<commit_message>
New GeoFunctions for the sun position and potential radiation (and some other minor changes)
</commit_message>
<xml_diff>
--- a/inst/develop/DevelopmentNotes.docx
+++ b/inst/develop/DevelopmentNotes.docx
@@ -842,7 +842,6 @@
                     </w:numPr>
                     <w:rPr>
                       <w:rStyle w:val="Code-Text"/>
-                      <w:b/>
                     </w:rPr>
                   </w:pPr>
                   <w:r>
@@ -992,7 +991,6 @@
                     </w:numPr>
                     <w:rPr>
                       <w:rStyle w:val="Code-Text"/>
-                      <w:b/>
                     </w:rPr>
                   </w:pPr>
                   <w:r>
@@ -1531,7 +1529,6 @@
                     </w:numPr>
                     <w:rPr>
                       <w:rStyle w:val="Code-Text"/>
-                      <w:b/>
                     </w:rPr>
                   </w:pPr>
                   <w:r>
@@ -1626,7 +1623,6 @@
                     </w:numPr>
                     <w:rPr>
                       <w:rStyle w:val="Code-Text"/>
-                      <w:b/>
                     </w:rPr>
                   </w:pPr>
                   <w:r>
@@ -2760,6 +2756,7 @@
       <w:pPr>
         <w:rPr>
           <w:rStyle w:val="Code-Text"/>
+          <w:lang w:val="en-US"/>
         </w:rPr>
       </w:pPr>
       <w:r>
@@ -2773,7 +2770,190 @@
     <w:p>
       <w:pPr>
         <w:rPr>
-          <w:lang w:val="en-US"/>
+          <w:rStyle w:val="Code-Text"/>
+          <w:lang w:val="en-US"/>
+        </w:rPr>
+      </w:pPr>
+    </w:p>
+    <w:p>
+      <w:pPr>
+        <w:pStyle w:val="berschrift1"/>
+        <w:rPr>
+          <w:lang w:val="en-US"/>
+        </w:rPr>
+      </w:pPr>
+      <w:r>
+        <w:rPr>
+          <w:lang w:val="en-US"/>
+        </w:rPr>
+        <w:t>Attributes</w:t>
+      </w:r>
+    </w:p>
+    <w:p>
+      <w:pPr>
+        <w:rPr>
+          <w:lang w:val="en-US"/>
+        </w:rPr>
+      </w:pPr>
+    </w:p>
+    <w:p>
+      <w:pPr>
+        <w:rPr>
+          <w:i/>
+          <w:lang w:val="en-US"/>
+        </w:rPr>
+      </w:pPr>
+      <w:r>
+        <w:rPr>
+          <w:lang w:val="en-US"/>
+        </w:rPr>
+        <w:t>For each data column, the two attributes ‘varnames’ for variable names and ‘units’ for unit names are provided, e.g.</w:t>
+      </w:r>
+    </w:p>
+    <w:p>
+      <w:pPr>
+        <w:rPr>
+          <w:rStyle w:val="Code-Text"/>
+        </w:rPr>
+      </w:pPr>
+    </w:p>
+    <w:p>
+      <w:pPr>
+        <w:rPr>
+          <w:rStyle w:val="Code-Text"/>
+        </w:rPr>
+      </w:pPr>
+      <w:r>
+        <w:rPr>
+          <w:rStyle w:val="Code-Text"/>
+        </w:rPr>
+        <w:t>attr(Data</w:t>
+      </w:r>
+      <w:r>
+        <w:rPr>
+          <w:rStyle w:val="Code-Text"/>
+        </w:rPr>
+        <w:t>.V.n, 'varnames') &lt;- '</w:t>
+      </w:r>
+      <w:r>
+        <w:rPr>
+          <w:rStyle w:val="Code-Text"/>
+        </w:rPr>
+        <w:t>Rg</w:t>
+      </w:r>
+      <w:r>
+        <w:rPr>
+          <w:rStyle w:val="Code-Text"/>
+        </w:rPr>
+        <w:t>'</w:t>
+      </w:r>
+    </w:p>
+    <w:p>
+      <w:pPr>
+        <w:rPr>
+          <w:rStyle w:val="Code-Text"/>
+        </w:rPr>
+      </w:pPr>
+      <w:r>
+        <w:rPr>
+          <w:rStyle w:val="Code-Text"/>
+        </w:rPr>
+        <w:t>attr(Data</w:t>
+      </w:r>
+      <w:r>
+        <w:rPr>
+          <w:rStyle w:val="Code-Text"/>
+        </w:rPr>
+        <w:t>.V.n, 'units') &lt;- '</w:t>
+      </w:r>
+      <w:r>
+        <w:rPr>
+          <w:rStyle w:val="Code-Text"/>
+        </w:rPr>
+        <w:t>W_m-2</w:t>
+      </w:r>
+      <w:r>
+        <w:rPr>
+          <w:rStyle w:val="Code-Text"/>
+        </w:rPr>
+        <w:t>'</w:t>
+      </w:r>
+    </w:p>
+    <w:p>
+      <w:pPr>
+        <w:rPr>
+          <w:rStyle w:val="Code-Text"/>
+        </w:rPr>
+      </w:pPr>
+    </w:p>
+    <w:p>
+      <w:pPr>
+        <w:rPr>
+          <w:rStyle w:val="Code-Text"/>
+          <w:rFonts w:ascii="Arial" w:hAnsi="Arial"/>
+          <w:sz w:val="24"/>
+          <w:lang w:val="en-US"/>
+        </w:rPr>
+      </w:pPr>
+      <w:r>
+        <w:rPr>
+          <w:lang w:val="en-US"/>
+        </w:rPr>
+        <w:t>(</w:t>
+      </w:r>
+      <w:r>
+        <w:rPr>
+          <w:lang w:val="en-US"/>
+        </w:rPr>
+        <w:t>If not applicable or not provided, t</w:t>
+      </w:r>
+      <w:r>
+        <w:rPr>
+          <w:lang w:val="en-US"/>
+        </w:rPr>
+        <w:t xml:space="preserve">he symbol </w:t>
+      </w:r>
+      <w:r>
+        <w:rPr>
+          <w:rStyle w:val="Code-Text"/>
+        </w:rPr>
+        <w:t>'</w:t>
+      </w:r>
+      <w:r>
+        <w:rPr>
+          <w:rStyle w:val="Code-Text"/>
+        </w:rPr>
+        <w:t>-</w:t>
+      </w:r>
+      <w:r>
+        <w:rPr>
+          <w:rStyle w:val="Code-Text"/>
+        </w:rPr>
+        <w:t>'</w:t>
+      </w:r>
+      <w:r>
+        <w:rPr>
+          <w:rStyle w:val="Code-Text"/>
+        </w:rPr>
+        <w:t xml:space="preserve"> </w:t>
+      </w:r>
+      <w:r>
+        <w:rPr>
+          <w:lang w:val="en-US"/>
+        </w:rPr>
+        <w:t>is used as a filler</w:t>
+      </w:r>
+      <w:r>
+        <w:rPr>
+          <w:lang w:val="en-US"/>
+        </w:rPr>
+        <w:t>.)</w:t>
+      </w:r>
+    </w:p>
+    <w:p>
+      <w:pPr>
+        <w:rPr>
+          <w:rStyle w:val="Code-Text"/>
         </w:rPr>
       </w:pPr>
     </w:p>
@@ -8012,6 +8192,46 @@
         </w:rPr>
         <w:t>VariableName</w:t>
       </w:r>
+      <w:r>
+        <w:rPr>
+          <w:b/>
+          <w:i/>
+          <w:lang w:val="en-US"/>
+        </w:rPr>
+        <w:t xml:space="preserve">, </w:t>
+      </w:r>
+      <w:r>
+        <w:rPr>
+          <w:lang w:val="en-US"/>
+        </w:rPr>
+        <w:t>and</w:t>
+      </w:r>
+      <w:r>
+        <w:rPr>
+          <w:lang w:val="en-US"/>
+        </w:rPr>
+        <w:t>, if</w:t>
+      </w:r>
+      <w:r>
+        <w:rPr>
+          <w:lang w:val="en-US"/>
+        </w:rPr>
+        <w:t xml:space="preserve"> needed</w:t>
+      </w:r>
+      <w:r>
+        <w:rPr>
+          <w:lang w:val="en-US"/>
+        </w:rPr>
+        <w:t xml:space="preserve">, underscore and unit name, e.g. </w:t>
+      </w:r>
+      <w:r>
+        <w:rPr>
+          <w:b/>
+          <w:i/>
+          <w:lang w:val="en-US"/>
+        </w:rPr>
+        <w:t>VariableName_unit</w:t>
+      </w:r>
     </w:p>
     <w:p>
       <w:pPr>
@@ -9190,6 +9410,15 @@
     </w:tbl>
     <w:p>
       <w:pPr>
+        <w:pStyle w:val="Listenabsatz"/>
+        <w:outlineLvl w:val="0"/>
+        <w:rPr>
+          <w:lang w:val="en-US"/>
+        </w:rPr>
+      </w:pPr>
+    </w:p>
+    <w:p>
+      <w:pPr>
         <w:pStyle w:val="berschrift2"/>
         <w:rPr>
           <w:lang w:val="en-US"/>
@@ -14336,6 +14565,119 @@
     </w:lvl>
   </w:abstractNum>
   <w:abstractNum w:abstractNumId="15">
+    <w:nsid w:val="40B11586"/>
+    <w:multiLevelType w:val="hybridMultilevel"/>
+    <w:tmpl w:val="DEBED8C0"/>
+    <w:lvl w:ilvl="0" w:tplc="04070001">
+      <w:start w:val="1"/>
+      <w:numFmt w:val="bullet"/>
+      <w:lvlText w:val=""/>
+      <w:lvlJc w:val="left"/>
+      <w:pPr>
+        <w:ind w:left="720" w:hanging="360"/>
+      </w:pPr>
+      <w:rPr>
+        <w:rFonts w:ascii="Symbol" w:hAnsi="Symbol" w:hint="default"/>
+      </w:rPr>
+    </w:lvl>
+    <w:lvl w:ilvl="1" w:tplc="04070003" w:tentative="1">
+      <w:start w:val="1"/>
+      <w:numFmt w:val="bullet"/>
+      <w:lvlText w:val="o"/>
+      <w:lvlJc w:val="left"/>
+      <w:pPr>
+        <w:ind w:left="1440" w:hanging="360"/>
+      </w:pPr>
+      <w:rPr>
+        <w:rFonts w:ascii="Courier New" w:hAnsi="Courier New" w:hint="default"/>
+      </w:rPr>
+    </w:lvl>
+    <w:lvl w:ilvl="2" w:tplc="04070005" w:tentative="1">
+      <w:start w:val="1"/>
+      <w:numFmt w:val="bullet"/>
+      <w:lvlText w:val=""/>
+      <w:lvlJc w:val="left"/>
+      <w:pPr>
+        <w:ind w:left="2160" w:hanging="360"/>
+      </w:pPr>
+      <w:rPr>
+        <w:rFonts w:ascii="Wingdings" w:hAnsi="Wingdings" w:hint="default"/>
+      </w:rPr>
+    </w:lvl>
+    <w:lvl w:ilvl="3" w:tplc="04070001" w:tentative="1">
+      <w:start w:val="1"/>
+      <w:numFmt w:val="bullet"/>
+      <w:lvlText w:val=""/>
+      <w:lvlJc w:val="left"/>
+      <w:pPr>
+        <w:ind w:left="2880" w:hanging="360"/>
+      </w:pPr>
+      <w:rPr>
+        <w:rFonts w:ascii="Symbol" w:hAnsi="Symbol" w:hint="default"/>
+      </w:rPr>
+    </w:lvl>
+    <w:lvl w:ilvl="4" w:tplc="04070003" w:tentative="1">
+      <w:start w:val="1"/>
+      <w:numFmt w:val="bullet"/>
+      <w:lvlText w:val="o"/>
+      <w:lvlJc w:val="left"/>
+      <w:pPr>
+        <w:ind w:left="3600" w:hanging="360"/>
+      </w:pPr>
+      <w:rPr>
+        <w:rFonts w:ascii="Courier New" w:hAnsi="Courier New" w:hint="default"/>
+      </w:rPr>
+    </w:lvl>
+    <w:lvl w:ilvl="5" w:tplc="04070005" w:tentative="1">
+      <w:start w:val="1"/>
+      <w:numFmt w:val="bullet"/>
+      <w:lvlText w:val=""/>
+      <w:lvlJc w:val="left"/>
+      <w:pPr>
+        <w:ind w:left="4320" w:hanging="360"/>
+      </w:pPr>
+      <w:rPr>
+        <w:rFonts w:ascii="Wingdings" w:hAnsi="Wingdings" w:hint="default"/>
+      </w:rPr>
+    </w:lvl>
+    <w:lvl w:ilvl="6" w:tplc="04070001" w:tentative="1">
+      <w:start w:val="1"/>
+      <w:numFmt w:val="bullet"/>
+      <w:lvlText w:val=""/>
+      <w:lvlJc w:val="left"/>
+      <w:pPr>
+        <w:ind w:left="5040" w:hanging="360"/>
+      </w:pPr>
+      <w:rPr>
+        <w:rFonts w:ascii="Symbol" w:hAnsi="Symbol" w:hint="default"/>
+      </w:rPr>
+    </w:lvl>
+    <w:lvl w:ilvl="7" w:tplc="04070003" w:tentative="1">
+      <w:start w:val="1"/>
+      <w:numFmt w:val="bullet"/>
+      <w:lvlText w:val="o"/>
+      <w:lvlJc w:val="left"/>
+      <w:pPr>
+        <w:ind w:left="5760" w:hanging="360"/>
+      </w:pPr>
+      <w:rPr>
+        <w:rFonts w:ascii="Courier New" w:hAnsi="Courier New" w:hint="default"/>
+      </w:rPr>
+    </w:lvl>
+    <w:lvl w:ilvl="8" w:tplc="04070005" w:tentative="1">
+      <w:start w:val="1"/>
+      <w:numFmt w:val="bullet"/>
+      <w:lvlText w:val=""/>
+      <w:lvlJc w:val="left"/>
+      <w:pPr>
+        <w:ind w:left="6480" w:hanging="360"/>
+      </w:pPr>
+      <w:rPr>
+        <w:rFonts w:ascii="Wingdings" w:hAnsi="Wingdings" w:hint="default"/>
+      </w:rPr>
+    </w:lvl>
+  </w:abstractNum>
+  <w:abstractNum w:abstractNumId="16">
     <w:nsid w:val="45517332"/>
     <w:multiLevelType w:val="multilevel"/>
     <w:tmpl w:val="0E368458"/>
@@ -14484,7 +14826,7 @@
       </w:rPr>
     </w:lvl>
   </w:abstractNum>
-  <w:abstractNum w:abstractNumId="16">
+  <w:abstractNum w:abstractNumId="17">
     <w:nsid w:val="4ADA468F"/>
     <w:multiLevelType w:val="hybridMultilevel"/>
     <w:tmpl w:val="85FA4DFC"/>
@@ -14597,7 +14939,7 @@
       </w:rPr>
     </w:lvl>
   </w:abstractNum>
-  <w:abstractNum w:abstractNumId="17">
+  <w:abstractNum w:abstractNumId="18">
     <w:nsid w:val="4F35572B"/>
     <w:multiLevelType w:val="hybridMultilevel"/>
     <w:tmpl w:val="7E24CFC8"/>
@@ -14710,7 +15052,7 @@
       </w:rPr>
     </w:lvl>
   </w:abstractNum>
-  <w:abstractNum w:abstractNumId="18">
+  <w:abstractNum w:abstractNumId="19">
     <w:nsid w:val="55171A91"/>
     <w:multiLevelType w:val="hybridMultilevel"/>
     <w:tmpl w:val="A6EE7806"/>
@@ -14823,7 +15165,7 @@
       </w:rPr>
     </w:lvl>
   </w:abstractNum>
-  <w:abstractNum w:abstractNumId="19">
+  <w:abstractNum w:abstractNumId="20">
     <w:nsid w:val="5B05228A"/>
     <w:multiLevelType w:val="hybridMultilevel"/>
     <w:tmpl w:val="69AEC10A"/>
@@ -14936,7 +15278,7 @@
       </w:rPr>
     </w:lvl>
   </w:abstractNum>
-  <w:abstractNum w:abstractNumId="20">
+  <w:abstractNum w:abstractNumId="21">
     <w:nsid w:val="5E6C151A"/>
     <w:multiLevelType w:val="hybridMultilevel"/>
     <w:tmpl w:val="4E5C8E8E"/>
@@ -15049,7 +15391,7 @@
       </w:rPr>
     </w:lvl>
   </w:abstractNum>
-  <w:abstractNum w:abstractNumId="21">
+  <w:abstractNum w:abstractNumId="22">
     <w:nsid w:val="60F26C40"/>
     <w:multiLevelType w:val="hybridMultilevel"/>
     <w:tmpl w:val="7E24CFC8"/>
@@ -15162,7 +15504,7 @@
       </w:rPr>
     </w:lvl>
   </w:abstractNum>
-  <w:abstractNum w:abstractNumId="22">
+  <w:abstractNum w:abstractNumId="23">
     <w:nsid w:val="61483FCF"/>
     <w:multiLevelType w:val="hybridMultilevel"/>
     <w:tmpl w:val="8BB2C642"/>
@@ -15274,7 +15616,7 @@
       </w:rPr>
     </w:lvl>
   </w:abstractNum>
-  <w:abstractNum w:abstractNumId="23">
+  <w:abstractNum w:abstractNumId="24">
     <w:nsid w:val="6C345545"/>
     <w:multiLevelType w:val="hybridMultilevel"/>
     <w:tmpl w:val="EAF8B7A2"/>
@@ -15387,7 +15729,7 @@
       </w:rPr>
     </w:lvl>
   </w:abstractNum>
-  <w:abstractNum w:abstractNumId="24">
+  <w:abstractNum w:abstractNumId="25">
     <w:nsid w:val="74BE605F"/>
     <w:multiLevelType w:val="hybridMultilevel"/>
     <w:tmpl w:val="7E24CFC8"/>
@@ -15500,7 +15842,7 @@
       </w:rPr>
     </w:lvl>
   </w:abstractNum>
-  <w:abstractNum w:abstractNumId="25">
+  <w:abstractNum w:abstractNumId="26">
     <w:nsid w:val="7A2D6A5C"/>
     <w:multiLevelType w:val="hybridMultilevel"/>
     <w:tmpl w:val="105E2EA4"/>
@@ -15590,7 +15932,7 @@
       </w:pPr>
     </w:lvl>
   </w:abstractNum>
-  <w:abstractNum w:abstractNumId="26">
+  <w:abstractNum w:abstractNumId="27">
     <w:nsid w:val="7A4C0F59"/>
     <w:multiLevelType w:val="multilevel"/>
     <w:tmpl w:val="9264A586"/>
@@ -15712,7 +16054,7 @@
     </w:lvl>
   </w:abstractNum>
   <w:num w:numId="1">
-    <w:abstractNumId w:val="22"/>
+    <w:abstractNumId w:val="23"/>
   </w:num>
   <w:num w:numId="2">
     <w:abstractNumId w:val="8"/>
@@ -15721,28 +16063,28 @@
     <w:abstractNumId w:val="9"/>
   </w:num>
   <w:num w:numId="4">
-    <w:abstractNumId w:val="15"/>
+    <w:abstractNumId w:val="16"/>
   </w:num>
   <w:num w:numId="5">
     <w:abstractNumId w:val="0"/>
   </w:num>
   <w:num w:numId="6">
-    <w:abstractNumId w:val="16"/>
+    <w:abstractNumId w:val="17"/>
   </w:num>
   <w:num w:numId="7">
-    <w:abstractNumId w:val="24"/>
+    <w:abstractNumId w:val="25"/>
   </w:num>
   <w:num w:numId="8">
-    <w:abstractNumId w:val="17"/>
+    <w:abstractNumId w:val="18"/>
   </w:num>
   <w:num w:numId="9">
-    <w:abstractNumId w:val="21"/>
+    <w:abstractNumId w:val="22"/>
   </w:num>
   <w:num w:numId="10">
     <w:abstractNumId w:val="12"/>
   </w:num>
   <w:num w:numId="11">
-    <w:abstractNumId w:val="18"/>
+    <w:abstractNumId w:val="19"/>
   </w:num>
   <w:num w:numId="12">
     <w:abstractNumId w:val="2"/>
@@ -15751,7 +16093,7 @@
     <w:abstractNumId w:val="3"/>
   </w:num>
   <w:num w:numId="14">
-    <w:abstractNumId w:val="23"/>
+    <w:abstractNumId w:val="24"/>
   </w:num>
   <w:num w:numId="15">
     <w:abstractNumId w:val="1"/>
@@ -15763,13 +16105,13 @@
     <w:abstractNumId w:val="4"/>
   </w:num>
   <w:num w:numId="18">
-    <w:abstractNumId w:val="25"/>
+    <w:abstractNumId w:val="26"/>
   </w:num>
   <w:num w:numId="19">
     <w:abstractNumId w:val="6"/>
   </w:num>
   <w:num w:numId="20">
-    <w:abstractNumId w:val="20"/>
+    <w:abstractNumId w:val="21"/>
   </w:num>
   <w:num w:numId="21">
     <w:abstractNumId w:val="10"/>
@@ -15781,16 +16123,19 @@
     <w:abstractNumId w:val="5"/>
   </w:num>
   <w:num w:numId="24">
-    <w:abstractNumId w:val="26"/>
+    <w:abstractNumId w:val="27"/>
   </w:num>
   <w:num w:numId="25">
-    <w:abstractNumId w:val="19"/>
+    <w:abstractNumId w:val="20"/>
   </w:num>
   <w:num w:numId="26">
     <w:abstractNumId w:val="7"/>
   </w:num>
   <w:num w:numId="27">
     <w:abstractNumId w:val="13"/>
+  </w:num>
+  <w:num w:numId="28">
+    <w:abstractNumId w:val="15"/>
   </w:num>
 </w:numbering>
 </file>

</xml_diff>

<commit_message>
New DataFunction for linear interpolation between gaps
</commit_message>
<xml_diff>
--- a/inst/develop/DevelopmentNotes.docx
+++ b/inst/develop/DevelopmentNotes.docx
@@ -2606,7 +2606,19 @@
         <w:rPr>
           <w:lang w:val="en-US"/>
         </w:rPr>
-        <w:t xml:space="preserve">Abbreviations of variables </w:t>
+        <w:t xml:space="preserve">Abbreviations of </w:t>
+      </w:r>
+      <w:r>
+        <w:rPr>
+          <w:lang w:val="en-US"/>
+        </w:rPr>
+        <w:t xml:space="preserve">data </w:t>
+      </w:r>
+      <w:r>
+        <w:rPr>
+          <w:lang w:val="en-US"/>
+        </w:rPr>
+        <w:t xml:space="preserve">variables </w:t>
       </w:r>
       <w:r>
         <w:rPr>
@@ -2756,7 +2768,6 @@
       <w:pPr>
         <w:rPr>
           <w:rStyle w:val="Code-Text"/>
-          <w:lang w:val="en-US"/>
         </w:rPr>
       </w:pPr>
       <w:r>
@@ -2771,128 +2782,435 @@
       <w:pPr>
         <w:rPr>
           <w:rStyle w:val="Code-Text"/>
-          <w:lang w:val="en-US"/>
-        </w:rPr>
-      </w:pPr>
-    </w:p>
-    <w:p>
-      <w:pPr>
-        <w:pStyle w:val="berschrift1"/>
-        <w:rPr>
-          <w:lang w:val="en-US"/>
-        </w:rPr>
-      </w:pPr>
-      <w:r>
-        <w:rPr>
-          <w:lang w:val="en-US"/>
-        </w:rPr>
-        <w:t>Attributes</w:t>
-      </w:r>
-    </w:p>
-    <w:p>
-      <w:pPr>
-        <w:rPr>
-          <w:lang w:val="en-US"/>
-        </w:rPr>
-      </w:pPr>
-    </w:p>
-    <w:p>
-      <w:pPr>
-        <w:rPr>
-          <w:i/>
-          <w:lang w:val="en-US"/>
-        </w:rPr>
-      </w:pPr>
-      <w:r>
-        <w:rPr>
-          <w:lang w:val="en-US"/>
-        </w:rPr>
-        <w:t>For each data column, the two attributes ‘varnames’ for variable names and ‘units’ for unit names are provided, e.g.</w:t>
-      </w:r>
-    </w:p>
-    <w:p>
-      <w:pPr>
+        </w:rPr>
+      </w:pPr>
+    </w:p>
+    <w:p>
+      <w:pPr>
+        <w:rPr>
+          <w:lang w:val="en-US"/>
+        </w:rPr>
+      </w:pPr>
+      <w:r>
+        <w:rPr>
+          <w:lang w:val="en-US"/>
+        </w:rPr>
+        <w:t>Data variable n</w:t>
+      </w:r>
+      <w:r>
+        <w:rPr>
+          <w:lang w:val="en-US"/>
+        </w:rPr>
+        <w:t xml:space="preserve">aming </w:t>
+      </w:r>
+      <w:r>
+        <w:rPr>
+          <w:lang w:val="en-US"/>
+        </w:rPr>
+        <w:t>systematic</w:t>
+      </w:r>
+      <w:r>
+        <w:rPr>
+          <w:lang w:val="en-US"/>
+        </w:rPr>
+        <w:t>:</w:t>
+      </w:r>
+    </w:p>
+    <w:p>
+      <w:pPr>
+        <w:pStyle w:val="Listenabsatz"/>
+        <w:numPr>
+          <w:ilvl w:val="0"/>
+          <w:numId w:val="29"/>
+        </w:numPr>
         <w:rPr>
           <w:rStyle w:val="Code-Text"/>
         </w:rPr>
       </w:pPr>
-    </w:p>
-    <w:p>
-      <w:pPr>
-        <w:rPr>
-          <w:rStyle w:val="Code-Text"/>
-        </w:rPr>
-      </w:pPr>
-      <w:r>
-        <w:rPr>
-          <w:rStyle w:val="Code-Text"/>
-        </w:rPr>
-        <w:t>attr(Data</w:t>
-      </w:r>
-      <w:r>
-        <w:rPr>
-          <w:rStyle w:val="Code-Text"/>
-        </w:rPr>
-        <w:t>.V.n, 'varnames') &lt;- '</w:t>
-      </w:r>
-      <w:r>
-        <w:rPr>
-          <w:rStyle w:val="Code-Text"/>
-        </w:rPr>
-        <w:t>Rg</w:t>
-      </w:r>
-      <w:r>
-        <w:rPr>
-          <w:rStyle w:val="Code-Text"/>
-        </w:rPr>
-        <w:t>'</w:t>
-      </w:r>
-    </w:p>
-    <w:p>
-      <w:pPr>
-        <w:rPr>
-          <w:rStyle w:val="Code-Text"/>
-        </w:rPr>
-      </w:pPr>
-      <w:r>
-        <w:rPr>
-          <w:rStyle w:val="Code-Text"/>
-        </w:rPr>
-        <w:t>attr(Data</w:t>
-      </w:r>
-      <w:r>
-        <w:rPr>
-          <w:rStyle w:val="Code-Text"/>
-        </w:rPr>
-        <w:t>.V.n, 'units') &lt;- '</w:t>
-      </w:r>
-      <w:r>
-        <w:rPr>
-          <w:rStyle w:val="Code-Text"/>
-        </w:rPr>
-        <w:t>W_m-2</w:t>
-      </w:r>
-      <w:r>
-        <w:rPr>
-          <w:rStyle w:val="Code-Text"/>
-        </w:rPr>
-        <w:t>'</w:t>
-      </w:r>
-    </w:p>
-    <w:p>
-      <w:pPr>
-        <w:rPr>
-          <w:rStyle w:val="Code-Text"/>
-        </w:rPr>
-      </w:pPr>
-    </w:p>
-    <w:p>
-      <w:pPr>
+      <w:r>
         <w:rPr>
           <w:rStyle w:val="Code-Text"/>
           <w:rFonts w:ascii="Arial" w:hAnsi="Arial"/>
           <w:sz w:val="24"/>
           <w:lang w:val="en-US"/>
+        </w:rPr>
+        <w:t>To avoid overwriting of previous</w:t>
+      </w:r>
+      <w:r>
+        <w:rPr>
+          <w:rStyle w:val="Code-Text"/>
+          <w:rFonts w:ascii="Arial" w:hAnsi="Arial"/>
+          <w:sz w:val="24"/>
+          <w:lang w:val="en-US"/>
+        </w:rPr>
+        <w:t xml:space="preserve"> results</w:t>
+      </w:r>
+      <w:r>
+        <w:rPr>
+          <w:rStyle w:val="Code-Text"/>
+          <w:rFonts w:ascii="Arial" w:hAnsi="Arial"/>
+          <w:sz w:val="24"/>
+          <w:lang w:val="en-US"/>
+        </w:rPr>
+        <w:t>, n</w:t>
+      </w:r>
+      <w:r>
+        <w:rPr>
+          <w:rStyle w:val="Code-Text"/>
+          <w:rFonts w:ascii="Arial" w:hAnsi="Arial"/>
+          <w:sz w:val="24"/>
+          <w:lang w:val="en-US"/>
+        </w:rPr>
+        <w:t>ew c</w:t>
+      </w:r>
+      <w:r>
+        <w:rPr>
+          <w:rStyle w:val="Code-Text"/>
+          <w:rFonts w:ascii="Arial" w:hAnsi="Arial"/>
+          <w:sz w:val="24"/>
+          <w:lang w:val="en-US"/>
+        </w:rPr>
+        <w:t xml:space="preserve">olumns </w:t>
+      </w:r>
+      <w:r>
+        <w:rPr>
+          <w:rStyle w:val="Code-Text"/>
+          <w:rFonts w:ascii="Arial" w:hAnsi="Arial"/>
+          <w:sz w:val="24"/>
+          <w:lang w:val="en-US"/>
+        </w:rPr>
+        <w:t xml:space="preserve">in </w:t>
+      </w:r>
+      <w:r>
+        <w:rPr>
+          <w:rStyle w:val="Code-Text"/>
+          <w:rFonts w:ascii="Arial" w:hAnsi="Arial"/>
+          <w:sz w:val="24"/>
+          <w:lang w:val="en-US"/>
+        </w:rPr>
+        <w:t xml:space="preserve">sTEMP get unique new names </w:t>
+      </w:r>
+      <w:r>
+        <w:rPr>
+          <w:rStyle w:val="Code-Text"/>
+          <w:rFonts w:ascii="Arial" w:hAnsi="Arial"/>
+          <w:sz w:val="24"/>
+          <w:lang w:val="en-US"/>
+        </w:rPr>
+        <w:t>‘</w:t>
+      </w:r>
+      <w:r>
+        <w:rPr>
+          <w:rStyle w:val="Code-Text"/>
+          <w:rFonts w:ascii="Arial" w:hAnsi="Arial"/>
+          <w:sz w:val="24"/>
+          <w:lang w:val="en-US"/>
+        </w:rPr>
+        <w:t>VAR_</w:t>
+      </w:r>
+      <w:r>
+        <w:rPr>
+          <w:rStyle w:val="Code-Text"/>
+          <w:rFonts w:ascii="Arial" w:hAnsi="Arial"/>
+          <w:sz w:val="24"/>
+          <w:lang w:val="en-US"/>
+        </w:rPr>
+        <w:t>’</w:t>
+      </w:r>
+      <w:r>
+        <w:rPr>
+          <w:rStyle w:val="Code-Text"/>
+          <w:rFonts w:ascii="Arial" w:hAnsi="Arial"/>
+          <w:sz w:val="24"/>
+          <w:lang w:val="en-US"/>
+        </w:rPr>
+        <w:t xml:space="preserve"> </w:t>
+      </w:r>
+      <w:r>
+        <w:rPr>
+          <w:rStyle w:val="Code-Text"/>
+          <w:rFonts w:ascii="Arial" w:hAnsi="Arial"/>
+          <w:sz w:val="24"/>
+          <w:lang w:val="en-US"/>
+        </w:rPr>
+        <w:t xml:space="preserve">for renaming prefix to variable name </w:t>
+      </w:r>
+      <w:r>
+        <w:rPr>
+          <w:rStyle w:val="Code-Text"/>
+          <w:rFonts w:ascii="Arial" w:hAnsi="Arial"/>
+          <w:sz w:val="24"/>
+          <w:lang w:val="en-US"/>
+        </w:rPr>
+        <w:t xml:space="preserve">or </w:t>
+      </w:r>
+      <w:r>
+        <w:rPr>
+          <w:rStyle w:val="Code-Text"/>
+          <w:rFonts w:ascii="Arial" w:hAnsi="Arial"/>
+          <w:sz w:val="24"/>
+          <w:lang w:val="en-US"/>
+        </w:rPr>
+        <w:t>‘</w:t>
+      </w:r>
+      <w:r>
+        <w:rPr>
+          <w:rStyle w:val="Code-Text"/>
+          <w:rFonts w:ascii="Arial" w:hAnsi="Arial"/>
+          <w:sz w:val="24"/>
+          <w:lang w:val="en-US"/>
+        </w:rPr>
+        <w:t>NEW_</w:t>
+      </w:r>
+      <w:r>
+        <w:rPr>
+          <w:rStyle w:val="Code-Text"/>
+          <w:rFonts w:ascii="Arial" w:hAnsi="Arial"/>
+          <w:sz w:val="24"/>
+          <w:lang w:val="en-US"/>
+        </w:rPr>
+        <w:t>’</w:t>
+      </w:r>
+      <w:r>
+        <w:rPr>
+          <w:rStyle w:val="Code-Text"/>
+          <w:rFonts w:ascii="Arial" w:hAnsi="Arial"/>
+          <w:sz w:val="24"/>
+          <w:lang w:val="en-US"/>
+        </w:rPr>
+        <w:t xml:space="preserve"> </w:t>
+      </w:r>
+      <w:r>
+        <w:rPr>
+          <w:rStyle w:val="Code-Text"/>
+          <w:rFonts w:ascii="Arial" w:hAnsi="Arial"/>
+          <w:sz w:val="24"/>
+          <w:lang w:val="en-US"/>
+        </w:rPr>
+        <w:t>for omitting prefix later</w:t>
+      </w:r>
+      <w:r>
+        <w:rPr>
+          <w:rStyle w:val="Code-Text"/>
+          <w:rFonts w:ascii="Arial" w:hAnsi="Arial"/>
+          <w:sz w:val="24"/>
+          <w:lang w:val="en-US"/>
+        </w:rPr>
+        <w:t>.</w:t>
+      </w:r>
+    </w:p>
+    <w:p>
+      <w:pPr>
+        <w:pStyle w:val="Listenabsatz"/>
+        <w:numPr>
+          <w:ilvl w:val="0"/>
+          <w:numId w:val="29"/>
+        </w:numPr>
+        <w:rPr>
+          <w:i/>
+          <w:lang w:val="en-US"/>
+        </w:rPr>
+      </w:pPr>
+      <w:r>
+        <w:rPr>
+          <w:lang w:val="en-US"/>
+        </w:rPr>
+        <w:t>Suffices are attached with underscore ‘_’</w:t>
+      </w:r>
+      <w:r>
+        <w:rPr>
+          <w:lang w:val="en-US"/>
+        </w:rPr>
+        <w:t xml:space="preserve"> .</w:t>
+      </w:r>
+    </w:p>
+    <w:p>
+      <w:pPr>
+        <w:pStyle w:val="Listenabsatz"/>
+        <w:numPr>
+          <w:ilvl w:val="0"/>
+          <w:numId w:val="29"/>
+        </w:numPr>
+        <w:rPr>
+          <w:rStyle w:val="Code-Text"/>
+        </w:rPr>
+      </w:pPr>
+      <w:r>
+        <w:rPr>
+          <w:lang w:val="en-US"/>
+        </w:rPr>
+        <w:t>Further i</w:t>
+      </w:r>
+      <w:r>
+        <w:rPr>
+          <w:lang w:val="en-US"/>
+        </w:rPr>
+        <w:t xml:space="preserve">nformation about the variable are provided with dot ‘.’, e.g. NEE filtered with </w:t>
+      </w:r>
+      <w:r>
+        <w:rPr>
+          <w:lang w:val="en-US"/>
+        </w:rPr>
+        <w:t xml:space="preserve">the </w:t>
+      </w:r>
+      <w:r>
+        <w:rPr>
+          <w:lang w:val="en-US"/>
+        </w:rPr>
+        <w:t xml:space="preserve">quality flag </w:t>
+      </w:r>
+      <w:r>
+        <w:rPr>
+          <w:lang w:val="en-US"/>
+        </w:rPr>
+        <w:t xml:space="preserve">NEE_fqc for values </w:t>
+      </w:r>
+      <w:r>
+        <w:rPr>
+          <w:lang w:val="en-US"/>
+        </w:rPr>
+        <w:t>of zero</w:t>
+      </w:r>
+      <w:r>
+        <w:rPr>
+          <w:lang w:val="en-US"/>
+        </w:rPr>
+        <w:t xml:space="preserve"> is called</w:t>
+      </w:r>
+      <w:r>
+        <w:rPr>
+          <w:lang w:val="en-US"/>
+        </w:rPr>
+        <w:t xml:space="preserve"> </w:t>
+      </w:r>
+      <w:r>
+        <w:rPr>
+          <w:rStyle w:val="Code-Text"/>
+        </w:rPr>
+        <w:t>NEE_f.NEE_fqc_0</w:t>
+      </w:r>
+    </w:p>
+    <w:p>
+      <w:pPr>
+        <w:pStyle w:val="berschrift1"/>
+        <w:rPr>
+          <w:lang w:val="en-US"/>
+        </w:rPr>
+      </w:pPr>
+      <w:r>
+        <w:rPr>
+          <w:lang w:val="en-US"/>
+        </w:rPr>
+        <w:t>Data variable a</w:t>
+      </w:r>
+      <w:r>
+        <w:rPr>
+          <w:lang w:val="en-US"/>
+        </w:rPr>
+        <w:t>ttributes</w:t>
+      </w:r>
+    </w:p>
+    <w:p>
+      <w:pPr>
+        <w:rPr>
+          <w:lang w:val="en-US"/>
+        </w:rPr>
+      </w:pPr>
+    </w:p>
+    <w:p>
+      <w:pPr>
+        <w:rPr>
+          <w:i/>
+          <w:lang w:val="en-US"/>
+        </w:rPr>
+      </w:pPr>
+      <w:r>
+        <w:rPr>
+          <w:lang w:val="en-US"/>
+        </w:rPr>
+        <w:t>For each data column, the two attributes ‘varnames’ for variable names and ‘units’ for unit names are provided, e.g.</w:t>
+      </w:r>
+    </w:p>
+    <w:p>
+      <w:pPr>
+        <w:rPr>
+          <w:rStyle w:val="Code-Text"/>
+        </w:rPr>
+      </w:pPr>
+    </w:p>
+    <w:p>
+      <w:pPr>
+        <w:rPr>
+          <w:rStyle w:val="Code-Text"/>
+        </w:rPr>
+      </w:pPr>
+      <w:r>
+        <w:rPr>
+          <w:rStyle w:val="Code-Text"/>
+        </w:rPr>
+        <w:t>attr(Data</w:t>
+      </w:r>
+      <w:r>
+        <w:rPr>
+          <w:rStyle w:val="Code-Text"/>
+        </w:rPr>
+        <w:t>.V.n, 'varnames') &lt;- '</w:t>
+      </w:r>
+      <w:r>
+        <w:rPr>
+          <w:rStyle w:val="Code-Text"/>
+        </w:rPr>
+        <w:t>Rg</w:t>
+      </w:r>
+      <w:r>
+        <w:rPr>
+          <w:rStyle w:val="Code-Text"/>
+        </w:rPr>
+        <w:t>'</w:t>
+      </w:r>
+    </w:p>
+    <w:p>
+      <w:pPr>
+        <w:rPr>
+          <w:rStyle w:val="Code-Text"/>
+        </w:rPr>
+      </w:pPr>
+      <w:r>
+        <w:rPr>
+          <w:rStyle w:val="Code-Text"/>
+        </w:rPr>
+        <w:t>attr(Data</w:t>
+      </w:r>
+      <w:r>
+        <w:rPr>
+          <w:rStyle w:val="Code-Text"/>
+        </w:rPr>
+        <w:t>.V.n, 'units') &lt;- '</w:t>
+      </w:r>
+      <w:r>
+        <w:rPr>
+          <w:rStyle w:val="Code-Text"/>
+        </w:rPr>
+        <w:t>W_m-2</w:t>
+      </w:r>
+      <w:r>
+        <w:rPr>
+          <w:rStyle w:val="Code-Text"/>
+        </w:rPr>
+        <w:t>'</w:t>
+      </w:r>
+    </w:p>
+    <w:p>
+      <w:pPr>
+        <w:rPr>
+          <w:rStyle w:val="Code-Text"/>
+        </w:rPr>
+      </w:pPr>
+    </w:p>
+    <w:p>
+      <w:pPr>
+        <w:rPr>
+          <w:rStyle w:val="Code-Text"/>
         </w:rPr>
       </w:pPr>
       <w:r>
@@ -14452,6 +14770,119 @@
     </w:lvl>
   </w:abstractNum>
   <w:abstractNum w:abstractNumId="14">
+    <w:nsid w:val="31BB00C9"/>
+    <w:multiLevelType w:val="hybridMultilevel"/>
+    <w:tmpl w:val="ADDA0506"/>
+    <w:lvl w:ilvl="0" w:tplc="04070001">
+      <w:start w:val="1"/>
+      <w:numFmt w:val="bullet"/>
+      <w:lvlText w:val=""/>
+      <w:lvlJc w:val="left"/>
+      <w:pPr>
+        <w:ind w:left="720" w:hanging="360"/>
+      </w:pPr>
+      <w:rPr>
+        <w:rFonts w:ascii="Symbol" w:hAnsi="Symbol" w:hint="default"/>
+      </w:rPr>
+    </w:lvl>
+    <w:lvl w:ilvl="1" w:tplc="04070003" w:tentative="1">
+      <w:start w:val="1"/>
+      <w:numFmt w:val="bullet"/>
+      <w:lvlText w:val="o"/>
+      <w:lvlJc w:val="left"/>
+      <w:pPr>
+        <w:ind w:left="1440" w:hanging="360"/>
+      </w:pPr>
+      <w:rPr>
+        <w:rFonts w:ascii="Courier New" w:hAnsi="Courier New" w:hint="default"/>
+      </w:rPr>
+    </w:lvl>
+    <w:lvl w:ilvl="2" w:tplc="04070005" w:tentative="1">
+      <w:start w:val="1"/>
+      <w:numFmt w:val="bullet"/>
+      <w:lvlText w:val=""/>
+      <w:lvlJc w:val="left"/>
+      <w:pPr>
+        <w:ind w:left="2160" w:hanging="360"/>
+      </w:pPr>
+      <w:rPr>
+        <w:rFonts w:ascii="Wingdings" w:hAnsi="Wingdings" w:hint="default"/>
+      </w:rPr>
+    </w:lvl>
+    <w:lvl w:ilvl="3" w:tplc="04070001" w:tentative="1">
+      <w:start w:val="1"/>
+      <w:numFmt w:val="bullet"/>
+      <w:lvlText w:val=""/>
+      <w:lvlJc w:val="left"/>
+      <w:pPr>
+        <w:ind w:left="2880" w:hanging="360"/>
+      </w:pPr>
+      <w:rPr>
+        <w:rFonts w:ascii="Symbol" w:hAnsi="Symbol" w:hint="default"/>
+      </w:rPr>
+    </w:lvl>
+    <w:lvl w:ilvl="4" w:tplc="04070003" w:tentative="1">
+      <w:start w:val="1"/>
+      <w:numFmt w:val="bullet"/>
+      <w:lvlText w:val="o"/>
+      <w:lvlJc w:val="left"/>
+      <w:pPr>
+        <w:ind w:left="3600" w:hanging="360"/>
+      </w:pPr>
+      <w:rPr>
+        <w:rFonts w:ascii="Courier New" w:hAnsi="Courier New" w:hint="default"/>
+      </w:rPr>
+    </w:lvl>
+    <w:lvl w:ilvl="5" w:tplc="04070005" w:tentative="1">
+      <w:start w:val="1"/>
+      <w:numFmt w:val="bullet"/>
+      <w:lvlText w:val=""/>
+      <w:lvlJc w:val="left"/>
+      <w:pPr>
+        <w:ind w:left="4320" w:hanging="360"/>
+      </w:pPr>
+      <w:rPr>
+        <w:rFonts w:ascii="Wingdings" w:hAnsi="Wingdings" w:hint="default"/>
+      </w:rPr>
+    </w:lvl>
+    <w:lvl w:ilvl="6" w:tplc="04070001" w:tentative="1">
+      <w:start w:val="1"/>
+      <w:numFmt w:val="bullet"/>
+      <w:lvlText w:val=""/>
+      <w:lvlJc w:val="left"/>
+      <w:pPr>
+        <w:ind w:left="5040" w:hanging="360"/>
+      </w:pPr>
+      <w:rPr>
+        <w:rFonts w:ascii="Symbol" w:hAnsi="Symbol" w:hint="default"/>
+      </w:rPr>
+    </w:lvl>
+    <w:lvl w:ilvl="7" w:tplc="04070003" w:tentative="1">
+      <w:start w:val="1"/>
+      <w:numFmt w:val="bullet"/>
+      <w:lvlText w:val="o"/>
+      <w:lvlJc w:val="left"/>
+      <w:pPr>
+        <w:ind w:left="5760" w:hanging="360"/>
+      </w:pPr>
+      <w:rPr>
+        <w:rFonts w:ascii="Courier New" w:hAnsi="Courier New" w:hint="default"/>
+      </w:rPr>
+    </w:lvl>
+    <w:lvl w:ilvl="8" w:tplc="04070005" w:tentative="1">
+      <w:start w:val="1"/>
+      <w:numFmt w:val="bullet"/>
+      <w:lvlText w:val=""/>
+      <w:lvlJc w:val="left"/>
+      <w:pPr>
+        <w:ind w:left="6480" w:hanging="360"/>
+      </w:pPr>
+      <w:rPr>
+        <w:rFonts w:ascii="Wingdings" w:hAnsi="Wingdings" w:hint="default"/>
+      </w:rPr>
+    </w:lvl>
+  </w:abstractNum>
+  <w:abstractNum w:abstractNumId="15">
     <w:nsid w:val="3E266ED3"/>
     <w:multiLevelType w:val="hybridMultilevel"/>
     <w:tmpl w:val="E692F748"/>
@@ -14564,7 +14995,7 @@
       </w:rPr>
     </w:lvl>
   </w:abstractNum>
-  <w:abstractNum w:abstractNumId="15">
+  <w:abstractNum w:abstractNumId="16">
     <w:nsid w:val="40B11586"/>
     <w:multiLevelType w:val="hybridMultilevel"/>
     <w:tmpl w:val="DEBED8C0"/>
@@ -14677,7 +15108,7 @@
       </w:rPr>
     </w:lvl>
   </w:abstractNum>
-  <w:abstractNum w:abstractNumId="16">
+  <w:abstractNum w:abstractNumId="17">
     <w:nsid w:val="45517332"/>
     <w:multiLevelType w:val="multilevel"/>
     <w:tmpl w:val="0E368458"/>
@@ -14826,7 +15257,7 @@
       </w:rPr>
     </w:lvl>
   </w:abstractNum>
-  <w:abstractNum w:abstractNumId="17">
+  <w:abstractNum w:abstractNumId="18">
     <w:nsid w:val="4ADA468F"/>
     <w:multiLevelType w:val="hybridMultilevel"/>
     <w:tmpl w:val="85FA4DFC"/>
@@ -14939,7 +15370,7 @@
       </w:rPr>
     </w:lvl>
   </w:abstractNum>
-  <w:abstractNum w:abstractNumId="18">
+  <w:abstractNum w:abstractNumId="19">
     <w:nsid w:val="4F35572B"/>
     <w:multiLevelType w:val="hybridMultilevel"/>
     <w:tmpl w:val="7E24CFC8"/>
@@ -15052,7 +15483,7 @@
       </w:rPr>
     </w:lvl>
   </w:abstractNum>
-  <w:abstractNum w:abstractNumId="19">
+  <w:abstractNum w:abstractNumId="20">
     <w:nsid w:val="55171A91"/>
     <w:multiLevelType w:val="hybridMultilevel"/>
     <w:tmpl w:val="A6EE7806"/>
@@ -15165,7 +15596,7 @@
       </w:rPr>
     </w:lvl>
   </w:abstractNum>
-  <w:abstractNum w:abstractNumId="20">
+  <w:abstractNum w:abstractNumId="21">
     <w:nsid w:val="5B05228A"/>
     <w:multiLevelType w:val="hybridMultilevel"/>
     <w:tmpl w:val="69AEC10A"/>
@@ -15278,7 +15709,7 @@
       </w:rPr>
     </w:lvl>
   </w:abstractNum>
-  <w:abstractNum w:abstractNumId="21">
+  <w:abstractNum w:abstractNumId="22">
     <w:nsid w:val="5E6C151A"/>
     <w:multiLevelType w:val="hybridMultilevel"/>
     <w:tmpl w:val="4E5C8E8E"/>
@@ -15391,7 +15822,7 @@
       </w:rPr>
     </w:lvl>
   </w:abstractNum>
-  <w:abstractNum w:abstractNumId="22">
+  <w:abstractNum w:abstractNumId="23">
     <w:nsid w:val="60F26C40"/>
     <w:multiLevelType w:val="hybridMultilevel"/>
     <w:tmpl w:val="7E24CFC8"/>
@@ -15504,7 +15935,7 @@
       </w:rPr>
     </w:lvl>
   </w:abstractNum>
-  <w:abstractNum w:abstractNumId="23">
+  <w:abstractNum w:abstractNumId="24">
     <w:nsid w:val="61483FCF"/>
     <w:multiLevelType w:val="hybridMultilevel"/>
     <w:tmpl w:val="8BB2C642"/>
@@ -15616,7 +16047,7 @@
       </w:rPr>
     </w:lvl>
   </w:abstractNum>
-  <w:abstractNum w:abstractNumId="24">
+  <w:abstractNum w:abstractNumId="25">
     <w:nsid w:val="6C345545"/>
     <w:multiLevelType w:val="hybridMultilevel"/>
     <w:tmpl w:val="EAF8B7A2"/>
@@ -15729,7 +16160,7 @@
       </w:rPr>
     </w:lvl>
   </w:abstractNum>
-  <w:abstractNum w:abstractNumId="25">
+  <w:abstractNum w:abstractNumId="26">
     <w:nsid w:val="74BE605F"/>
     <w:multiLevelType w:val="hybridMultilevel"/>
     <w:tmpl w:val="7E24CFC8"/>
@@ -15842,7 +16273,7 @@
       </w:rPr>
     </w:lvl>
   </w:abstractNum>
-  <w:abstractNum w:abstractNumId="26">
+  <w:abstractNum w:abstractNumId="27">
     <w:nsid w:val="7A2D6A5C"/>
     <w:multiLevelType w:val="hybridMultilevel"/>
     <w:tmpl w:val="105E2EA4"/>
@@ -15932,7 +16363,7 @@
       </w:pPr>
     </w:lvl>
   </w:abstractNum>
-  <w:abstractNum w:abstractNumId="27">
+  <w:abstractNum w:abstractNumId="28">
     <w:nsid w:val="7A4C0F59"/>
     <w:multiLevelType w:val="multilevel"/>
     <w:tmpl w:val="9264A586"/>
@@ -16054,7 +16485,7 @@
     </w:lvl>
   </w:abstractNum>
   <w:num w:numId="1">
-    <w:abstractNumId w:val="23"/>
+    <w:abstractNumId w:val="24"/>
   </w:num>
   <w:num w:numId="2">
     <w:abstractNumId w:val="8"/>
@@ -16063,28 +16494,28 @@
     <w:abstractNumId w:val="9"/>
   </w:num>
   <w:num w:numId="4">
-    <w:abstractNumId w:val="16"/>
+    <w:abstractNumId w:val="17"/>
   </w:num>
   <w:num w:numId="5">
     <w:abstractNumId w:val="0"/>
   </w:num>
   <w:num w:numId="6">
-    <w:abstractNumId w:val="17"/>
+    <w:abstractNumId w:val="18"/>
   </w:num>
   <w:num w:numId="7">
-    <w:abstractNumId w:val="25"/>
+    <w:abstractNumId w:val="26"/>
   </w:num>
   <w:num w:numId="8">
-    <w:abstractNumId w:val="18"/>
+    <w:abstractNumId w:val="19"/>
   </w:num>
   <w:num w:numId="9">
-    <w:abstractNumId w:val="22"/>
+    <w:abstractNumId w:val="23"/>
   </w:num>
   <w:num w:numId="10">
     <w:abstractNumId w:val="12"/>
   </w:num>
   <w:num w:numId="11">
-    <w:abstractNumId w:val="19"/>
+    <w:abstractNumId w:val="20"/>
   </w:num>
   <w:num w:numId="12">
     <w:abstractNumId w:val="2"/>
@@ -16093,25 +16524,25 @@
     <w:abstractNumId w:val="3"/>
   </w:num>
   <w:num w:numId="14">
-    <w:abstractNumId w:val="24"/>
+    <w:abstractNumId w:val="25"/>
   </w:num>
   <w:num w:numId="15">
     <w:abstractNumId w:val="1"/>
   </w:num>
   <w:num w:numId="16">
-    <w:abstractNumId w:val="14"/>
+    <w:abstractNumId w:val="15"/>
   </w:num>
   <w:num w:numId="17">
     <w:abstractNumId w:val="4"/>
   </w:num>
   <w:num w:numId="18">
-    <w:abstractNumId w:val="26"/>
+    <w:abstractNumId w:val="27"/>
   </w:num>
   <w:num w:numId="19">
     <w:abstractNumId w:val="6"/>
   </w:num>
   <w:num w:numId="20">
-    <w:abstractNumId w:val="21"/>
+    <w:abstractNumId w:val="22"/>
   </w:num>
   <w:num w:numId="21">
     <w:abstractNumId w:val="10"/>
@@ -16123,10 +16554,10 @@
     <w:abstractNumId w:val="5"/>
   </w:num>
   <w:num w:numId="24">
-    <w:abstractNumId w:val="27"/>
+    <w:abstractNumId w:val="28"/>
   </w:num>
   <w:num w:numId="25">
-    <w:abstractNumId w:val="20"/>
+    <w:abstractNumId w:val="21"/>
   </w:num>
   <w:num w:numId="26">
     <w:abstractNumId w:val="7"/>
@@ -16135,7 +16566,10 @@
     <w:abstractNumId w:val="13"/>
   </w:num>
   <w:num w:numId="28">
-    <w:abstractNumId w:val="15"/>
+    <w:abstractNumId w:val="16"/>
+  </w:num>
+  <w:num w:numId="29">
+    <w:abstractNumId w:val="14"/>
   </w:num>
 </w:numbering>
 </file>

</xml_diff>

<commit_message>
Documentation and package generation with flux partitioning algorithm
</commit_message>
<xml_diff>
--- a/inst/develop/DevelopmentNotes.docx
+++ b/inst/develop/DevelopmentNotes.docx
@@ -14417,6 +14417,7 @@
       <w:pPr>
         <w:rPr>
           <w:rFonts w:ascii="Courier" w:hAnsi="Courier" w:cs="Courier"/>
+          <w:b/>
           <w:sz w:val="20"/>
           <w:szCs w:val="20"/>
           <w:lang w:val="en-US" w:eastAsia="de-DE"/>
@@ -14429,31 +14430,18 @@
           <w:szCs w:val="20"/>
           <w:lang w:val="en-US" w:eastAsia="de-DE"/>
         </w:rPr>
-        <w:t xml:space="preserve">  </w:t>
+        <w:t xml:space="preserve"> </w:t>
       </w:r>
       <w:r>
         <w:rPr>
           <w:rFonts w:ascii="Courier" w:hAnsi="Courier" w:cs="Courier"/>
           <w:sz w:val="20"/>
           <w:szCs w:val="20"/>
-          <w:highlight w:val="lightGray"/>
-          <w:lang w:val="en-US" w:eastAsia="de-DE"/>
-        </w:rPr>
-        <w:t>'R5 reference class only: Description text for automated R5 documentation'</w:t>
-      </w:r>
-    </w:p>
-    <w:p>
-      <w:pPr>
-        <w:rPr>
-          <w:rFonts w:ascii="Courier" w:hAnsi="Courier" w:cs="Courier"/>
-          <w:sz w:val="20"/>
-          <w:szCs w:val="20"/>
-          <w:lang w:val="en-US" w:eastAsia="de-DE"/>
-        </w:rPr>
-      </w:pPr>
-    </w:p>
-    <w:p>
-      <w:pPr>
+          <w:lang w:val="en-US" w:eastAsia="de-DE"/>
+        </w:rPr>
+        <w:t xml:space="preserve"> </w:t>
+      </w:r>
+      <w:r>
         <w:rPr>
           <w:rFonts w:ascii="Courier" w:hAnsi="Courier" w:cs="Courier"/>
           <w:b/>
@@ -14461,17 +14449,68 @@
           <w:szCs w:val="20"/>
           <w:lang w:val="en-US" w:eastAsia="de-DE"/>
         </w:rPr>
-      </w:pPr>
-      <w:r>
+        <w:t>##details&lt;&lt;</w:t>
+      </w:r>
+    </w:p>
+    <w:p>
+      <w:pPr>
         <w:rPr>
           <w:rFonts w:ascii="Courier" w:hAnsi="Courier" w:cs="Courier"/>
           <w:sz w:val="20"/>
           <w:szCs w:val="20"/>
           <w:lang w:val="en-US" w:eastAsia="de-DE"/>
         </w:rPr>
+      </w:pPr>
+      <w:r>
+        <w:rPr>
+          <w:rFonts w:ascii="Courier" w:hAnsi="Courier" w:cs="Courier"/>
+          <w:sz w:val="20"/>
+          <w:szCs w:val="20"/>
+          <w:lang w:val="en-US" w:eastAsia="de-DE"/>
+        </w:rPr>
+        <w:t xml:space="preserve">  ## Description of what (this part of) your function does (optional)</w:t>
+      </w:r>
+    </w:p>
+    <w:p>
+      <w:pPr>
+        <w:rPr>
+          <w:rFonts w:ascii="Courier" w:hAnsi="Courier" w:cs="Courier"/>
+          <w:sz w:val="20"/>
+          <w:szCs w:val="20"/>
+          <w:lang w:val="en-US" w:eastAsia="de-DE"/>
+        </w:rPr>
+      </w:pPr>
+      <w:r>
+        <w:rPr>
+          <w:rFonts w:ascii="Courier" w:hAnsi="Courier" w:cs="Courier"/>
+          <w:sz w:val="20"/>
+          <w:szCs w:val="20"/>
+          <w:lang w:val="en-US" w:eastAsia="de-DE"/>
+        </w:rPr>
+        <w:t xml:space="preserve">  plot(Var1.V.n, Var2.V.n)</w:t>
+      </w:r>
+    </w:p>
+    <w:p>
+      <w:pPr>
+        <w:rPr>
+          <w:rFonts w:ascii="Courier" w:hAnsi="Courier" w:cs="Courier"/>
+          <w:sz w:val="20"/>
+          <w:szCs w:val="20"/>
+          <w:lang w:val="en-US" w:eastAsia="de-DE"/>
+        </w:rPr>
+      </w:pPr>
+      <w:r>
+        <w:rPr>
+          <w:rFonts w:ascii="Courier" w:hAnsi="Courier" w:cs="Courier"/>
+          <w:sz w:val="20"/>
+          <w:szCs w:val="20"/>
+          <w:lang w:val="en-US" w:eastAsia="de-DE"/>
+        </w:rPr>
         <w:t xml:space="preserve">  </w:t>
       </w:r>
-      <w:r>
+    </w:p>
+    <w:p>
+      <w:pPr>
         <w:rPr>
           <w:rFonts w:ascii="Courier" w:hAnsi="Courier" w:cs="Courier"/>
           <w:b/>
@@ -14479,68 +14518,17 @@
           <w:szCs w:val="20"/>
           <w:lang w:val="en-US" w:eastAsia="de-DE"/>
         </w:rPr>
-        <w:t>##details&lt;&lt;</w:t>
-      </w:r>
-    </w:p>
-    <w:p>
-      <w:pPr>
+      </w:pPr>
+      <w:r>
         <w:rPr>
           <w:rFonts w:ascii="Courier" w:hAnsi="Courier" w:cs="Courier"/>
           <w:sz w:val="20"/>
           <w:szCs w:val="20"/>
           <w:lang w:val="en-US" w:eastAsia="de-DE"/>
         </w:rPr>
-      </w:pPr>
-      <w:r>
-        <w:rPr>
-          <w:rFonts w:ascii="Courier" w:hAnsi="Courier" w:cs="Courier"/>
-          <w:sz w:val="20"/>
-          <w:szCs w:val="20"/>
-          <w:lang w:val="en-US" w:eastAsia="de-DE"/>
-        </w:rPr>
-        <w:t xml:space="preserve">  ## Description of what (this part of) your function does (optional)</w:t>
-      </w:r>
-    </w:p>
-    <w:p>
-      <w:pPr>
-        <w:rPr>
-          <w:rFonts w:ascii="Courier" w:hAnsi="Courier" w:cs="Courier"/>
-          <w:sz w:val="20"/>
-          <w:szCs w:val="20"/>
-          <w:lang w:val="en-US" w:eastAsia="de-DE"/>
-        </w:rPr>
-      </w:pPr>
-      <w:r>
-        <w:rPr>
-          <w:rFonts w:ascii="Courier" w:hAnsi="Courier" w:cs="Courier"/>
-          <w:sz w:val="20"/>
-          <w:szCs w:val="20"/>
-          <w:lang w:val="en-US" w:eastAsia="de-DE"/>
-        </w:rPr>
-        <w:t xml:space="preserve">  plot(Var1.V.n, Var2.V.n)</w:t>
-      </w:r>
-    </w:p>
-    <w:p>
-      <w:pPr>
-        <w:rPr>
-          <w:rFonts w:ascii="Courier" w:hAnsi="Courier" w:cs="Courier"/>
-          <w:sz w:val="20"/>
-          <w:szCs w:val="20"/>
-          <w:lang w:val="en-US" w:eastAsia="de-DE"/>
-        </w:rPr>
-      </w:pPr>
-      <w:r>
-        <w:rPr>
-          <w:rFonts w:ascii="Courier" w:hAnsi="Courier" w:cs="Courier"/>
-          <w:sz w:val="20"/>
-          <w:szCs w:val="20"/>
-          <w:lang w:val="en-US" w:eastAsia="de-DE"/>
-        </w:rPr>
         <w:t xml:space="preserve">  </w:t>
       </w:r>
-    </w:p>
-    <w:p>
-      <w:pPr>
+      <w:r>
         <w:rPr>
           <w:rFonts w:ascii="Courier" w:hAnsi="Courier" w:cs="Courier"/>
           <w:b/>
@@ -14548,17 +14536,59 @@
           <w:szCs w:val="20"/>
           <w:lang w:val="en-US" w:eastAsia="de-DE"/>
         </w:rPr>
-      </w:pPr>
-      <w:r>
+        <w:t>##details&lt;&lt;</w:t>
+      </w:r>
+    </w:p>
+    <w:p>
+      <w:pPr>
         <w:rPr>
           <w:rFonts w:ascii="Courier" w:hAnsi="Courier" w:cs="Courier"/>
           <w:sz w:val="20"/>
           <w:szCs w:val="20"/>
           <w:lang w:val="en-US" w:eastAsia="de-DE"/>
         </w:rPr>
-        <w:t xml:space="preserve">  </w:t>
-      </w:r>
-      <w:r>
+      </w:pPr>
+      <w:r>
+        <w:rPr>
+          <w:rFonts w:ascii="Courier" w:hAnsi="Courier" w:cs="Courier"/>
+          <w:sz w:val="20"/>
+          <w:szCs w:val="20"/>
+          <w:lang w:val="en-US" w:eastAsia="de-DE"/>
+        </w:rPr>
+        <w:t xml:space="preserve">  ## Further description of what (this part of) your function does (optional)</w:t>
+      </w:r>
+    </w:p>
+    <w:p>
+      <w:pPr>
+        <w:rPr>
+          <w:rFonts w:ascii="Courier" w:hAnsi="Courier" w:cs="Courier"/>
+          <w:sz w:val="20"/>
+          <w:szCs w:val="20"/>
+          <w:lang w:val="en-US" w:eastAsia="de-DE"/>
+        </w:rPr>
+      </w:pPr>
+      <w:r>
+        <w:rPr>
+          <w:rFonts w:ascii="Courier" w:hAnsi="Courier" w:cs="Courier"/>
+          <w:sz w:val="20"/>
+          <w:szCs w:val="20"/>
+          <w:lang w:val="en-US" w:eastAsia="de-DE"/>
+        </w:rPr>
+        <w:t xml:space="preserve">  lSum.V.n &lt;- Var1.V.n + Var1.V.n</w:t>
+      </w:r>
+    </w:p>
+    <w:p>
+      <w:pPr>
+        <w:rPr>
+          <w:rFonts w:ascii="Courier" w:hAnsi="Courier" w:cs="Courier"/>
+          <w:sz w:val="20"/>
+          <w:szCs w:val="20"/>
+          <w:lang w:val="en-US" w:eastAsia="de-DE"/>
+        </w:rPr>
+      </w:pPr>
+    </w:p>
+    <w:p>
+      <w:pPr>
         <w:rPr>
           <w:rFonts w:ascii="Courier" w:hAnsi="Courier" w:cs="Courier"/>
           <w:b/>
@@ -14566,59 +14596,17 @@
           <w:szCs w:val="20"/>
           <w:lang w:val="en-US" w:eastAsia="de-DE"/>
         </w:rPr>
-        <w:t>##details&lt;&lt;</w:t>
-      </w:r>
-    </w:p>
-    <w:p>
-      <w:pPr>
+      </w:pPr>
+      <w:r>
         <w:rPr>
           <w:rFonts w:ascii="Courier" w:hAnsi="Courier" w:cs="Courier"/>
           <w:sz w:val="20"/>
           <w:szCs w:val="20"/>
           <w:lang w:val="en-US" w:eastAsia="de-DE"/>
         </w:rPr>
-      </w:pPr>
-      <w:r>
-        <w:rPr>
-          <w:rFonts w:ascii="Courier" w:hAnsi="Courier" w:cs="Courier"/>
-          <w:sz w:val="20"/>
-          <w:szCs w:val="20"/>
-          <w:lang w:val="en-US" w:eastAsia="de-DE"/>
-        </w:rPr>
-        <w:t xml:space="preserve">  ## Further description of what (this part of) your function does (optional)</w:t>
-      </w:r>
-    </w:p>
-    <w:p>
-      <w:pPr>
-        <w:rPr>
-          <w:rFonts w:ascii="Courier" w:hAnsi="Courier" w:cs="Courier"/>
-          <w:sz w:val="20"/>
-          <w:szCs w:val="20"/>
-          <w:lang w:val="en-US" w:eastAsia="de-DE"/>
-        </w:rPr>
-      </w:pPr>
-      <w:r>
-        <w:rPr>
-          <w:rFonts w:ascii="Courier" w:hAnsi="Courier" w:cs="Courier"/>
-          <w:sz w:val="20"/>
-          <w:szCs w:val="20"/>
-          <w:lang w:val="en-US" w:eastAsia="de-DE"/>
-        </w:rPr>
-        <w:t xml:space="preserve">  lSum.V.n &lt;- Var1.V.n + Var1.V.n</w:t>
-      </w:r>
-    </w:p>
-    <w:p>
-      <w:pPr>
-        <w:rPr>
-          <w:rFonts w:ascii="Courier" w:hAnsi="Courier" w:cs="Courier"/>
-          <w:sz w:val="20"/>
-          <w:szCs w:val="20"/>
-          <w:lang w:val="en-US" w:eastAsia="de-DE"/>
-        </w:rPr>
-      </w:pPr>
-    </w:p>
-    <w:p>
-      <w:pPr>
+        <w:t xml:space="preserve">  </w:t>
+      </w:r>
+      <w:r>
         <w:rPr>
           <w:rFonts w:ascii="Courier" w:hAnsi="Courier" w:cs="Courier"/>
           <w:b/>
@@ -14626,17 +14614,48 @@
           <w:szCs w:val="20"/>
           <w:lang w:val="en-US" w:eastAsia="de-DE"/>
         </w:rPr>
-      </w:pPr>
-      <w:r>
+        <w:t>##details&lt;&lt;</w:t>
+      </w:r>
+    </w:p>
+    <w:p>
+      <w:pPr>
         <w:rPr>
           <w:rFonts w:ascii="Courier" w:hAnsi="Courier" w:cs="Courier"/>
           <w:sz w:val="20"/>
           <w:szCs w:val="20"/>
           <w:lang w:val="en-US" w:eastAsia="de-DE"/>
         </w:rPr>
-        <w:t xml:space="preserve">  </w:t>
-      </w:r>
-      <w:r>
+      </w:pPr>
+      <w:r>
+        <w:rPr>
+          <w:rFonts w:ascii="Courier" w:hAnsi="Courier" w:cs="Courier"/>
+          <w:sz w:val="20"/>
+          <w:szCs w:val="20"/>
+          <w:lang w:val="en-US" w:eastAsia="de-DE"/>
+        </w:rPr>
+        <w:t xml:space="preserve">  ## Further descriptions, e.g of lists (</w:t>
+      </w:r>
+      <w:r>
+        <w:rPr>
+          <w:rFonts w:ascii="Courier" w:hAnsi="Courier" w:cs="Courier"/>
+          <w:sz w:val="20"/>
+          <w:szCs w:val="20"/>
+          <w:lang w:val="en-US" w:eastAsia="de-DE"/>
+        </w:rPr>
+        <w:t>for lists use</w:t>
+      </w:r>
+      <w:r>
+        <w:rPr>
+          <w:rFonts w:ascii="Courier" w:hAnsi="Courier" w:cs="Courier"/>
+          <w:sz w:val="20"/>
+          <w:szCs w:val="20"/>
+          <w:lang w:val="en-US" w:eastAsia="de-DE"/>
+        </w:rPr>
+        <w:t xml:space="preserve"> 'describe'):</w:t>
+      </w:r>
+    </w:p>
+    <w:p>
+      <w:pPr>
         <w:rPr>
           <w:rFonts w:ascii="Courier" w:hAnsi="Courier" w:cs="Courier"/>
           <w:b/>
@@ -14644,48 +14663,17 @@
           <w:szCs w:val="20"/>
           <w:lang w:val="en-US" w:eastAsia="de-DE"/>
         </w:rPr>
-        <w:t>##details&lt;&lt;</w:t>
-      </w:r>
-    </w:p>
-    <w:p>
-      <w:pPr>
+      </w:pPr>
+      <w:r>
         <w:rPr>
           <w:rFonts w:ascii="Courier" w:hAnsi="Courier" w:cs="Courier"/>
           <w:sz w:val="20"/>
           <w:szCs w:val="20"/>
           <w:lang w:val="en-US" w:eastAsia="de-DE"/>
         </w:rPr>
-      </w:pPr>
-      <w:r>
-        <w:rPr>
-          <w:rFonts w:ascii="Courier" w:hAnsi="Courier" w:cs="Courier"/>
-          <w:sz w:val="20"/>
-          <w:szCs w:val="20"/>
-          <w:lang w:val="en-US" w:eastAsia="de-DE"/>
-        </w:rPr>
-        <w:t xml:space="preserve">  ## Further descriptions, e.g of lists (</w:t>
-      </w:r>
-      <w:r>
-        <w:rPr>
-          <w:rFonts w:ascii="Courier" w:hAnsi="Courier" w:cs="Courier"/>
-          <w:sz w:val="20"/>
-          <w:szCs w:val="20"/>
-          <w:lang w:val="en-US" w:eastAsia="de-DE"/>
-        </w:rPr>
-        <w:t>for lists use</w:t>
-      </w:r>
-      <w:r>
-        <w:rPr>
-          <w:rFonts w:ascii="Courier" w:hAnsi="Courier" w:cs="Courier"/>
-          <w:sz w:val="20"/>
-          <w:szCs w:val="20"/>
-          <w:lang w:val="en-US" w:eastAsia="de-DE"/>
-        </w:rPr>
-        <w:t xml:space="preserve"> 'describe'):</w:t>
-      </w:r>
-    </w:p>
-    <w:p>
-      <w:pPr>
+        <w:t xml:space="preserve">  </w:t>
+      </w:r>
+      <w:r>
         <w:rPr>
           <w:rFonts w:ascii="Courier" w:hAnsi="Courier" w:cs="Courier"/>
           <w:b/>
@@ -14693,17 +14681,68 @@
           <w:szCs w:val="20"/>
           <w:lang w:val="en-US" w:eastAsia="de-DE"/>
         </w:rPr>
-      </w:pPr>
-      <w:r>
+        <w:t>##describe&lt;&lt;</w:t>
+      </w:r>
+    </w:p>
+    <w:p>
+      <w:pPr>
         <w:rPr>
           <w:rFonts w:ascii="Courier" w:hAnsi="Courier" w:cs="Courier"/>
           <w:sz w:val="20"/>
           <w:szCs w:val="20"/>
           <w:lang w:val="en-US" w:eastAsia="de-DE"/>
         </w:rPr>
-        <w:t xml:space="preserve">  </w:t>
-      </w:r>
-      <w:r>
+      </w:pPr>
+      <w:r>
+        <w:rPr>
+          <w:rFonts w:ascii="Courier" w:hAnsi="Courier" w:cs="Courier"/>
+          <w:sz w:val="20"/>
+          <w:szCs w:val="20"/>
+          <w:lang w:val="en-US" w:eastAsia="de-DE"/>
+        </w:rPr>
+        <w:t xml:space="preserve">  List.L &lt;- list(     </w:t>
+      </w:r>
+    </w:p>
+    <w:p>
+      <w:pPr>
+        <w:rPr>
+          <w:rFonts w:ascii="Courier" w:hAnsi="Courier" w:cs="Courier"/>
+          <w:sz w:val="20"/>
+          <w:szCs w:val="20"/>
+          <w:lang w:val="en-US" w:eastAsia="de-DE"/>
+        </w:rPr>
+      </w:pPr>
+      <w:r>
+        <w:rPr>
+          <w:rFonts w:ascii="Courier" w:hAnsi="Courier" w:cs="Courier"/>
+          <w:sz w:val="20"/>
+          <w:szCs w:val="20"/>
+          <w:lang w:val="en-US" w:eastAsia="de-DE"/>
+        </w:rPr>
+        <w:t xml:space="preserve">    item0               ##&lt;&lt; Description of list item 0</w:t>
+      </w:r>
+    </w:p>
+    <w:p>
+      <w:pPr>
+        <w:rPr>
+          <w:rFonts w:ascii="Courier" w:hAnsi="Courier" w:cs="Courier"/>
+          <w:sz w:val="20"/>
+          <w:szCs w:val="20"/>
+          <w:lang w:val="en-US" w:eastAsia="de-DE"/>
+        </w:rPr>
+      </w:pPr>
+      <w:r>
+        <w:rPr>
+          <w:rFonts w:ascii="Courier" w:hAnsi="Courier" w:cs="Courier"/>
+          <w:sz w:val="20"/>
+          <w:szCs w:val="20"/>
+          <w:lang w:val="en-US" w:eastAsia="de-DE"/>
+        </w:rPr>
+        <w:t xml:space="preserve">    ,item1 = list(      ##&lt;&lt; A list inside a list:</w:t>
+      </w:r>
+    </w:p>
+    <w:p>
+      <w:pPr>
         <w:rPr>
           <w:rFonts w:ascii="Courier" w:hAnsi="Courier" w:cs="Courier"/>
           <w:b/>
@@ -14711,68 +14750,17 @@
           <w:szCs w:val="20"/>
           <w:lang w:val="en-US" w:eastAsia="de-DE"/>
         </w:rPr>
-        <w:t>##describe&lt;&lt;</w:t>
-      </w:r>
-    </w:p>
-    <w:p>
-      <w:pPr>
+      </w:pPr>
+      <w:r>
         <w:rPr>
           <w:rFonts w:ascii="Courier" w:hAnsi="Courier" w:cs="Courier"/>
           <w:sz w:val="20"/>
           <w:szCs w:val="20"/>
           <w:lang w:val="en-US" w:eastAsia="de-DE"/>
         </w:rPr>
-      </w:pPr>
-      <w:r>
-        <w:rPr>
-          <w:rFonts w:ascii="Courier" w:hAnsi="Courier" w:cs="Courier"/>
-          <w:sz w:val="20"/>
-          <w:szCs w:val="20"/>
-          <w:lang w:val="en-US" w:eastAsia="de-DE"/>
-        </w:rPr>
-        <w:t xml:space="preserve">  List.L &lt;- list(     </w:t>
-      </w:r>
-    </w:p>
-    <w:p>
-      <w:pPr>
-        <w:rPr>
-          <w:rFonts w:ascii="Courier" w:hAnsi="Courier" w:cs="Courier"/>
-          <w:sz w:val="20"/>
-          <w:szCs w:val="20"/>
-          <w:lang w:val="en-US" w:eastAsia="de-DE"/>
-        </w:rPr>
-      </w:pPr>
-      <w:r>
-        <w:rPr>
-          <w:rFonts w:ascii="Courier" w:hAnsi="Courier" w:cs="Courier"/>
-          <w:sz w:val="20"/>
-          <w:szCs w:val="20"/>
-          <w:lang w:val="en-US" w:eastAsia="de-DE"/>
-        </w:rPr>
-        <w:t xml:space="preserve">    item0               ##&lt;&lt; Description of list item 0</w:t>
-      </w:r>
-    </w:p>
-    <w:p>
-      <w:pPr>
-        <w:rPr>
-          <w:rFonts w:ascii="Courier" w:hAnsi="Courier" w:cs="Courier"/>
-          <w:sz w:val="20"/>
-          <w:szCs w:val="20"/>
-          <w:lang w:val="en-US" w:eastAsia="de-DE"/>
-        </w:rPr>
-      </w:pPr>
-      <w:r>
-        <w:rPr>
-          <w:rFonts w:ascii="Courier" w:hAnsi="Courier" w:cs="Courier"/>
-          <w:sz w:val="20"/>
-          <w:szCs w:val="20"/>
-          <w:lang w:val="en-US" w:eastAsia="de-DE"/>
-        </w:rPr>
-        <w:t xml:space="preserve">    ,item1 = list(      ##&lt;&lt; A list inside a list:</w:t>
-      </w:r>
-    </w:p>
-    <w:p>
-      <w:pPr>
+        <w:t xml:space="preserve">      </w:t>
+      </w:r>
+      <w:r>
         <w:rPr>
           <w:rFonts w:ascii="Courier" w:hAnsi="Courier" w:cs="Courier"/>
           <w:b/>
@@ -14780,17 +14768,68 @@
           <w:szCs w:val="20"/>
           <w:lang w:val="en-US" w:eastAsia="de-DE"/>
         </w:rPr>
-      </w:pPr>
-      <w:r>
+        <w:t xml:space="preserve">##describe&lt;&lt; </w:t>
+      </w:r>
+    </w:p>
+    <w:p>
+      <w:pPr>
         <w:rPr>
           <w:rFonts w:ascii="Courier" w:hAnsi="Courier" w:cs="Courier"/>
           <w:sz w:val="20"/>
           <w:szCs w:val="20"/>
           <w:lang w:val="en-US" w:eastAsia="de-DE"/>
         </w:rPr>
-        <w:t xml:space="preserve">      </w:t>
-      </w:r>
-      <w:r>
+      </w:pPr>
+      <w:r>
+        <w:rPr>
+          <w:rFonts w:ascii="Courier" w:hAnsi="Courier" w:cs="Courier"/>
+          <w:sz w:val="20"/>
+          <w:szCs w:val="20"/>
+          <w:lang w:val="en-US" w:eastAsia="de-DE"/>
+        </w:rPr>
+        <w:t xml:space="preserve">      # description of lists etc.</w:t>
+      </w:r>
+    </w:p>
+    <w:p>
+      <w:pPr>
+        <w:rPr>
+          <w:rFonts w:ascii="Courier" w:hAnsi="Courier" w:cs="Courier"/>
+          <w:sz w:val="20"/>
+          <w:szCs w:val="20"/>
+          <w:lang w:val="en-US" w:eastAsia="de-DE"/>
+        </w:rPr>
+      </w:pPr>
+      <w:r>
+        <w:rPr>
+          <w:rFonts w:ascii="Courier" w:hAnsi="Courier" w:cs="Courier"/>
+          <w:sz w:val="20"/>
+          <w:szCs w:val="20"/>
+          <w:lang w:val="en-US" w:eastAsia="de-DE"/>
+        </w:rPr>
+        <w:t xml:space="preserve">      ,item1.1=lSum.V.n       ##&lt;&lt; Description of list item 1.1</w:t>
+      </w:r>
+    </w:p>
+    <w:p>
+      <w:pPr>
+        <w:rPr>
+          <w:rFonts w:ascii="Courier" w:hAnsi="Courier" w:cs="Courier"/>
+          <w:sz w:val="20"/>
+          <w:szCs w:val="20"/>
+          <w:lang w:val="en-US" w:eastAsia="de-DE"/>
+        </w:rPr>
+      </w:pPr>
+      <w:r>
+        <w:rPr>
+          <w:rFonts w:ascii="Courier" w:hAnsi="Courier" w:cs="Courier"/>
+          <w:sz w:val="20"/>
+          <w:szCs w:val="20"/>
+          <w:lang w:val="en-US" w:eastAsia="de-DE"/>
+        </w:rPr>
+        <w:t xml:space="preserve">      ,item1.2=Var1.V.n       ##&lt;&lt; Description of list item 1.2</w:t>
+      </w:r>
+    </w:p>
+    <w:p>
+      <w:pPr>
         <w:rPr>
           <w:rFonts w:ascii="Courier" w:hAnsi="Courier" w:cs="Courier"/>
           <w:b/>
@@ -14798,68 +14837,17 @@
           <w:szCs w:val="20"/>
           <w:lang w:val="en-US" w:eastAsia="de-DE"/>
         </w:rPr>
-        <w:t xml:space="preserve">##describe&lt;&lt; </w:t>
-      </w:r>
-    </w:p>
-    <w:p>
-      <w:pPr>
+      </w:pPr>
+      <w:r>
         <w:rPr>
           <w:rFonts w:ascii="Courier" w:hAnsi="Courier" w:cs="Courier"/>
           <w:sz w:val="20"/>
           <w:szCs w:val="20"/>
           <w:lang w:val="en-US" w:eastAsia="de-DE"/>
         </w:rPr>
-      </w:pPr>
-      <w:r>
-        <w:rPr>
-          <w:rFonts w:ascii="Courier" w:hAnsi="Courier" w:cs="Courier"/>
-          <w:sz w:val="20"/>
-          <w:szCs w:val="20"/>
-          <w:lang w:val="en-US" w:eastAsia="de-DE"/>
-        </w:rPr>
-        <w:t xml:space="preserve">      # description of lists etc.</w:t>
-      </w:r>
-    </w:p>
-    <w:p>
-      <w:pPr>
-        <w:rPr>
-          <w:rFonts w:ascii="Courier" w:hAnsi="Courier" w:cs="Courier"/>
-          <w:sz w:val="20"/>
-          <w:szCs w:val="20"/>
-          <w:lang w:val="en-US" w:eastAsia="de-DE"/>
-        </w:rPr>
-      </w:pPr>
-      <w:r>
-        <w:rPr>
-          <w:rFonts w:ascii="Courier" w:hAnsi="Courier" w:cs="Courier"/>
-          <w:sz w:val="20"/>
-          <w:szCs w:val="20"/>
-          <w:lang w:val="en-US" w:eastAsia="de-DE"/>
-        </w:rPr>
-        <w:t xml:space="preserve">      ,item1.1=lSum.V.n       ##&lt;&lt; Description of list item 1.1</w:t>
-      </w:r>
-    </w:p>
-    <w:p>
-      <w:pPr>
-        <w:rPr>
-          <w:rFonts w:ascii="Courier" w:hAnsi="Courier" w:cs="Courier"/>
-          <w:sz w:val="20"/>
-          <w:szCs w:val="20"/>
-          <w:lang w:val="en-US" w:eastAsia="de-DE"/>
-        </w:rPr>
-      </w:pPr>
-      <w:r>
-        <w:rPr>
-          <w:rFonts w:ascii="Courier" w:hAnsi="Courier" w:cs="Courier"/>
-          <w:sz w:val="20"/>
-          <w:szCs w:val="20"/>
-          <w:lang w:val="en-US" w:eastAsia="de-DE"/>
-        </w:rPr>
-        <w:t xml:space="preserve">      ,item1.2=Var1.V.n       ##&lt;&lt; Description of list item 1.2</w:t>
-      </w:r>
-    </w:p>
-    <w:p>
-      <w:pPr>
+        <w:t xml:space="preserve">      </w:t>
+      </w:r>
+      <w:r>
         <w:rPr>
           <w:rFonts w:ascii="Courier" w:hAnsi="Courier" w:cs="Courier"/>
           <w:b/>
@@ -14867,17 +14855,125 @@
           <w:szCs w:val="20"/>
           <w:lang w:val="en-US" w:eastAsia="de-DE"/>
         </w:rPr>
-      </w:pPr>
-      <w:r>
+        <w:t xml:space="preserve">##end&lt;&lt;             </w:t>
+      </w:r>
+    </w:p>
+    <w:p>
+      <w:pPr>
         <w:rPr>
           <w:rFonts w:ascii="Courier" w:hAnsi="Courier" w:cs="Courier"/>
           <w:sz w:val="20"/>
           <w:szCs w:val="20"/>
           <w:lang w:val="en-US" w:eastAsia="de-DE"/>
         </w:rPr>
-        <w:t xml:space="preserve">      </w:t>
-      </w:r>
-      <w:r>
+      </w:pPr>
+      <w:r>
+        <w:rPr>
+          <w:rFonts w:ascii="Courier" w:hAnsi="Courier" w:cs="Courier"/>
+          <w:sz w:val="20"/>
+          <w:szCs w:val="20"/>
+          <w:lang w:val="en-US" w:eastAsia="de-DE"/>
+        </w:rPr>
+        <w:t xml:space="preserve">      # necessary to end enclosed 'describe'</w:t>
+      </w:r>
+    </w:p>
+    <w:p>
+      <w:pPr>
+        <w:rPr>
+          <w:rFonts w:ascii="Courier" w:hAnsi="Courier" w:cs="Courier"/>
+          <w:sz w:val="20"/>
+          <w:szCs w:val="20"/>
+          <w:lang w:val="en-US" w:eastAsia="de-DE"/>
+        </w:rPr>
+      </w:pPr>
+      <w:r>
+        <w:rPr>
+          <w:rFonts w:ascii="Courier" w:hAnsi="Courier" w:cs="Courier"/>
+          <w:sz w:val="20"/>
+          <w:szCs w:val="20"/>
+          <w:lang w:val="en-US" w:eastAsia="de-DE"/>
+        </w:rPr>
+        <w:t xml:space="preserve">    )</w:t>
+      </w:r>
+    </w:p>
+    <w:p>
+      <w:pPr>
+        <w:rPr>
+          <w:rFonts w:ascii="Courier" w:hAnsi="Courier" w:cs="Courier"/>
+          <w:sz w:val="20"/>
+          <w:szCs w:val="20"/>
+          <w:lang w:val="en-US" w:eastAsia="de-DE"/>
+        </w:rPr>
+      </w:pPr>
+      <w:r>
+        <w:rPr>
+          <w:rFonts w:ascii="Courier" w:hAnsi="Courier" w:cs="Courier"/>
+          <w:sz w:val="20"/>
+          <w:szCs w:val="20"/>
+          <w:lang w:val="en-US" w:eastAsia="de-DE"/>
+        </w:rPr>
+        <w:t xml:space="preserve">    ,item2              ##&lt;&lt; Description of item 2</w:t>
+      </w:r>
+    </w:p>
+    <w:p>
+      <w:pPr>
+        <w:rPr>
+          <w:rFonts w:ascii="Courier" w:hAnsi="Courier" w:cs="Courier"/>
+          <w:sz w:val="20"/>
+          <w:szCs w:val="20"/>
+          <w:lang w:val="en-US" w:eastAsia="de-DE"/>
+        </w:rPr>
+      </w:pPr>
+      <w:r>
+        <w:rPr>
+          <w:rFonts w:ascii="Courier" w:hAnsi="Courier" w:cs="Courier"/>
+          <w:sz w:val="20"/>
+          <w:szCs w:val="20"/>
+          <w:lang w:val="en-US" w:eastAsia="de-DE"/>
+        </w:rPr>
+        <w:t xml:space="preserve">  )</w:t>
+      </w:r>
+    </w:p>
+    <w:p>
+      <w:pPr>
+        <w:rPr>
+          <w:rFonts w:ascii="Courier" w:hAnsi="Courier" w:cs="Courier"/>
+          <w:sz w:val="20"/>
+          <w:szCs w:val="20"/>
+          <w:lang w:val="en-US" w:eastAsia="de-DE"/>
+        </w:rPr>
+      </w:pPr>
+      <w:r>
+        <w:rPr>
+          <w:rFonts w:ascii="Courier" w:hAnsi="Courier" w:cs="Courier"/>
+          <w:sz w:val="20"/>
+          <w:szCs w:val="20"/>
+          <w:lang w:val="en-US" w:eastAsia="de-DE"/>
+        </w:rPr>
+        <w:t xml:space="preserve">  </w:t>
+      </w:r>
+    </w:p>
+    <w:p>
+      <w:pPr>
+        <w:rPr>
+          <w:rFonts w:ascii="Courier" w:hAnsi="Courier" w:cs="Courier"/>
+          <w:sz w:val="20"/>
+          <w:szCs w:val="20"/>
+          <w:lang w:val="en-US" w:eastAsia="de-DE"/>
+        </w:rPr>
+      </w:pPr>
+      <w:r>
+        <w:rPr>
+          <w:rFonts w:ascii="Courier" w:hAnsi="Courier" w:cs="Courier"/>
+          <w:sz w:val="20"/>
+          <w:szCs w:val="20"/>
+          <w:lang w:val="en-US" w:eastAsia="de-DE"/>
+        </w:rPr>
+        <w:t xml:space="preserve">  lSum.V.n</w:t>
+      </w:r>
+    </w:p>
+    <w:p>
+      <w:pPr>
         <w:rPr>
           <w:rFonts w:ascii="Courier" w:hAnsi="Courier" w:cs="Courier"/>
           <w:b/>
@@ -14885,125 +14981,17 @@
           <w:szCs w:val="20"/>
           <w:lang w:val="en-US" w:eastAsia="de-DE"/>
         </w:rPr>
-        <w:t xml:space="preserve">##end&lt;&lt;             </w:t>
-      </w:r>
-    </w:p>
-    <w:p>
-      <w:pPr>
+      </w:pPr>
+      <w:r>
         <w:rPr>
           <w:rFonts w:ascii="Courier" w:hAnsi="Courier" w:cs="Courier"/>
           <w:sz w:val="20"/>
           <w:szCs w:val="20"/>
           <w:lang w:val="en-US" w:eastAsia="de-DE"/>
         </w:rPr>
-      </w:pPr>
-      <w:r>
-        <w:rPr>
-          <w:rFonts w:ascii="Courier" w:hAnsi="Courier" w:cs="Courier"/>
-          <w:sz w:val="20"/>
-          <w:szCs w:val="20"/>
-          <w:lang w:val="en-US" w:eastAsia="de-DE"/>
-        </w:rPr>
-        <w:t xml:space="preserve">      # necessary to end enclosed 'describe'</w:t>
-      </w:r>
-    </w:p>
-    <w:p>
-      <w:pPr>
-        <w:rPr>
-          <w:rFonts w:ascii="Courier" w:hAnsi="Courier" w:cs="Courier"/>
-          <w:sz w:val="20"/>
-          <w:szCs w:val="20"/>
-          <w:lang w:val="en-US" w:eastAsia="de-DE"/>
-        </w:rPr>
-      </w:pPr>
-      <w:r>
-        <w:rPr>
-          <w:rFonts w:ascii="Courier" w:hAnsi="Courier" w:cs="Courier"/>
-          <w:sz w:val="20"/>
-          <w:szCs w:val="20"/>
-          <w:lang w:val="en-US" w:eastAsia="de-DE"/>
-        </w:rPr>
-        <w:t xml:space="preserve">    )</w:t>
-      </w:r>
-    </w:p>
-    <w:p>
-      <w:pPr>
-        <w:rPr>
-          <w:rFonts w:ascii="Courier" w:hAnsi="Courier" w:cs="Courier"/>
-          <w:sz w:val="20"/>
-          <w:szCs w:val="20"/>
-          <w:lang w:val="en-US" w:eastAsia="de-DE"/>
-        </w:rPr>
-      </w:pPr>
-      <w:r>
-        <w:rPr>
-          <w:rFonts w:ascii="Courier" w:hAnsi="Courier" w:cs="Courier"/>
-          <w:sz w:val="20"/>
-          <w:szCs w:val="20"/>
-          <w:lang w:val="en-US" w:eastAsia="de-DE"/>
-        </w:rPr>
-        <w:t xml:space="preserve">    ,item2              ##&lt;&lt; Description of item 2</w:t>
-      </w:r>
-    </w:p>
-    <w:p>
-      <w:pPr>
-        <w:rPr>
-          <w:rFonts w:ascii="Courier" w:hAnsi="Courier" w:cs="Courier"/>
-          <w:sz w:val="20"/>
-          <w:szCs w:val="20"/>
-          <w:lang w:val="en-US" w:eastAsia="de-DE"/>
-        </w:rPr>
-      </w:pPr>
-      <w:r>
-        <w:rPr>
-          <w:rFonts w:ascii="Courier" w:hAnsi="Courier" w:cs="Courier"/>
-          <w:sz w:val="20"/>
-          <w:szCs w:val="20"/>
-          <w:lang w:val="en-US" w:eastAsia="de-DE"/>
-        </w:rPr>
-        <w:t xml:space="preserve">  )</w:t>
-      </w:r>
-    </w:p>
-    <w:p>
-      <w:pPr>
-        <w:rPr>
-          <w:rFonts w:ascii="Courier" w:hAnsi="Courier" w:cs="Courier"/>
-          <w:sz w:val="20"/>
-          <w:szCs w:val="20"/>
-          <w:lang w:val="en-US" w:eastAsia="de-DE"/>
-        </w:rPr>
-      </w:pPr>
-      <w:r>
-        <w:rPr>
-          <w:rFonts w:ascii="Courier" w:hAnsi="Courier" w:cs="Courier"/>
-          <w:sz w:val="20"/>
-          <w:szCs w:val="20"/>
-          <w:lang w:val="en-US" w:eastAsia="de-DE"/>
-        </w:rPr>
         <w:t xml:space="preserve">  </w:t>
       </w:r>
-    </w:p>
-    <w:p>
-      <w:pPr>
-        <w:rPr>
-          <w:rFonts w:ascii="Courier" w:hAnsi="Courier" w:cs="Courier"/>
-          <w:sz w:val="20"/>
-          <w:szCs w:val="20"/>
-          <w:lang w:val="en-US" w:eastAsia="de-DE"/>
-        </w:rPr>
-      </w:pPr>
-      <w:r>
-        <w:rPr>
-          <w:rFonts w:ascii="Courier" w:hAnsi="Courier" w:cs="Courier"/>
-          <w:sz w:val="20"/>
-          <w:szCs w:val="20"/>
-          <w:lang w:val="en-US" w:eastAsia="de-DE"/>
-        </w:rPr>
-        <w:t xml:space="preserve">  lSum.V.n</w:t>
-      </w:r>
-    </w:p>
-    <w:p>
-      <w:pPr>
+      <w:r>
         <w:rPr>
           <w:rFonts w:ascii="Courier" w:hAnsi="Courier" w:cs="Courier"/>
           <w:b/>
@@ -15011,63 +14999,96 @@
           <w:szCs w:val="20"/>
           <w:lang w:val="en-US" w:eastAsia="de-DE"/>
         </w:rPr>
-      </w:pPr>
-      <w:r>
+        <w:t>##value&lt;&lt;</w:t>
+      </w:r>
+    </w:p>
+    <w:p>
+      <w:pPr>
         <w:rPr>
           <w:rFonts w:ascii="Courier" w:hAnsi="Courier" w:cs="Courier"/>
           <w:sz w:val="20"/>
           <w:szCs w:val="20"/>
           <w:lang w:val="en-US" w:eastAsia="de-DE"/>
         </w:rPr>
-        <w:t xml:space="preserve">  </w:t>
-      </w:r>
-      <w:r>
-        <w:rPr>
-          <w:rFonts w:ascii="Courier" w:hAnsi="Courier" w:cs="Courier"/>
-          <w:b/>
-          <w:sz w:val="20"/>
-          <w:szCs w:val="20"/>
-          <w:lang w:val="en-US" w:eastAsia="de-DE"/>
-        </w:rPr>
-        <w:t>##value&lt;&lt;</w:t>
-      </w:r>
-    </w:p>
-    <w:p>
-      <w:pPr>
+      </w:pPr>
+      <w:r>
         <w:rPr>
           <w:rFonts w:ascii="Courier" w:hAnsi="Courier" w:cs="Courier"/>
           <w:sz w:val="20"/>
           <w:szCs w:val="20"/>
           <w:lang w:val="en-US" w:eastAsia="de-DE"/>
         </w:rPr>
-      </w:pPr>
-      <w:r>
+        <w:t xml:space="preserve">  ## Description of the return/output values of your function (mandatory)</w:t>
+      </w:r>
+    </w:p>
+    <w:p>
+      <w:pPr>
         <w:rPr>
           <w:rFonts w:ascii="Courier" w:hAnsi="Courier" w:cs="Courier"/>
           <w:sz w:val="20"/>
           <w:szCs w:val="20"/>
           <w:lang w:val="en-US" w:eastAsia="de-DE"/>
         </w:rPr>
-        <w:t xml:space="preserve">  ## Description of the return/output values of your function (mandatory)</w:t>
-      </w:r>
-    </w:p>
-    <w:p>
-      <w:pPr>
+      </w:pPr>
+      <w:r>
         <w:rPr>
           <w:rFonts w:ascii="Courier" w:hAnsi="Courier" w:cs="Courier"/>
           <w:sz w:val="20"/>
           <w:szCs w:val="20"/>
           <w:lang w:val="en-US" w:eastAsia="de-DE"/>
         </w:rPr>
-      </w:pPr>
-      <w:r>
+        <w:t>}</w:t>
+      </w:r>
+    </w:p>
+    <w:p>
+      <w:pPr>
         <w:rPr>
           <w:rFonts w:ascii="Courier" w:hAnsi="Courier" w:cs="Courier"/>
           <w:sz w:val="20"/>
           <w:szCs w:val="20"/>
           <w:lang w:val="en-US" w:eastAsia="de-DE"/>
         </w:rPr>
-        <w:t>}</w:t>
+      </w:pPr>
+    </w:p>
+    <w:p>
+      <w:pPr>
+        <w:pStyle w:val="berschrift2"/>
+        <w:rPr>
+          <w:lang w:val="en-US" w:eastAsia="de-DE"/>
+        </w:rPr>
+      </w:pPr>
+      <w:r>
+        <w:rPr>
+          <w:lang w:val="en-US" w:eastAsia="de-DE"/>
+        </w:rPr>
+        <w:t>Automated R5 reference class documentation</w:t>
+      </w:r>
+    </w:p>
+    <w:p>
+      <w:pPr>
+        <w:rPr>
+          <w:lang w:val="en-US"/>
+        </w:rPr>
+      </w:pPr>
+    </w:p>
+    <w:p>
+      <w:pPr>
+        <w:rPr>
+          <w:lang w:val="en-US"/>
+        </w:rPr>
+      </w:pPr>
+      <w:r>
+        <w:rPr>
+          <w:lang w:val="en-US"/>
+        </w:rPr>
+        <w:t xml:space="preserve">R5 reference classes are not (yet) implemented in inlinedocs. Therefore all the methods of the class are converted to normal functions in the package generation script (genPackage.R, see above). The following </w:t>
+      </w:r>
+      <w:r>
+        <w:rPr>
+          <w:highlight w:val="yellow"/>
+          <w:lang w:val="en-US"/>
+        </w:rPr>
+        <w:t>… are necessary.</w:t>
       </w:r>
     </w:p>
     <w:p>
@@ -15083,9 +15104,11 @@
     </w:p>
     <w:p>
       <w:pPr>
-        <w:pStyle w:val="berschrift2"/>
-        <w:rPr>
-          <w:lang w:val="en-US"/>
+        <w:rPr>
+          <w:rFonts w:ascii="Courier" w:hAnsi="Courier" w:cs="Courier"/>
+          <w:sz w:val="20"/>
+          <w:szCs w:val="20"/>
+          <w:lang w:val="en-US" w:eastAsia="de-DE"/>
         </w:rPr>
       </w:pPr>
       <w:bookmarkStart w:id="65" w:name="_Toc251238863"/>
@@ -15093,6 +15116,306 @@
       <w:bookmarkStart w:id="67" w:name="_Toc251239187"/>
       <w:r>
         <w:rPr>
+          <w:rFonts w:ascii="Courier" w:hAnsi="Courier" w:cs="Courier"/>
+          <w:sz w:val="20"/>
+          <w:szCs w:val="20"/>
+          <w:lang w:val="en-US" w:eastAsia="de-DE"/>
+        </w:rPr>
+        <w:t>sEddyProc$methods(</w:t>
+      </w:r>
+    </w:p>
+    <w:p>
+      <w:pPr>
+        <w:rPr>
+          <w:rFonts w:ascii="Courier" w:hAnsi="Courier" w:cs="Courier"/>
+          <w:sz w:val="20"/>
+          <w:szCs w:val="20"/>
+          <w:lang w:val="en-US" w:eastAsia="de-DE"/>
+        </w:rPr>
+      </w:pPr>
+      <w:r>
+        <w:rPr>
+          <w:rFonts w:ascii="Courier" w:hAnsi="Courier" w:cs="Courier"/>
+          <w:sz w:val="20"/>
+          <w:szCs w:val="20"/>
+          <w:lang w:val="en-US" w:eastAsia="de-DE"/>
+        </w:rPr>
+        <w:t xml:space="preserve">  sFunction </w:t>
+      </w:r>
+      <w:r>
+        <w:rPr>
+          <w:rFonts w:ascii="Courier" w:hAnsi="Courier" w:cs="Courier"/>
+          <w:sz w:val="20"/>
+          <w:szCs w:val="20"/>
+          <w:highlight w:val="lightGray"/>
+          <w:lang w:val="en-US" w:eastAsia="de-DE"/>
+        </w:rPr>
+        <w:t>= function</w:t>
+      </w:r>
+      <w:r>
+        <w:rPr>
+          <w:rFonts w:ascii="Courier" w:hAnsi="Courier" w:cs="Courier"/>
+          <w:sz w:val="20"/>
+          <w:szCs w:val="20"/>
+          <w:lang w:val="en-US" w:eastAsia="de-DE"/>
+        </w:rPr>
+        <w:t>(</w:t>
+      </w:r>
+    </w:p>
+    <w:p>
+      <w:pPr>
+        <w:rPr>
+          <w:rFonts w:ascii="Courier" w:hAnsi="Courier" w:cs="Courier"/>
+          <w:sz w:val="20"/>
+          <w:szCs w:val="20"/>
+          <w:lang w:val="en-US" w:eastAsia="de-DE"/>
+        </w:rPr>
+      </w:pPr>
+      <w:r>
+        <w:rPr>
+          <w:rFonts w:ascii="Courier" w:hAnsi="Courier" w:cs="Courier"/>
+          <w:sz w:val="20"/>
+          <w:szCs w:val="20"/>
+          <w:lang w:val="en-US" w:eastAsia="de-DE"/>
+        </w:rPr>
+        <w:t>...</w:t>
+      </w:r>
+    </w:p>
+    <w:p>
+      <w:pPr>
+        <w:rPr>
+          <w:rFonts w:ascii="Courier" w:hAnsi="Courier" w:cs="Courier"/>
+          <w:sz w:val="20"/>
+          <w:szCs w:val="20"/>
+          <w:lang w:val="en-US" w:eastAsia="de-DE"/>
+        </w:rPr>
+      </w:pPr>
+      <w:r>
+        <w:rPr>
+          <w:rFonts w:ascii="Courier" w:hAnsi="Courier" w:cs="Courier"/>
+          <w:sz w:val="20"/>
+          <w:szCs w:val="20"/>
+          <w:lang w:val="en-US" w:eastAsia="de-DE"/>
+        </w:rPr>
+        <w:t>)</w:t>
+      </w:r>
+    </w:p>
+    <w:p>
+      <w:pPr>
+        <w:rPr>
+          <w:rFonts w:ascii="Courier" w:hAnsi="Courier" w:cs="Courier"/>
+          <w:sz w:val="20"/>
+          <w:szCs w:val="20"/>
+          <w:lang w:val="en-US" w:eastAsia="de-DE"/>
+        </w:rPr>
+      </w:pPr>
+      <w:r>
+        <w:rPr>
+          <w:rFonts w:ascii="Courier" w:hAnsi="Courier" w:cs="Courier"/>
+          <w:sz w:val="20"/>
+          <w:szCs w:val="20"/>
+          <w:lang w:val="en-US" w:eastAsia="de-DE"/>
+        </w:rPr>
+        <w:t>...</w:t>
+      </w:r>
+    </w:p>
+    <w:p>
+      <w:pPr>
+        <w:rPr>
+          <w:rFonts w:ascii="Courier" w:hAnsi="Courier" w:cs="Courier"/>
+          <w:sz w:val="20"/>
+          <w:szCs w:val="20"/>
+          <w:lang w:val="en-US" w:eastAsia="de-DE"/>
+        </w:rPr>
+      </w:pPr>
+      <w:r>
+        <w:rPr>
+          <w:rFonts w:ascii="Courier" w:hAnsi="Courier" w:cs="Courier"/>
+          <w:sz w:val="20"/>
+          <w:szCs w:val="20"/>
+          <w:lang w:val="en-US" w:eastAsia="de-DE"/>
+        </w:rPr>
+        <w:t>{</w:t>
+      </w:r>
+    </w:p>
+    <w:p>
+      <w:pPr>
+        <w:rPr>
+          <w:rFonts w:ascii="Courier" w:hAnsi="Courier" w:cs="Courier"/>
+          <w:sz w:val="20"/>
+          <w:szCs w:val="20"/>
+          <w:lang w:val="en-US" w:eastAsia="de-DE"/>
+        </w:rPr>
+      </w:pPr>
+      <w:r>
+        <w:rPr>
+          <w:rFonts w:ascii="Courier" w:hAnsi="Courier" w:cs="Courier"/>
+          <w:sz w:val="20"/>
+          <w:szCs w:val="20"/>
+          <w:highlight w:val="lightGray"/>
+          <w:lang w:val="en-US" w:eastAsia="de-DE"/>
+        </w:rPr>
+        <w:t>'R5 reference class only: Description text for automated R5 documentation'</w:t>
+      </w:r>
+    </w:p>
+    <w:p>
+      <w:pPr>
+        <w:rPr>
+          <w:rFonts w:ascii="Courier" w:hAnsi="Courier" w:cs="Courier"/>
+          <w:sz w:val="20"/>
+          <w:szCs w:val="20"/>
+          <w:lang w:val="en-US" w:eastAsia="de-DE"/>
+        </w:rPr>
+      </w:pPr>
+    </w:p>
+    <w:p>
+      <w:pPr>
+        <w:rPr>
+          <w:rFonts w:ascii="Courier" w:hAnsi="Courier" w:cs="Courier"/>
+          <w:sz w:val="20"/>
+          <w:szCs w:val="20"/>
+          <w:lang w:val="en-US" w:eastAsia="de-DE"/>
+        </w:rPr>
+      </w:pPr>
+      <w:r>
+        <w:rPr>
+          <w:rFonts w:ascii="Courier" w:hAnsi="Courier" w:cs="Courier"/>
+          <w:sz w:val="20"/>
+          <w:szCs w:val="20"/>
+          <w:lang w:val="en-US" w:eastAsia="de-DE"/>
+        </w:rPr>
+        <w:t>...</w:t>
+      </w:r>
+    </w:p>
+    <w:p>
+      <w:pPr>
+        <w:rPr>
+          <w:rFonts w:ascii="Courier" w:hAnsi="Courier" w:cs="Courier"/>
+          <w:sz w:val="20"/>
+          <w:szCs w:val="20"/>
+          <w:lang w:val="en-US" w:eastAsia="de-DE"/>
+        </w:rPr>
+      </w:pPr>
+      <w:r>
+        <w:rPr>
+          <w:rFonts w:ascii="Courier" w:hAnsi="Courier" w:cs="Courier"/>
+          <w:sz w:val="20"/>
+          <w:szCs w:val="20"/>
+          <w:highlight w:val="lightGray"/>
+          <w:lang w:val="en-US" w:eastAsia="de-DE"/>
+        </w:rPr>
+        <w:t>})</w:t>
+      </w:r>
+    </w:p>
+    <w:p>
+      <w:pPr>
+        <w:rPr>
+          <w:rFonts w:ascii="Courier" w:hAnsi="Courier" w:cs="Courier"/>
+          <w:sz w:val="20"/>
+          <w:szCs w:val="20"/>
+          <w:lang w:val="en-US" w:eastAsia="de-DE"/>
+        </w:rPr>
+      </w:pPr>
+    </w:p>
+    <w:p>
+      <w:pPr>
+        <w:rPr>
+          <w:lang w:val="en-US"/>
+        </w:rPr>
+      </w:pPr>
+      <w:r>
+        <w:rPr>
+          <w:lang w:val="en-US"/>
+        </w:rPr>
+        <w:t xml:space="preserve">Attention: </w:t>
+      </w:r>
+      <w:r>
+        <w:rPr>
+          <w:rStyle w:val="Code-Text"/>
+          <w:lang w:val="en-US"/>
+        </w:rPr>
+        <w:t>'})'</w:t>
+      </w:r>
+      <w:r>
+        <w:rPr>
+          <w:lang w:val="en-US"/>
+        </w:rPr>
+        <w:t xml:space="preserve"> will be replaced by inlinedocs. I</w:t>
+      </w:r>
+      <w:r>
+        <w:rPr>
+          <w:lang w:val="en-US"/>
+        </w:rPr>
+        <w:t>n all other places</w:t>
+      </w:r>
+      <w:r>
+        <w:rPr>
+          <w:lang w:val="en-US"/>
+        </w:rPr>
+        <w:t xml:space="preserve"> within the Eddy*.R scripts</w:t>
+      </w:r>
+      <w:r>
+        <w:rPr>
+          <w:lang w:val="en-US"/>
+        </w:rPr>
+        <w:t xml:space="preserve"> use</w:t>
+      </w:r>
+      <w:r>
+        <w:rPr>
+          <w:lang w:val="en-US" w:eastAsia="de-DE"/>
+        </w:rPr>
+        <w:t xml:space="preserve"> </w:t>
+      </w:r>
+      <w:r>
+        <w:rPr>
+          <w:rStyle w:val="Code-Text"/>
+          <w:lang w:val="en-US"/>
+        </w:rPr>
+        <w:t>'</w:t>
+      </w:r>
+      <w:r>
+        <w:rPr>
+          <w:rStyle w:val="Code-Text"/>
+          <w:lang w:val="en-US"/>
+        </w:rPr>
+        <w:t>}   )</w:t>
+      </w:r>
+      <w:r>
+        <w:rPr>
+          <w:rStyle w:val="Code-Text"/>
+          <w:lang w:val="en-US"/>
+        </w:rPr>
+        <w:t>'</w:t>
+      </w:r>
+      <w:r>
+        <w:rPr>
+          <w:lang w:val="en-US" w:eastAsia="de-DE"/>
+        </w:rPr>
+        <w:t xml:space="preserve"> with </w:t>
+      </w:r>
+      <w:r>
+        <w:rPr>
+          <w:lang w:val="en-US" w:eastAsia="de-DE"/>
+        </w:rPr>
+        <w:t>three white spaces!</w:t>
+      </w:r>
+    </w:p>
+    <w:p>
+      <w:pPr>
+        <w:rPr>
+          <w:lang w:val="en-US"/>
+        </w:rPr>
+      </w:pPr>
+    </w:p>
+    <w:p>
+      <w:pPr>
+        <w:pStyle w:val="berschrift2"/>
+        <w:rPr>
+          <w:lang w:val="en-US"/>
+        </w:rPr>
+      </w:pPr>
+      <w:r>
+        <w:rPr>
           <w:lang w:val="en-US"/>
         </w:rPr>
         <w:t>Automated example documentation</w:t>
@@ -15249,6 +15572,47 @@
           <w:lang w:val="en-US"/>
         </w:rPr>
       </w:pPr>
+      <w:r>
+        <w:rPr>
+          <w:lang w:val="en-US"/>
+        </w:rPr>
+        <w:t>File naming</w:t>
+      </w:r>
+      <w:r>
+        <w:rPr>
+          <w:lang w:val="en-US"/>
+        </w:rPr>
+        <w:t xml:space="preserve"> for automated documentation</w:t>
+      </w:r>
+    </w:p>
+    <w:p>
+      <w:pPr>
+        <w:rPr>
+          <w:lang w:val="en-US"/>
+        </w:rPr>
+      </w:pPr>
+      <w:r>
+        <w:rPr>
+          <w:highlight w:val="yellow"/>
+          <w:lang w:val="en-US"/>
+        </w:rPr>
+        <w:t>The files need to be named in alphabetical order.</w:t>
+      </w:r>
+    </w:p>
+    <w:p>
+      <w:pPr>
+        <w:rPr>
+          <w:lang w:val="en-US"/>
+        </w:rPr>
+      </w:pPr>
+    </w:p>
+    <w:p>
+      <w:pPr>
+        <w:pStyle w:val="berschrift2"/>
+        <w:rPr>
+          <w:lang w:val="en-US"/>
+        </w:rPr>
+      </w:pPr>
       <w:bookmarkStart w:id="68" w:name="_Toc251238864"/>
       <w:bookmarkStart w:id="69" w:name="_Toc251238917"/>
       <w:bookmarkStart w:id="70" w:name="_Toc251239188"/>
@@ -15262,7 +15626,19 @@
         <w:rPr>
           <w:lang w:val="en-US"/>
         </w:rPr>
-        <w:t>ocumenation</w:t>
+        <w:t>ocumen</w:t>
+      </w:r>
+      <w:r>
+        <w:rPr>
+          <w:lang w:val="en-US"/>
+        </w:rPr>
+        <w:t>t</w:t>
+      </w:r>
+      <w:r>
+        <w:rPr>
+          <w:lang w:val="en-US"/>
+        </w:rPr>
+        <w:t>ation</w:t>
       </w:r>
       <w:bookmarkEnd w:id="68"/>
       <w:bookmarkEnd w:id="69"/>
@@ -15601,7 +15977,7 @@
         <w:rStyle w:val="Seitenzahl"/>
         <w:noProof/>
       </w:rPr>
-      <w:t>6</w:t>
+      <w:t>13</w:t>
     </w:r>
     <w:r>
       <w:rPr>
@@ -19079,17 +19455,7 @@
       </w:pPr>
     </w:pPrDefault>
   </w:docDefaults>
-  <w:latentStyles w:defLockedState="0" w:defUIPriority="0" w:defSemiHidden="0" w:defUnhideWhenUsed="0" w:defQFormat="0" w:count="276">
-    <w:lsdException w:name="toc 1" w:uiPriority="39"/>
-    <w:lsdException w:name="toc 2" w:uiPriority="39"/>
-    <w:lsdException w:name="toc 3" w:uiPriority="39"/>
-    <w:lsdException w:name="toc 4" w:uiPriority="39"/>
-    <w:lsdException w:name="toc 5" w:uiPriority="39"/>
-    <w:lsdException w:name="toc 6" w:uiPriority="39"/>
-    <w:lsdException w:name="toc 7" w:uiPriority="39"/>
-    <w:lsdException w:name="toc 8" w:uiPriority="39"/>
-    <w:lsdException w:name="toc 9" w:uiPriority="39"/>
-  </w:latentStyles>
+  <w:latentStyles w:defLockedState="0" w:defUIPriority="0" w:defSemiHidden="0" w:defUnhideWhenUsed="0" w:defQFormat="0" w:count="276"/>
   <w:style w:type="paragraph" w:default="1" w:styleId="Standard">
     <w:name w:val="Normal"/>
     <w:qFormat/>

</xml_diff>

<commit_message>
Files in development folder with slight changes and new versions of scripts
</commit_message>
<xml_diff>
--- a/inst/develop/DevelopmentNotes.docx
+++ b/inst/develop/DevelopmentNotes.docx
@@ -31,7 +31,7 @@
           <w:rPr>
             <w:noProof/>
           </w:rPr>
-          <w:t>25.10.14</w:t>
+          <w:t>27.10.14</w:t>
         </w:r>
       </w:fldSimple>
     </w:p>
@@ -229,6 +229,11 @@
           <w:rPr>
             <w:b/>
           </w:rPr>
+        </w:r>
+        <w:r>
+          <w:rPr>
+            <w:b/>
+          </w:rPr>
           <w:fldChar w:fldCharType="separate"/>
         </w:r>
         <w:r>
@@ -282,77 +287,50 @@
         </w:rPr>
         <w:t>Papale</w:t>
       </w:r>
-      <w:r>
-        <w:rPr>
-          <w:b/>
-        </w:rPr>
-        <w:fldChar w:fldCharType="begin"/>
-      </w:r>
-      <w:r>
-        <w:rPr>
-          <w:b/>
-        </w:rPr>
-        <w:instrText xml:space="preserve"> HYPERLINK \l "_ENREF_2" \o "Papale, 2006 #34" </w:instrText>
-      </w:r>
-      <w:r>
-        <w:rPr>
-          <w:b/>
-        </w:rPr>
-      </w:r>
-      <w:r>
-        <w:rPr>
-          <w:b/>
-        </w:rPr>
-        <w:fldChar w:fldCharType="separate"/>
-      </w:r>
-      <w:r>
-        <w:rPr>
-          <w:rFonts w:cs="Courier"/>
-          <w:b/>
-          <w:lang w:eastAsia="de-DE"/>
-        </w:rPr>
-        <w:fldChar w:fldCharType="begin"/>
-      </w:r>
-      <w:r>
-        <w:rPr>
-          <w:rFonts w:cs="Courier"/>
-          <w:b/>
-          <w:lang w:eastAsia="de-DE"/>
-        </w:rPr>
-        <w:instrText xml:space="preserve"> ADDIN EN.CITE &lt;EndNote&gt;&lt;Cite&gt;&lt;Author&gt;Papale&lt;/Author&gt;&lt;Year&gt;2006&lt;/Year&gt;&lt;RecNum&gt;34&lt;/RecNum&gt;&lt;DisplayText&gt;&lt;style face="superscript"&gt;2&lt;/style&gt;&lt;/DisplayText&gt;&lt;record&gt;&lt;rec-number&gt;34&lt;/rec-number&gt;&lt;foreign-keys&gt;&lt;key app="EN" db-id="0retfpp9frp99ue9er8pppt0f0fra0pt55pt"&gt;34&lt;/key&gt;&lt;/foreign-keys&gt;&lt;ref-type name="Journal Article"&gt;17&lt;/ref-type&gt;&lt;contributors&gt;&lt;authors&gt;&lt;author&gt;Papale, D.&lt;/author&gt;&lt;author&gt;Reichstein, M.&lt;/author&gt;&lt;author&gt;Aubinet, M.&lt;/author&gt;&lt;author&gt;Canfora, E.&lt;/author&gt;&lt;author&gt;Bernhofer, C.&lt;/author&gt;&lt;author&gt;Kutsch, W.&lt;/author&gt;&lt;author&gt;Longdoz, B.&lt;/author&gt;&lt;author&gt;Rambal, S.&lt;/author&gt;&lt;author&gt;Valentini, R.&lt;/author&gt;&lt;author&gt;Vesala, T.&lt;/author&gt;&lt;author&gt;Yakir, D.&lt;/author&gt;&lt;/authors&gt;&lt;/contributors&gt;&lt;titles&gt;&lt;title&gt;Towards a standardized processing of net ecosystem exchange measured with eddy covariance technique: algorithms and uncertainty estimation&lt;/title&gt;&lt;secondary-title&gt;Biogeosciences&lt;/secondary-title&gt;&lt;alt-title&gt;Biogeosciences&lt;/alt-title&gt;&lt;/titles&gt;&lt;periodical&gt;&lt;full-title&gt;Biogeosciences&lt;/full-title&gt;&lt;/periodical&gt;&lt;alt-periodical&gt;&lt;full-title&gt;Biogeosciences&lt;/full-title&gt;&lt;/alt-periodical&gt;&lt;pages&gt;571-583&lt;/pages&gt;&lt;volume&gt;3&lt;/volume&gt;&lt;number&gt;4&lt;/number&gt;&lt;keywords&gt;&lt;keyword&gt;LONG-TERM MEASUREMENTS&lt;/keyword&gt;&lt;keyword&gt;CARBON SEQUESTRATION&lt;/keyword&gt;&lt;keyword&gt;DECIDUOUS FOREST&lt;/keyword&gt;&lt;keyword&gt;FLUX&lt;/keyword&gt;&lt;keyword&gt;CORRECTIONS&lt;/keyword&gt;&lt;keyword&gt;CO2 ADVECTION&lt;/keyword&gt;&lt;keyword&gt;ANNUAL SUMS&lt;/keyword&gt;&lt;keyword&gt;RESPIRATION&lt;/keyword&gt;&lt;keyword&gt;DIOXIDE&lt;/keyword&gt;&lt;keyword&gt;VARIABILITY&lt;/keyword&gt;&lt;keyword&gt;GERMANY&lt;/keyword&gt;&lt;/keywords&gt;&lt;dates&gt;&lt;year&gt;2006&lt;/year&gt;&lt;/dates&gt;&lt;isbn&gt;1726-4170&lt;/isbn&gt;&lt;accession-num&gt;ISI:000243785300013&lt;/accession-num&gt;&lt;label&gt;Pap2006&lt;/label&gt;&lt;urls&gt;&lt;related-urls&gt;&lt;url&gt;&lt;style face="underline" font="default" size="100%"&gt;&amp;lt;Go to ISI&amp;gt;://000243785300013 &lt;/style&gt;&lt;/url&gt;&lt;/related-urls&gt;&lt;/urls&gt;&lt;/record&gt;&lt;/Cite&gt;&lt;/EndNote&gt;</w:instrText>
-      </w:r>
-      <w:r>
-        <w:rPr>
-          <w:rFonts w:cs="Courier"/>
-          <w:b/>
-          <w:lang w:eastAsia="de-DE"/>
-        </w:rPr>
-        <w:fldChar w:fldCharType="separate"/>
-      </w:r>
-      <w:r>
-        <w:rPr>
-          <w:rFonts w:cs="Courier"/>
-          <w:b/>
-          <w:noProof/>
-          <w:vertAlign w:val="superscript"/>
-          <w:lang w:eastAsia="de-DE"/>
-        </w:rPr>
-        <w:t>2</w:t>
-      </w:r>
-      <w:r>
-        <w:rPr>
-          <w:rFonts w:cs="Courier"/>
-          <w:b/>
-          <w:lang w:eastAsia="de-DE"/>
-        </w:rPr>
-        <w:fldChar w:fldCharType="end"/>
-      </w:r>
-      <w:r>
-        <w:rPr>
-          <w:b/>
-        </w:rPr>
-        <w:fldChar w:fldCharType="end"/>
-      </w:r>
+      <w:hyperlink w:anchor="_ENREF_2" w:tooltip="Papale, 2006 #34" w:history="1">
+        <w:r>
+          <w:rPr>
+            <w:rFonts w:cs="Courier"/>
+            <w:b/>
+            <w:lang w:eastAsia="de-DE"/>
+          </w:rPr>
+          <w:fldChar w:fldCharType="begin"/>
+        </w:r>
+        <w:r>
+          <w:rPr>
+            <w:rFonts w:cs="Courier"/>
+            <w:b/>
+            <w:lang w:eastAsia="de-DE"/>
+          </w:rPr>
+          <w:instrText xml:space="preserve"> ADDIN EN.CITE &lt;EndNote&gt;&lt;Cite&gt;&lt;Author&gt;Papale&lt;/Author&gt;&lt;Year&gt;2006&lt;/Year&gt;&lt;RecNum&gt;34&lt;/RecNum&gt;&lt;DisplayText&gt;&lt;style face="superscript"&gt;2&lt;/style&gt;&lt;/DisplayText&gt;&lt;record&gt;&lt;rec-number&gt;34&lt;/rec-number&gt;&lt;foreign-keys&gt;&lt;key app="EN" db-id="0retfpp9frp99ue9er8pppt0f0fra0pt55pt"&gt;34&lt;/key&gt;&lt;/foreign-keys&gt;&lt;ref-type name="Journal Article"&gt;17&lt;/ref-type&gt;&lt;contributors&gt;&lt;authors&gt;&lt;author&gt;Papale, D.&lt;/author&gt;&lt;author&gt;Reichstein, M.&lt;/author&gt;&lt;author&gt;Aubinet, M.&lt;/author&gt;&lt;author&gt;Canfora, E.&lt;/author&gt;&lt;author&gt;Bernhofer, C.&lt;/author&gt;&lt;author&gt;Kutsch, W.&lt;/author&gt;&lt;author&gt;Longdoz, B.&lt;/author&gt;&lt;author&gt;Rambal, S.&lt;/author&gt;&lt;author&gt;Valentini, R.&lt;/author&gt;&lt;author&gt;Vesala, T.&lt;/author&gt;&lt;author&gt;Yakir, D.&lt;/author&gt;&lt;/authors&gt;&lt;/contributors&gt;&lt;titles&gt;&lt;title&gt;Towards a standardized processing of net ecosystem exchange measured with eddy covariance technique: algorithms and uncertainty estimation&lt;/title&gt;&lt;secondary-title&gt;Biogeosciences&lt;/secondary-title&gt;&lt;alt-title&gt;Biogeosciences&lt;/alt-title&gt;&lt;/titles&gt;&lt;periodical&gt;&lt;full-title&gt;Biogeosciences&lt;/full-title&gt;&lt;/periodical&gt;&lt;alt-periodical&gt;&lt;full-title&gt;Biogeosciences&lt;/full-title&gt;&lt;/alt-periodical&gt;&lt;pages&gt;571-583&lt;/pages&gt;&lt;volume&gt;3&lt;/volume&gt;&lt;number&gt;4&lt;/number&gt;&lt;keywords&gt;&lt;keyword&gt;LONG-TERM MEASUREMENTS&lt;/keyword&gt;&lt;keyword&gt;CARBON SEQUESTRATION&lt;/keyword&gt;&lt;keyword&gt;DECIDUOUS FOREST&lt;/keyword&gt;&lt;keyword&gt;FLUX&lt;/keyword&gt;&lt;keyword&gt;CORRECTIONS&lt;/keyword&gt;&lt;keyword&gt;CO2 ADVECTION&lt;/keyword&gt;&lt;keyword&gt;ANNUAL SUMS&lt;/keyword&gt;&lt;keyword&gt;RESPIRATION&lt;/keyword&gt;&lt;keyword&gt;DIOXIDE&lt;/keyword&gt;&lt;keyword&gt;VARIABILITY&lt;/keyword&gt;&lt;keyword&gt;GERMANY&lt;/keyword&gt;&lt;/keywords&gt;&lt;dates&gt;&lt;year&gt;2006&lt;/year&gt;&lt;/dates&gt;&lt;isbn&gt;1726-4170&lt;/isbn&gt;&lt;accession-num&gt;ISI:000243785300013&lt;/accession-num&gt;&lt;label&gt;Pap2006&lt;/label&gt;&lt;urls&gt;&lt;related-urls&gt;&lt;url&gt;&lt;style face="underline" font="default" size="100%"&gt;&amp;lt;Go to ISI&amp;gt;://000243785300013 &lt;/style&gt;&lt;/url&gt;&lt;/related-urls&gt;&lt;/urls&gt;&lt;/record&gt;&lt;/Cite&gt;&lt;/EndNote&gt;</w:instrText>
+        </w:r>
+        <w:r>
+          <w:rPr>
+            <w:rFonts w:cs="Courier"/>
+            <w:b/>
+            <w:lang w:eastAsia="de-DE"/>
+          </w:rPr>
+          <w:fldChar w:fldCharType="separate"/>
+        </w:r>
+        <w:r>
+          <w:rPr>
+            <w:rFonts w:cs="Courier"/>
+            <w:b/>
+            <w:noProof/>
+            <w:vertAlign w:val="superscript"/>
+            <w:lang w:eastAsia="de-DE"/>
+          </w:rPr>
+          <w:t>2</w:t>
+        </w:r>
+        <w:r>
+          <w:rPr>
+            <w:rFonts w:cs="Courier"/>
+            <w:b/>
+            <w:lang w:eastAsia="de-DE"/>
+          </w:rPr>
+          <w:fldChar w:fldCharType="end"/>
+        </w:r>
+      </w:hyperlink>
       <w:hyperlink w:anchor="_ENREF_1" w:tooltip="Reichstein, 2005 #39" w:history="1"/>
       <w:r>
         <w:rPr>
@@ -5199,41 +5177,33 @@
       <w:r>
         <w:t xml:space="preserve">simply </w:t>
       </w:r>
-      <w:bookmarkStart w:id="15" w:name="_GoBack"/>
+      <w:r>
+        <w:t>calls this function during package installation or</w:t>
+      </w:r>
+      <w:r>
+        <w:t xml:space="preserve"> R-Forge</w:t>
+      </w:r>
+      <w:r>
+        <w:t xml:space="preserve"> upload</w:t>
+      </w:r>
+      <w:r>
+        <w:t>.</w:t>
+      </w:r>
+    </w:p>
+    <w:p/>
+    <w:p>
+      <w:pPr>
+        <w:pStyle w:val="Heading2"/>
+      </w:pPr>
+      <w:bookmarkStart w:id="15" w:name="_Toc251238845"/>
+      <w:bookmarkStart w:id="16" w:name="_Toc251238898"/>
+      <w:bookmarkStart w:id="17" w:name="_Toc251497456"/>
+      <w:r>
+        <w:t>Revision control software</w:t>
+      </w:r>
       <w:bookmarkEnd w:id="15"/>
-      <w:r>
-        <w:t>calls this</w:t>
-      </w:r>
-      <w:r>
-        <w:t xml:space="preserve"> function </w:t>
-      </w:r>
-      <w:r>
-        <w:t>during package installation or</w:t>
-      </w:r>
-      <w:r>
-        <w:t xml:space="preserve"> R-Forge</w:t>
-      </w:r>
-      <w:r>
-        <w:t xml:space="preserve"> upload</w:t>
-      </w:r>
-      <w:r>
-        <w:t>.</w:t>
-      </w:r>
-    </w:p>
-    <w:p/>
-    <w:p>
-      <w:pPr>
-        <w:pStyle w:val="Heading2"/>
-      </w:pPr>
-      <w:bookmarkStart w:id="16" w:name="_Toc251238845"/>
-      <w:bookmarkStart w:id="17" w:name="_Toc251238898"/>
-      <w:bookmarkStart w:id="18" w:name="_Toc251497456"/>
-      <w:r>
-        <w:t>Revision control software</w:t>
-      </w:r>
       <w:bookmarkEnd w:id="16"/>
       <w:bookmarkEnd w:id="17"/>
-      <w:bookmarkEnd w:id="18"/>
     </w:p>
     <w:p>
       <w:r>
@@ -5247,123 +5217,123 @@
       <w:r>
         <w:br w:type="page"/>
       </w:r>
-      <w:bookmarkStart w:id="19" w:name="_Toc251238848"/>
-      <w:bookmarkStart w:id="20" w:name="_Toc251238901"/>
-      <w:bookmarkStart w:id="21" w:name="_Toc251497460"/>
+      <w:bookmarkStart w:id="18" w:name="_Toc251238848"/>
+      <w:bookmarkStart w:id="19" w:name="_Toc251238901"/>
+      <w:bookmarkStart w:id="20" w:name="_Toc251497460"/>
       <w:r>
         <w:lastRenderedPageBreak/>
         <w:t>Variable formats</w:t>
       </w:r>
+      <w:bookmarkEnd w:id="18"/>
       <w:bookmarkEnd w:id="19"/>
       <w:bookmarkEnd w:id="20"/>
+    </w:p>
+    <w:p>
+      <w:pPr>
+        <w:pStyle w:val="Heading2"/>
+      </w:pPr>
+      <w:bookmarkStart w:id="21" w:name="_Toc251238850"/>
+      <w:bookmarkStart w:id="22" w:name="_Toc251238903"/>
+      <w:bookmarkStart w:id="23" w:name="_Toc251497461"/>
+      <w:r>
+        <w:t>Data variable a</w:t>
+      </w:r>
+      <w:r>
+        <w:t>ttributes</w:t>
+      </w:r>
       <w:bookmarkEnd w:id="21"/>
-    </w:p>
-    <w:p>
-      <w:pPr>
-        <w:pStyle w:val="Heading2"/>
-      </w:pPr>
-      <w:bookmarkStart w:id="22" w:name="_Toc251238850"/>
-      <w:bookmarkStart w:id="23" w:name="_Toc251238903"/>
-      <w:bookmarkStart w:id="24" w:name="_Toc251497461"/>
-      <w:r>
-        <w:t>Data variable a</w:t>
-      </w:r>
-      <w:r>
-        <w:t>ttributes</w:t>
-      </w:r>
       <w:bookmarkEnd w:id="22"/>
       <w:bookmarkEnd w:id="23"/>
+    </w:p>
+    <w:p>
+      <w:pPr>
+        <w:rPr>
+          <w:i/>
+        </w:rPr>
+      </w:pPr>
+      <w:r>
+        <w:t>For each data column, the two attributes ‘varnames’ for variable names and ‘units’ for unit names are provided, e.g.</w:t>
+      </w:r>
+    </w:p>
+    <w:p>
+      <w:pPr>
+        <w:rPr>
+          <w:rStyle w:val="Code-Text"/>
+        </w:rPr>
+      </w:pPr>
+    </w:p>
+    <w:p>
+      <w:pPr>
+        <w:rPr>
+          <w:rStyle w:val="Code-Text"/>
+        </w:rPr>
+      </w:pPr>
+      <w:r>
+        <w:rPr>
+          <w:rStyle w:val="Code-Text"/>
+        </w:rPr>
+        <w:t>attr(Data.V.n, 'varnames') &lt;- 'Rg'</w:t>
+      </w:r>
+    </w:p>
+    <w:p>
+      <w:pPr>
+        <w:rPr>
+          <w:rStyle w:val="Code-Text"/>
+        </w:rPr>
+      </w:pPr>
+      <w:r>
+        <w:rPr>
+          <w:rStyle w:val="Code-Text"/>
+        </w:rPr>
+        <w:t>attr(Data.V.n, 'units') &lt;- 'W_m-2'</w:t>
+      </w:r>
+    </w:p>
+    <w:p>
+      <w:pPr>
+        <w:rPr>
+          <w:rStyle w:val="Code-Text"/>
+        </w:rPr>
+      </w:pPr>
+    </w:p>
+    <w:p>
+      <w:r>
+        <w:t>(</w:t>
+      </w:r>
+      <w:r>
+        <w:t>If not applicable or not provided, t</w:t>
+      </w:r>
+      <w:r>
+        <w:t xml:space="preserve">he symbol </w:t>
+      </w:r>
+      <w:r>
+        <w:rPr>
+          <w:rStyle w:val="Code-Text"/>
+        </w:rPr>
+        <w:t xml:space="preserve">'-' </w:t>
+      </w:r>
+      <w:r>
+        <w:t>is used as a filler</w:t>
+      </w:r>
+      <w:r>
+        <w:t>.)</w:t>
+      </w:r>
+    </w:p>
+    <w:p>
+      <w:pPr>
+        <w:rPr>
+          <w:rStyle w:val="Code-Text"/>
+        </w:rPr>
+      </w:pPr>
+    </w:p>
+    <w:p>
+      <w:pPr>
+        <w:pStyle w:val="Heading2"/>
+      </w:pPr>
+      <w:bookmarkStart w:id="24" w:name="_Toc251497462"/>
+      <w:r>
+        <w:t xml:space="preserve">Data variable naming </w:t>
+      </w:r>
       <w:bookmarkEnd w:id="24"/>
-    </w:p>
-    <w:p>
-      <w:pPr>
-        <w:rPr>
-          <w:i/>
-        </w:rPr>
-      </w:pPr>
-      <w:r>
-        <w:t>For each data column, the two attributes ‘varnames’ for variable names and ‘units’ for unit names are provided, e.g.</w:t>
-      </w:r>
-    </w:p>
-    <w:p>
-      <w:pPr>
-        <w:rPr>
-          <w:rStyle w:val="Code-Text"/>
-        </w:rPr>
-      </w:pPr>
-    </w:p>
-    <w:p>
-      <w:pPr>
-        <w:rPr>
-          <w:rStyle w:val="Code-Text"/>
-        </w:rPr>
-      </w:pPr>
-      <w:r>
-        <w:rPr>
-          <w:rStyle w:val="Code-Text"/>
-        </w:rPr>
-        <w:t>attr(Data.V.n, 'varnames') &lt;- 'Rg'</w:t>
-      </w:r>
-    </w:p>
-    <w:p>
-      <w:pPr>
-        <w:rPr>
-          <w:rStyle w:val="Code-Text"/>
-        </w:rPr>
-      </w:pPr>
-      <w:r>
-        <w:rPr>
-          <w:rStyle w:val="Code-Text"/>
-        </w:rPr>
-        <w:t>attr(Data.V.n, 'units') &lt;- 'W_m-2'</w:t>
-      </w:r>
-    </w:p>
-    <w:p>
-      <w:pPr>
-        <w:rPr>
-          <w:rStyle w:val="Code-Text"/>
-        </w:rPr>
-      </w:pPr>
-    </w:p>
-    <w:p>
-      <w:r>
-        <w:t>(</w:t>
-      </w:r>
-      <w:r>
-        <w:t>If not applicable or not provided, t</w:t>
-      </w:r>
-      <w:r>
-        <w:t xml:space="preserve">he symbol </w:t>
-      </w:r>
-      <w:r>
-        <w:rPr>
-          <w:rStyle w:val="Code-Text"/>
-        </w:rPr>
-        <w:t xml:space="preserve">'-' </w:t>
-      </w:r>
-      <w:r>
-        <w:t>is used as a filler</w:t>
-      </w:r>
-      <w:r>
-        <w:t>.)</w:t>
-      </w:r>
-    </w:p>
-    <w:p>
-      <w:pPr>
-        <w:rPr>
-          <w:rStyle w:val="Code-Text"/>
-        </w:rPr>
-      </w:pPr>
-    </w:p>
-    <w:p>
-      <w:pPr>
-        <w:pStyle w:val="Heading2"/>
-      </w:pPr>
-      <w:bookmarkStart w:id="25" w:name="_Toc251497462"/>
-      <w:r>
-        <w:t xml:space="preserve">Data variable naming </w:t>
-      </w:r>
-      <w:bookmarkEnd w:id="25"/>
       <w:r>
         <w:t>systematic</w:t>
       </w:r>
@@ -5499,15 +5469,15 @@
       <w:pPr>
         <w:pStyle w:val="Heading2"/>
       </w:pPr>
-      <w:bookmarkStart w:id="26" w:name="_Toc251238851"/>
-      <w:bookmarkStart w:id="27" w:name="_Toc251238904"/>
-      <w:bookmarkStart w:id="28" w:name="_Toc251497463"/>
+      <w:bookmarkStart w:id="25" w:name="_Toc251238851"/>
+      <w:bookmarkStart w:id="26" w:name="_Toc251238904"/>
+      <w:bookmarkStart w:id="27" w:name="_Toc251497463"/>
       <w:r>
         <w:t>Time format and stamp</w:t>
       </w:r>
+      <w:bookmarkEnd w:id="25"/>
       <w:bookmarkEnd w:id="26"/>
       <w:bookmarkEnd w:id="27"/>
-      <w:bookmarkEnd w:id="28"/>
     </w:p>
     <w:p>
       <w:r>
@@ -5768,9 +5738,9 @@
       <w:pPr>
         <w:pStyle w:val="Heading2"/>
       </w:pPr>
-      <w:bookmarkStart w:id="29" w:name="_Toc251238849"/>
-      <w:bookmarkStart w:id="30" w:name="_Toc251238902"/>
-      <w:bookmarkStart w:id="31" w:name="_Toc251497464"/>
+      <w:bookmarkStart w:id="28" w:name="_Toc251238849"/>
+      <w:bookmarkStart w:id="29" w:name="_Toc251238902"/>
+      <w:bookmarkStart w:id="30" w:name="_Toc251497464"/>
       <w:r>
         <w:br w:type="page"/>
       </w:r>
@@ -5781,9 +5751,9 @@
       <w:r>
         <w:t xml:space="preserve"> variables newly generated by the gap filling algorithm</w:t>
       </w:r>
+      <w:bookmarkEnd w:id="28"/>
       <w:bookmarkEnd w:id="29"/>
       <w:bookmarkEnd w:id="30"/>
-      <w:bookmarkEnd w:id="31"/>
     </w:p>
     <w:p/>
     <w:p>
@@ -5923,14 +5893,14 @@
       <w:pPr>
         <w:pStyle w:val="Heading2"/>
       </w:pPr>
-      <w:bookmarkStart w:id="32" w:name="_Toc251497465"/>
+      <w:bookmarkStart w:id="31" w:name="_Toc251497465"/>
       <w:r>
         <w:t>Variable naming for varia</w:t>
       </w:r>
       <w:r>
         <w:t>bles newly generated by the partitioning algorithm</w:t>
       </w:r>
-      <w:bookmarkEnd w:id="32"/>
+      <w:bookmarkEnd w:id="31"/>
     </w:p>
     <w:p/>
     <w:p>
@@ -6159,19 +6129,19 @@
       <w:pPr>
         <w:pStyle w:val="Heading1"/>
       </w:pPr>
-      <w:bookmarkStart w:id="33" w:name="_Toc251238852"/>
-      <w:bookmarkStart w:id="34" w:name="_Toc251238905"/>
+      <w:bookmarkStart w:id="32" w:name="_Toc251238852"/>
+      <w:bookmarkStart w:id="33" w:name="_Toc251238905"/>
       <w:r>
         <w:br w:type="page"/>
       </w:r>
-      <w:bookmarkStart w:id="35" w:name="_Toc251497466"/>
+      <w:bookmarkStart w:id="34" w:name="_Toc251497466"/>
       <w:r>
         <w:lastRenderedPageBreak/>
         <w:t>Description of R5 site specific data frames:</w:t>
       </w:r>
+      <w:bookmarkEnd w:id="32"/>
       <w:bookmarkEnd w:id="33"/>
       <w:bookmarkEnd w:id="34"/>
-      <w:bookmarkEnd w:id="35"/>
     </w:p>
     <w:p/>
     <w:p>
@@ -6305,15 +6275,15 @@
       <w:pPr>
         <w:pStyle w:val="Heading2"/>
       </w:pPr>
-      <w:bookmarkStart w:id="36" w:name="_Toc251238853"/>
-      <w:bookmarkStart w:id="37" w:name="_Toc251238906"/>
-      <w:bookmarkStart w:id="38" w:name="_Toc251497467"/>
+      <w:bookmarkStart w:id="35" w:name="_Toc251238853"/>
+      <w:bookmarkStart w:id="36" w:name="_Toc251238906"/>
+      <w:bookmarkStart w:id="37" w:name="_Toc251497467"/>
       <w:r>
         <w:t>sINFO  field of sEddyProc</w:t>
       </w:r>
+      <w:bookmarkEnd w:id="35"/>
       <w:bookmarkEnd w:id="36"/>
       <w:bookmarkEnd w:id="37"/>
-      <w:bookmarkEnd w:id="38"/>
       <w:r>
         <w:t xml:space="preserve"> </w:t>
       </w:r>
@@ -6451,15 +6421,15 @@
       <w:pPr>
         <w:pStyle w:val="Heading2"/>
       </w:pPr>
-      <w:bookmarkStart w:id="39" w:name="_Toc251238854"/>
-      <w:bookmarkStart w:id="40" w:name="_Toc251238907"/>
-      <w:bookmarkStart w:id="41" w:name="_Toc251497468"/>
+      <w:bookmarkStart w:id="38" w:name="_Toc251238854"/>
+      <w:bookmarkStart w:id="39" w:name="_Toc251238907"/>
+      <w:bookmarkStart w:id="40" w:name="_Toc251497468"/>
       <w:r>
         <w:t>sDATA field of sEddyProc with input data</w:t>
       </w:r>
+      <w:bookmarkEnd w:id="38"/>
       <w:bookmarkEnd w:id="39"/>
       <w:bookmarkEnd w:id="40"/>
-      <w:bookmarkEnd w:id="41"/>
     </w:p>
     <w:p>
       <w:pPr>
@@ -8735,15 +8705,15 @@
       <w:pPr>
         <w:pStyle w:val="Heading2"/>
       </w:pPr>
-      <w:bookmarkStart w:id="42" w:name="_Toc251238855"/>
-      <w:bookmarkStart w:id="43" w:name="_Toc251238908"/>
-      <w:bookmarkStart w:id="44" w:name="_Toc251497469"/>
+      <w:bookmarkStart w:id="41" w:name="_Toc251238855"/>
+      <w:bookmarkStart w:id="42" w:name="_Toc251238908"/>
+      <w:bookmarkStart w:id="43" w:name="_Toc251497469"/>
       <w:r>
         <w:t>sTEMP field of sEddyProc with processing results</w:t>
       </w:r>
+      <w:bookmarkEnd w:id="41"/>
       <w:bookmarkEnd w:id="42"/>
       <w:bookmarkEnd w:id="43"/>
-      <w:bookmarkEnd w:id="44"/>
     </w:p>
     <w:p>
       <w:pPr>
@@ -10706,16 +10676,16 @@
       <w:r>
         <w:br w:type="page"/>
       </w:r>
-      <w:bookmarkStart w:id="45" w:name="_Toc251238856"/>
-      <w:bookmarkStart w:id="46" w:name="_Toc251238909"/>
-      <w:bookmarkStart w:id="47" w:name="_Toc251497470"/>
+      <w:bookmarkStart w:id="44" w:name="_Toc251238856"/>
+      <w:bookmarkStart w:id="45" w:name="_Toc251238909"/>
+      <w:bookmarkStart w:id="46" w:name="_Toc251497470"/>
       <w:r>
         <w:lastRenderedPageBreak/>
         <w:t>Style guide</w:t>
       </w:r>
+      <w:bookmarkEnd w:id="44"/>
       <w:bookmarkEnd w:id="45"/>
       <w:bookmarkEnd w:id="46"/>
-      <w:bookmarkEnd w:id="47"/>
     </w:p>
     <w:p/>
     <w:p>
@@ -10823,15 +10793,15 @@
       <w:pPr>
         <w:pStyle w:val="Heading2"/>
       </w:pPr>
-      <w:bookmarkStart w:id="48" w:name="_Toc251238857"/>
-      <w:bookmarkStart w:id="49" w:name="_Toc251238910"/>
-      <w:bookmarkStart w:id="50" w:name="_Toc251497471"/>
+      <w:bookmarkStart w:id="47" w:name="_Toc251238857"/>
+      <w:bookmarkStart w:id="48" w:name="_Toc251238910"/>
+      <w:bookmarkStart w:id="49" w:name="_Toc251497471"/>
       <w:r>
         <w:t>Identifiers</w:t>
       </w:r>
+      <w:bookmarkEnd w:id="47"/>
       <w:bookmarkEnd w:id="48"/>
       <w:bookmarkEnd w:id="49"/>
-      <w:bookmarkEnd w:id="50"/>
     </w:p>
     <w:p>
       <w:r>
@@ -12014,16 +11984,16 @@
       <w:r>
         <w:br w:type="page"/>
       </w:r>
-      <w:bookmarkStart w:id="51" w:name="_Toc251238858"/>
-      <w:bookmarkStart w:id="52" w:name="_Toc251238911"/>
-      <w:bookmarkStart w:id="53" w:name="_Toc251497472"/>
+      <w:bookmarkStart w:id="50" w:name="_Toc251238858"/>
+      <w:bookmarkStart w:id="51" w:name="_Toc251238911"/>
+      <w:bookmarkStart w:id="52" w:name="_Toc251497472"/>
       <w:r>
         <w:lastRenderedPageBreak/>
         <w:t>Syntax</w:t>
       </w:r>
+      <w:bookmarkEnd w:id="50"/>
       <w:bookmarkEnd w:id="51"/>
       <w:bookmarkEnd w:id="52"/>
-      <w:bookmarkEnd w:id="53"/>
     </w:p>
     <w:p>
       <w:pPr>
@@ -12533,15 +12503,15 @@
       <w:pPr>
         <w:pStyle w:val="Heading2"/>
       </w:pPr>
-      <w:bookmarkStart w:id="54" w:name="_Toc251238859"/>
-      <w:bookmarkStart w:id="55" w:name="_Toc251238912"/>
-      <w:bookmarkStart w:id="56" w:name="_Toc251497473"/>
+      <w:bookmarkStart w:id="53" w:name="_Toc251238859"/>
+      <w:bookmarkStart w:id="54" w:name="_Toc251238912"/>
+      <w:bookmarkStart w:id="55" w:name="_Toc251497473"/>
       <w:r>
         <w:t>Diagnostic information</w:t>
       </w:r>
+      <w:bookmarkEnd w:id="53"/>
       <w:bookmarkEnd w:id="54"/>
       <w:bookmarkEnd w:id="55"/>
-      <w:bookmarkEnd w:id="56"/>
     </w:p>
     <w:p>
       <w:r>
@@ -12770,16 +12740,16 @@
       <w:r>
         <w:br w:type="page"/>
       </w:r>
-      <w:bookmarkStart w:id="57" w:name="_Toc251238860"/>
-      <w:bookmarkStart w:id="58" w:name="_Toc251238913"/>
-      <w:bookmarkStart w:id="59" w:name="_Toc251497474"/>
+      <w:bookmarkStart w:id="56" w:name="_Toc251238860"/>
+      <w:bookmarkStart w:id="57" w:name="_Toc251238913"/>
+      <w:bookmarkStart w:id="58" w:name="_Toc251497474"/>
       <w:r>
         <w:lastRenderedPageBreak/>
         <w:t>Link requirements</w:t>
       </w:r>
+      <w:bookmarkEnd w:id="56"/>
       <w:bookmarkEnd w:id="57"/>
       <w:bookmarkEnd w:id="58"/>
-      <w:bookmarkEnd w:id="59"/>
     </w:p>
     <w:p>
       <w:r>
@@ -12923,36 +12893,36 @@
       <w:r>
         <w:br w:type="page"/>
       </w:r>
-      <w:bookmarkStart w:id="60" w:name="_Toc251238861"/>
-      <w:bookmarkStart w:id="61" w:name="_Toc251238914"/>
-      <w:bookmarkStart w:id="62" w:name="_Toc251497475"/>
+      <w:bookmarkStart w:id="59" w:name="_Toc251238861"/>
+      <w:bookmarkStart w:id="60" w:name="_Toc251238914"/>
+      <w:bookmarkStart w:id="61" w:name="_Toc251497475"/>
       <w:r>
         <w:lastRenderedPageBreak/>
         <w:t>Documentation</w:t>
       </w:r>
+      <w:bookmarkEnd w:id="59"/>
       <w:bookmarkEnd w:id="60"/>
       <w:bookmarkEnd w:id="61"/>
+    </w:p>
+    <w:p>
+      <w:pPr>
+        <w:pStyle w:val="Heading2"/>
+      </w:pPr>
+      <w:bookmarkStart w:id="62" w:name="_Toc251238862"/>
+      <w:bookmarkStart w:id="63" w:name="_Toc251238915"/>
+      <w:bookmarkStart w:id="64" w:name="_Toc251497476"/>
+      <w:r>
+        <w:t>Automated documen</w:t>
+      </w:r>
+      <w:r>
+        <w:t>t</w:t>
+      </w:r>
+      <w:r>
+        <w:t>ation</w:t>
+      </w:r>
       <w:bookmarkEnd w:id="62"/>
-    </w:p>
-    <w:p>
-      <w:pPr>
-        <w:pStyle w:val="Heading2"/>
-      </w:pPr>
-      <w:bookmarkStart w:id="63" w:name="_Toc251238862"/>
-      <w:bookmarkStart w:id="64" w:name="_Toc251238915"/>
-      <w:bookmarkStart w:id="65" w:name="_Toc251497476"/>
-      <w:r>
-        <w:t>Automated documen</w:t>
-      </w:r>
-      <w:r>
-        <w:t>t</w:t>
-      </w:r>
-      <w:r>
-        <w:t>ation</w:t>
-      </w:r>
       <w:bookmarkEnd w:id="63"/>
       <w:bookmarkEnd w:id="64"/>
-      <w:bookmarkEnd w:id="65"/>
     </w:p>
     <w:p>
       <w:r>
@@ -13368,7 +13338,18 @@
           <w:szCs w:val="20"/>
           <w:lang w:eastAsia="de-DE"/>
         </w:rPr>
-        <w:t>: \code{\link{fTemplateInlinedocs}}</w:t>
+        <w:t>: \code{\link{fTemplateInlinedocs}</w:t>
+      </w:r>
+      <w:bookmarkStart w:id="65" w:name="_GoBack"/>
+      <w:bookmarkEnd w:id="65"/>
+      <w:r>
+        <w:rPr>
+          <w:rFonts w:ascii="Courier" w:hAnsi="Courier" w:cs="Courier"/>
+          <w:sz w:val="20"/>
+          <w:szCs w:val="20"/>
+          <w:lang w:eastAsia="de-DE"/>
+        </w:rPr>
+        <w:t>}</w:t>
       </w:r>
     </w:p>
     <w:p>
@@ -15008,6 +14989,7 @@
         <w:br w:type="page"/>
       </w:r>
       <w:r>
+        <w:lastRenderedPageBreak/>
         <w:t>Reference</w:t>
       </w:r>
       <w:bookmarkEnd w:id="74"/>
@@ -15026,7 +15008,6 @@
         </w:rPr>
       </w:pPr>
       <w:r>
-        <w:lastRenderedPageBreak/>
         <w:fldChar w:fldCharType="begin"/>
       </w:r>
       <w:r>

</xml_diff>

<commit_message>
docu, explained zzz.R, cleanup old files
</commit_message>
<xml_diff>
--- a/inst/develop/DevelopmentNotes.docx
+++ b/inst/develop/DevelopmentNotes.docx
@@ -1,6 +1,6 @@
 
 <file path=word/document.xml><?xml version="1.0" encoding="utf-8"?>
-<w:document xmlns:wpc="http://schemas.microsoft.com/office/word/2010/wordprocessingCanvas" xmlns:mo="http://schemas.microsoft.com/office/mac/office/2008/main" xmlns:mc="http://schemas.openxmlformats.org/markup-compatibility/2006" xmlns:mv="urn:schemas-microsoft-com:mac:vml" xmlns:o="urn:schemas-microsoft-com:office:office" xmlns:r="http://schemas.openxmlformats.org/officeDocument/2006/relationships" xmlns:m="http://schemas.openxmlformats.org/officeDocument/2006/math" xmlns:v="urn:schemas-microsoft-com:vml" xmlns:wp14="http://schemas.microsoft.com/office/word/2010/wordprocessingDrawing" xmlns:wp="http://schemas.openxmlformats.org/drawingml/2006/wordprocessingDrawing" xmlns:w10="urn:schemas-microsoft-com:office:word" xmlns:w="http://schemas.openxmlformats.org/wordprocessingml/2006/main" xmlns:w14="http://schemas.microsoft.com/office/word/2010/wordml" xmlns:wpg="http://schemas.microsoft.com/office/word/2010/wordprocessingGroup" xmlns:wpi="http://schemas.microsoft.com/office/word/2010/wordprocessingInk" xmlns:wne="http://schemas.microsoft.com/office/word/2006/wordml" xmlns:wps="http://schemas.microsoft.com/office/word/2010/wordprocessingShape" mc:Ignorable="w14 wp14 mv">
+<w:document xmlns:wpc="http://schemas.microsoft.com/office/word/2010/wordprocessingCanvas" xmlns:mc="http://schemas.openxmlformats.org/markup-compatibility/2006" xmlns:o="urn:schemas-microsoft-com:office:office" xmlns:r="http://schemas.openxmlformats.org/officeDocument/2006/relationships" xmlns:m="http://schemas.openxmlformats.org/officeDocument/2006/math" xmlns:v="urn:schemas-microsoft-com:vml" xmlns:wp14="http://schemas.microsoft.com/office/word/2010/wordprocessingDrawing" xmlns:wp="http://schemas.openxmlformats.org/drawingml/2006/wordprocessingDrawing" xmlns:w10="urn:schemas-microsoft-com:office:word" xmlns:w="http://schemas.openxmlformats.org/wordprocessingml/2006/main" xmlns:w14="http://schemas.microsoft.com/office/word/2010/wordml" xmlns:wpg="http://schemas.microsoft.com/office/word/2010/wordprocessingGroup" xmlns:wpi="http://schemas.microsoft.com/office/word/2010/wordprocessingInk" xmlns:wne="http://schemas.microsoft.com/office/word/2006/wordml" xmlns:wps="http://schemas.microsoft.com/office/word/2010/wordprocessingShape" mc:Ignorable="w14 wp14">
   <w:body>
     <w:p>
       <w:pPr>
@@ -26,14 +26,27 @@
       <w:r>
         <w:t xml:space="preserve">Last updated: </w:t>
       </w:r>
-      <w:fldSimple w:instr=" DATE  \* MERGEFORMAT ">
-        <w:r>
-          <w:rPr>
-            <w:noProof/>
-          </w:rPr>
-          <w:t>27.10.14</w:t>
-        </w:r>
-      </w:fldSimple>
+      <w:r>
+        <w:fldChar w:fldCharType="begin"/>
+      </w:r>
+      <w:r>
+        <w:instrText xml:space="preserve"> DATE  \* MERGEFORMAT </w:instrText>
+      </w:r>
+      <w:r>
+        <w:fldChar w:fldCharType="separate"/>
+      </w:r>
+      <w:r>
+        <w:rPr>
+          <w:noProof/>
+        </w:rPr>
+        <w:t>10/29/2014</w:t>
+      </w:r>
+      <w:r>
+        <w:rPr>
+          <w:noProof/>
+        </w:rPr>
+        <w:fldChar w:fldCharType="end"/>
+      </w:r>
     </w:p>
     <w:p>
       <w:pPr>
@@ -343,7 +356,7 @@
     <w:p/>
     <w:p>
       <w:pPr>
-        <w:pStyle w:val="TOC1"/>
+        <w:pStyle w:val="Verzeichnis1"/>
         <w:tabs>
           <w:tab w:val="left" w:pos="373"/>
           <w:tab w:val="right" w:leader="dot" w:pos="9205"/>
@@ -351,7 +364,7 @@
         <w:rPr>
           <w:rFonts w:asciiTheme="minorHAnsi" w:eastAsiaTheme="minorEastAsia" w:hAnsiTheme="minorHAnsi"/>
           <w:noProof/>
-          <w:lang w:val="de-DE" w:eastAsia="de-DE"/>
+          <w:lang w:eastAsia="de-DE"/>
         </w:rPr>
       </w:pPr>
       <w:r>
@@ -373,7 +386,7 @@
         <w:rPr>
           <w:rFonts w:asciiTheme="minorHAnsi" w:eastAsiaTheme="minorEastAsia" w:hAnsiTheme="minorHAnsi"/>
           <w:noProof/>
-          <w:lang w:val="de-DE" w:eastAsia="de-DE"/>
+          <w:lang w:eastAsia="de-DE"/>
         </w:rPr>
         <w:tab/>
       </w:r>
@@ -427,7 +440,7 @@
     </w:p>
     <w:p>
       <w:pPr>
-        <w:pStyle w:val="TOC1"/>
+        <w:pStyle w:val="Verzeichnis1"/>
         <w:tabs>
           <w:tab w:val="left" w:pos="373"/>
           <w:tab w:val="right" w:leader="dot" w:pos="9205"/>
@@ -435,7 +448,7 @@
         <w:rPr>
           <w:rFonts w:asciiTheme="minorHAnsi" w:eastAsiaTheme="minorEastAsia" w:hAnsiTheme="minorHAnsi"/>
           <w:noProof/>
-          <w:lang w:val="de-DE" w:eastAsia="de-DE"/>
+          <w:lang w:eastAsia="de-DE"/>
         </w:rPr>
       </w:pPr>
       <w:r>
@@ -448,7 +461,7 @@
         <w:rPr>
           <w:rFonts w:asciiTheme="minorHAnsi" w:eastAsiaTheme="minorEastAsia" w:hAnsiTheme="minorHAnsi"/>
           <w:noProof/>
-          <w:lang w:val="de-DE" w:eastAsia="de-DE"/>
+          <w:lang w:eastAsia="de-DE"/>
         </w:rPr>
         <w:tab/>
       </w:r>
@@ -502,7 +515,7 @@
     </w:p>
     <w:p>
       <w:pPr>
-        <w:pStyle w:val="TOC1"/>
+        <w:pStyle w:val="Verzeichnis1"/>
         <w:tabs>
           <w:tab w:val="left" w:pos="373"/>
           <w:tab w:val="right" w:leader="dot" w:pos="9205"/>
@@ -510,7 +523,7 @@
         <w:rPr>
           <w:rFonts w:asciiTheme="minorHAnsi" w:eastAsiaTheme="minorEastAsia" w:hAnsiTheme="minorHAnsi"/>
           <w:noProof/>
-          <w:lang w:val="de-DE" w:eastAsia="de-DE"/>
+          <w:lang w:eastAsia="de-DE"/>
         </w:rPr>
       </w:pPr>
       <w:r>
@@ -523,7 +536,7 @@
         <w:rPr>
           <w:rFonts w:asciiTheme="minorHAnsi" w:eastAsiaTheme="minorEastAsia" w:hAnsiTheme="minorHAnsi"/>
           <w:noProof/>
-          <w:lang w:val="de-DE" w:eastAsia="de-DE"/>
+          <w:lang w:eastAsia="de-DE"/>
         </w:rPr>
         <w:tab/>
       </w:r>
@@ -577,7 +590,7 @@
     </w:p>
     <w:p>
       <w:pPr>
-        <w:pStyle w:val="TOC1"/>
+        <w:pStyle w:val="Verzeichnis1"/>
         <w:tabs>
           <w:tab w:val="left" w:pos="373"/>
           <w:tab w:val="right" w:leader="dot" w:pos="9205"/>
@@ -585,7 +598,7 @@
         <w:rPr>
           <w:rFonts w:asciiTheme="minorHAnsi" w:eastAsiaTheme="minorEastAsia" w:hAnsiTheme="minorHAnsi"/>
           <w:noProof/>
-          <w:lang w:val="de-DE" w:eastAsia="de-DE"/>
+          <w:lang w:eastAsia="de-DE"/>
         </w:rPr>
       </w:pPr>
       <w:r>
@@ -598,7 +611,7 @@
         <w:rPr>
           <w:rFonts w:asciiTheme="minorHAnsi" w:eastAsiaTheme="minorEastAsia" w:hAnsiTheme="minorHAnsi"/>
           <w:noProof/>
-          <w:lang w:val="de-DE" w:eastAsia="de-DE"/>
+          <w:lang w:eastAsia="de-DE"/>
         </w:rPr>
         <w:tab/>
       </w:r>
@@ -652,7 +665,7 @@
     </w:p>
     <w:p>
       <w:pPr>
-        <w:pStyle w:val="TOC2"/>
+        <w:pStyle w:val="Verzeichnis2"/>
         <w:tabs>
           <w:tab w:val="left" w:pos="814"/>
           <w:tab w:val="right" w:leader="dot" w:pos="9205"/>
@@ -660,7 +673,7 @@
         <w:rPr>
           <w:rFonts w:asciiTheme="minorHAnsi" w:eastAsiaTheme="minorEastAsia" w:hAnsiTheme="minorHAnsi"/>
           <w:noProof/>
-          <w:lang w:val="de-DE" w:eastAsia="de-DE"/>
+          <w:lang w:eastAsia="de-DE"/>
         </w:rPr>
       </w:pPr>
       <w:r>
@@ -673,7 +686,7 @@
         <w:rPr>
           <w:rFonts w:asciiTheme="minorHAnsi" w:eastAsiaTheme="minorEastAsia" w:hAnsiTheme="minorHAnsi"/>
           <w:noProof/>
-          <w:lang w:val="de-DE" w:eastAsia="de-DE"/>
+          <w:lang w:eastAsia="de-DE"/>
         </w:rPr>
         <w:tab/>
       </w:r>
@@ -727,7 +740,7 @@
     </w:p>
     <w:p>
       <w:pPr>
-        <w:pStyle w:val="TOC2"/>
+        <w:pStyle w:val="Verzeichnis2"/>
         <w:tabs>
           <w:tab w:val="left" w:pos="814"/>
           <w:tab w:val="right" w:leader="dot" w:pos="9205"/>
@@ -735,7 +748,7 @@
         <w:rPr>
           <w:rFonts w:asciiTheme="minorHAnsi" w:eastAsiaTheme="minorEastAsia" w:hAnsiTheme="minorHAnsi"/>
           <w:noProof/>
-          <w:lang w:val="de-DE" w:eastAsia="de-DE"/>
+          <w:lang w:eastAsia="de-DE"/>
         </w:rPr>
       </w:pPr>
       <w:r>
@@ -748,7 +761,7 @@
         <w:rPr>
           <w:rFonts w:asciiTheme="minorHAnsi" w:eastAsiaTheme="minorEastAsia" w:hAnsiTheme="minorHAnsi"/>
           <w:noProof/>
-          <w:lang w:val="de-DE" w:eastAsia="de-DE"/>
+          <w:lang w:eastAsia="de-DE"/>
         </w:rPr>
         <w:tab/>
       </w:r>
@@ -802,7 +815,7 @@
     </w:p>
     <w:p>
       <w:pPr>
-        <w:pStyle w:val="TOC2"/>
+        <w:pStyle w:val="Verzeichnis2"/>
         <w:tabs>
           <w:tab w:val="left" w:pos="814"/>
           <w:tab w:val="right" w:leader="dot" w:pos="9205"/>
@@ -810,7 +823,7 @@
         <w:rPr>
           <w:rFonts w:asciiTheme="minorHAnsi" w:eastAsiaTheme="minorEastAsia" w:hAnsiTheme="minorHAnsi"/>
           <w:noProof/>
-          <w:lang w:val="de-DE" w:eastAsia="de-DE"/>
+          <w:lang w:eastAsia="de-DE"/>
         </w:rPr>
       </w:pPr>
       <w:r>
@@ -823,7 +836,7 @@
         <w:rPr>
           <w:rFonts w:asciiTheme="minorHAnsi" w:eastAsiaTheme="minorEastAsia" w:hAnsiTheme="minorHAnsi"/>
           <w:noProof/>
-          <w:lang w:val="de-DE" w:eastAsia="de-DE"/>
+          <w:lang w:eastAsia="de-DE"/>
         </w:rPr>
         <w:tab/>
       </w:r>
@@ -877,7 +890,7 @@
     </w:p>
     <w:p>
       <w:pPr>
-        <w:pStyle w:val="TOC2"/>
+        <w:pStyle w:val="Verzeichnis2"/>
         <w:tabs>
           <w:tab w:val="left" w:pos="814"/>
           <w:tab w:val="right" w:leader="dot" w:pos="9205"/>
@@ -885,7 +898,7 @@
         <w:rPr>
           <w:rFonts w:asciiTheme="minorHAnsi" w:eastAsiaTheme="minorEastAsia" w:hAnsiTheme="minorHAnsi"/>
           <w:noProof/>
-          <w:lang w:val="de-DE" w:eastAsia="de-DE"/>
+          <w:lang w:eastAsia="de-DE"/>
         </w:rPr>
       </w:pPr>
       <w:r>
@@ -898,7 +911,7 @@
         <w:rPr>
           <w:rFonts w:asciiTheme="minorHAnsi" w:eastAsiaTheme="minorEastAsia" w:hAnsiTheme="minorHAnsi"/>
           <w:noProof/>
-          <w:lang w:val="de-DE" w:eastAsia="de-DE"/>
+          <w:lang w:eastAsia="de-DE"/>
         </w:rPr>
         <w:tab/>
       </w:r>
@@ -952,7 +965,7 @@
     </w:p>
     <w:p>
       <w:pPr>
-        <w:pStyle w:val="TOC1"/>
+        <w:pStyle w:val="Verzeichnis1"/>
         <w:tabs>
           <w:tab w:val="left" w:pos="373"/>
           <w:tab w:val="right" w:leader="dot" w:pos="9205"/>
@@ -960,7 +973,7 @@
         <w:rPr>
           <w:rFonts w:asciiTheme="minorHAnsi" w:eastAsiaTheme="minorEastAsia" w:hAnsiTheme="minorHAnsi"/>
           <w:noProof/>
-          <w:lang w:val="de-DE" w:eastAsia="de-DE"/>
+          <w:lang w:eastAsia="de-DE"/>
         </w:rPr>
       </w:pPr>
       <w:r>
@@ -973,7 +986,7 @@
         <w:rPr>
           <w:rFonts w:asciiTheme="minorHAnsi" w:eastAsiaTheme="minorEastAsia" w:hAnsiTheme="minorHAnsi"/>
           <w:noProof/>
-          <w:lang w:val="de-DE" w:eastAsia="de-DE"/>
+          <w:lang w:eastAsia="de-DE"/>
         </w:rPr>
         <w:tab/>
       </w:r>
@@ -1027,7 +1040,7 @@
     </w:p>
     <w:p>
       <w:pPr>
-        <w:pStyle w:val="TOC2"/>
+        <w:pStyle w:val="Verzeichnis2"/>
         <w:tabs>
           <w:tab w:val="left" w:pos="814"/>
           <w:tab w:val="right" w:leader="dot" w:pos="9205"/>
@@ -1035,7 +1048,7 @@
         <w:rPr>
           <w:rFonts w:asciiTheme="minorHAnsi" w:eastAsiaTheme="minorEastAsia" w:hAnsiTheme="minorHAnsi"/>
           <w:noProof/>
-          <w:lang w:val="de-DE" w:eastAsia="de-DE"/>
+          <w:lang w:eastAsia="de-DE"/>
         </w:rPr>
       </w:pPr>
       <w:r>
@@ -1048,7 +1061,7 @@
         <w:rPr>
           <w:rFonts w:asciiTheme="minorHAnsi" w:eastAsiaTheme="minorEastAsia" w:hAnsiTheme="minorHAnsi"/>
           <w:noProof/>
-          <w:lang w:val="de-DE" w:eastAsia="de-DE"/>
+          <w:lang w:eastAsia="de-DE"/>
         </w:rPr>
         <w:tab/>
       </w:r>
@@ -1102,7 +1115,7 @@
     </w:p>
     <w:p>
       <w:pPr>
-        <w:pStyle w:val="TOC2"/>
+        <w:pStyle w:val="Verzeichnis2"/>
         <w:tabs>
           <w:tab w:val="left" w:pos="814"/>
           <w:tab w:val="right" w:leader="dot" w:pos="9205"/>
@@ -1110,7 +1123,7 @@
         <w:rPr>
           <w:rFonts w:asciiTheme="minorHAnsi" w:eastAsiaTheme="minorEastAsia" w:hAnsiTheme="minorHAnsi"/>
           <w:noProof/>
-          <w:lang w:val="de-DE" w:eastAsia="de-DE"/>
+          <w:lang w:eastAsia="de-DE"/>
         </w:rPr>
       </w:pPr>
       <w:r>
@@ -1123,7 +1136,7 @@
         <w:rPr>
           <w:rFonts w:asciiTheme="minorHAnsi" w:eastAsiaTheme="minorEastAsia" w:hAnsiTheme="minorHAnsi"/>
           <w:noProof/>
-          <w:lang w:val="de-DE" w:eastAsia="de-DE"/>
+          <w:lang w:eastAsia="de-DE"/>
         </w:rPr>
         <w:tab/>
       </w:r>
@@ -1177,7 +1190,7 @@
     </w:p>
     <w:p>
       <w:pPr>
-        <w:pStyle w:val="TOC2"/>
+        <w:pStyle w:val="Verzeichnis2"/>
         <w:tabs>
           <w:tab w:val="left" w:pos="814"/>
           <w:tab w:val="right" w:leader="dot" w:pos="9205"/>
@@ -1185,7 +1198,7 @@
         <w:rPr>
           <w:rFonts w:asciiTheme="minorHAnsi" w:eastAsiaTheme="minorEastAsia" w:hAnsiTheme="minorHAnsi"/>
           <w:noProof/>
-          <w:lang w:val="de-DE" w:eastAsia="de-DE"/>
+          <w:lang w:eastAsia="de-DE"/>
         </w:rPr>
       </w:pPr>
       <w:r>
@@ -1198,7 +1211,7 @@
         <w:rPr>
           <w:rFonts w:asciiTheme="minorHAnsi" w:eastAsiaTheme="minorEastAsia" w:hAnsiTheme="minorHAnsi"/>
           <w:noProof/>
-          <w:lang w:val="de-DE" w:eastAsia="de-DE"/>
+          <w:lang w:eastAsia="de-DE"/>
         </w:rPr>
         <w:tab/>
       </w:r>
@@ -1252,7 +1265,7 @@
     </w:p>
     <w:p>
       <w:pPr>
-        <w:pStyle w:val="TOC2"/>
+        <w:pStyle w:val="Verzeichnis2"/>
         <w:tabs>
           <w:tab w:val="left" w:pos="814"/>
           <w:tab w:val="right" w:leader="dot" w:pos="9205"/>
@@ -1260,7 +1273,7 @@
         <w:rPr>
           <w:rFonts w:asciiTheme="minorHAnsi" w:eastAsiaTheme="minorEastAsia" w:hAnsiTheme="minorHAnsi"/>
           <w:noProof/>
-          <w:lang w:val="de-DE" w:eastAsia="de-DE"/>
+          <w:lang w:eastAsia="de-DE"/>
         </w:rPr>
       </w:pPr>
       <w:r>
@@ -1273,7 +1286,7 @@
         <w:rPr>
           <w:rFonts w:asciiTheme="minorHAnsi" w:eastAsiaTheme="minorEastAsia" w:hAnsiTheme="minorHAnsi"/>
           <w:noProof/>
-          <w:lang w:val="de-DE" w:eastAsia="de-DE"/>
+          <w:lang w:eastAsia="de-DE"/>
         </w:rPr>
         <w:tab/>
       </w:r>
@@ -1327,7 +1340,7 @@
     </w:p>
     <w:p>
       <w:pPr>
-        <w:pStyle w:val="TOC2"/>
+        <w:pStyle w:val="Verzeichnis2"/>
         <w:tabs>
           <w:tab w:val="left" w:pos="814"/>
           <w:tab w:val="right" w:leader="dot" w:pos="9205"/>
@@ -1335,7 +1348,7 @@
         <w:rPr>
           <w:rFonts w:asciiTheme="minorHAnsi" w:eastAsiaTheme="minorEastAsia" w:hAnsiTheme="minorHAnsi"/>
           <w:noProof/>
-          <w:lang w:val="de-DE" w:eastAsia="de-DE"/>
+          <w:lang w:eastAsia="de-DE"/>
         </w:rPr>
       </w:pPr>
       <w:r>
@@ -1348,7 +1361,7 @@
         <w:rPr>
           <w:rFonts w:asciiTheme="minorHAnsi" w:eastAsiaTheme="minorEastAsia" w:hAnsiTheme="minorHAnsi"/>
           <w:noProof/>
-          <w:lang w:val="de-DE" w:eastAsia="de-DE"/>
+          <w:lang w:eastAsia="de-DE"/>
         </w:rPr>
         <w:tab/>
       </w:r>
@@ -1402,7 +1415,7 @@
     </w:p>
     <w:p>
       <w:pPr>
-        <w:pStyle w:val="TOC1"/>
+        <w:pStyle w:val="Verzeichnis1"/>
         <w:tabs>
           <w:tab w:val="left" w:pos="373"/>
           <w:tab w:val="right" w:leader="dot" w:pos="9205"/>
@@ -1410,7 +1423,7 @@
         <w:rPr>
           <w:rFonts w:asciiTheme="minorHAnsi" w:eastAsiaTheme="minorEastAsia" w:hAnsiTheme="minorHAnsi"/>
           <w:noProof/>
-          <w:lang w:val="de-DE" w:eastAsia="de-DE"/>
+          <w:lang w:eastAsia="de-DE"/>
         </w:rPr>
       </w:pPr>
       <w:r>
@@ -1423,7 +1436,7 @@
         <w:rPr>
           <w:rFonts w:asciiTheme="minorHAnsi" w:eastAsiaTheme="minorEastAsia" w:hAnsiTheme="minorHAnsi"/>
           <w:noProof/>
-          <w:lang w:val="de-DE" w:eastAsia="de-DE"/>
+          <w:lang w:eastAsia="de-DE"/>
         </w:rPr>
         <w:tab/>
       </w:r>
@@ -1477,7 +1490,7 @@
     </w:p>
     <w:p>
       <w:pPr>
-        <w:pStyle w:val="TOC2"/>
+        <w:pStyle w:val="Verzeichnis2"/>
         <w:tabs>
           <w:tab w:val="left" w:pos="814"/>
           <w:tab w:val="right" w:leader="dot" w:pos="9205"/>
@@ -1485,7 +1498,7 @@
         <w:rPr>
           <w:rFonts w:asciiTheme="minorHAnsi" w:eastAsiaTheme="minorEastAsia" w:hAnsiTheme="minorHAnsi"/>
           <w:noProof/>
-          <w:lang w:val="de-DE" w:eastAsia="de-DE"/>
+          <w:lang w:eastAsia="de-DE"/>
         </w:rPr>
       </w:pPr>
       <w:r>
@@ -1498,7 +1511,7 @@
         <w:rPr>
           <w:rFonts w:asciiTheme="minorHAnsi" w:eastAsiaTheme="minorEastAsia" w:hAnsiTheme="minorHAnsi"/>
           <w:noProof/>
-          <w:lang w:val="de-DE" w:eastAsia="de-DE"/>
+          <w:lang w:eastAsia="de-DE"/>
         </w:rPr>
         <w:tab/>
       </w:r>
@@ -1552,7 +1565,7 @@
     </w:p>
     <w:p>
       <w:pPr>
-        <w:pStyle w:val="TOC2"/>
+        <w:pStyle w:val="Verzeichnis2"/>
         <w:tabs>
           <w:tab w:val="left" w:pos="814"/>
           <w:tab w:val="right" w:leader="dot" w:pos="9205"/>
@@ -1560,7 +1573,7 @@
         <w:rPr>
           <w:rFonts w:asciiTheme="minorHAnsi" w:eastAsiaTheme="minorEastAsia" w:hAnsiTheme="minorHAnsi"/>
           <w:noProof/>
-          <w:lang w:val="de-DE" w:eastAsia="de-DE"/>
+          <w:lang w:eastAsia="de-DE"/>
         </w:rPr>
       </w:pPr>
       <w:r>
@@ -1573,7 +1586,7 @@
         <w:rPr>
           <w:rFonts w:asciiTheme="minorHAnsi" w:eastAsiaTheme="minorEastAsia" w:hAnsiTheme="minorHAnsi"/>
           <w:noProof/>
-          <w:lang w:val="de-DE" w:eastAsia="de-DE"/>
+          <w:lang w:eastAsia="de-DE"/>
         </w:rPr>
         <w:tab/>
       </w:r>
@@ -1627,7 +1640,7 @@
     </w:p>
     <w:p>
       <w:pPr>
-        <w:pStyle w:val="TOC2"/>
+        <w:pStyle w:val="Verzeichnis2"/>
         <w:tabs>
           <w:tab w:val="left" w:pos="814"/>
           <w:tab w:val="right" w:leader="dot" w:pos="9205"/>
@@ -1635,7 +1648,7 @@
         <w:rPr>
           <w:rFonts w:asciiTheme="minorHAnsi" w:eastAsiaTheme="minorEastAsia" w:hAnsiTheme="minorHAnsi"/>
           <w:noProof/>
-          <w:lang w:val="de-DE" w:eastAsia="de-DE"/>
+          <w:lang w:eastAsia="de-DE"/>
         </w:rPr>
       </w:pPr>
       <w:r>
@@ -1648,7 +1661,7 @@
         <w:rPr>
           <w:rFonts w:asciiTheme="minorHAnsi" w:eastAsiaTheme="minorEastAsia" w:hAnsiTheme="minorHAnsi"/>
           <w:noProof/>
-          <w:lang w:val="de-DE" w:eastAsia="de-DE"/>
+          <w:lang w:eastAsia="de-DE"/>
         </w:rPr>
         <w:tab/>
       </w:r>
@@ -1702,7 +1715,7 @@
     </w:p>
     <w:p>
       <w:pPr>
-        <w:pStyle w:val="TOC1"/>
+        <w:pStyle w:val="Verzeichnis1"/>
         <w:tabs>
           <w:tab w:val="left" w:pos="373"/>
           <w:tab w:val="right" w:leader="dot" w:pos="9205"/>
@@ -1710,7 +1723,7 @@
         <w:rPr>
           <w:rFonts w:asciiTheme="minorHAnsi" w:eastAsiaTheme="minorEastAsia" w:hAnsiTheme="minorHAnsi"/>
           <w:noProof/>
-          <w:lang w:val="de-DE" w:eastAsia="de-DE"/>
+          <w:lang w:eastAsia="de-DE"/>
         </w:rPr>
       </w:pPr>
       <w:r>
@@ -1723,7 +1736,7 @@
         <w:rPr>
           <w:rFonts w:asciiTheme="minorHAnsi" w:eastAsiaTheme="minorEastAsia" w:hAnsiTheme="minorHAnsi"/>
           <w:noProof/>
-          <w:lang w:val="de-DE" w:eastAsia="de-DE"/>
+          <w:lang w:eastAsia="de-DE"/>
         </w:rPr>
         <w:tab/>
       </w:r>
@@ -1777,7 +1790,7 @@
     </w:p>
     <w:p>
       <w:pPr>
-        <w:pStyle w:val="TOC2"/>
+        <w:pStyle w:val="Verzeichnis2"/>
         <w:tabs>
           <w:tab w:val="left" w:pos="814"/>
           <w:tab w:val="right" w:leader="dot" w:pos="9205"/>
@@ -1785,7 +1798,7 @@
         <w:rPr>
           <w:rFonts w:asciiTheme="minorHAnsi" w:eastAsiaTheme="minorEastAsia" w:hAnsiTheme="minorHAnsi"/>
           <w:noProof/>
-          <w:lang w:val="de-DE" w:eastAsia="de-DE"/>
+          <w:lang w:eastAsia="de-DE"/>
         </w:rPr>
       </w:pPr>
       <w:r>
@@ -1798,7 +1811,7 @@
         <w:rPr>
           <w:rFonts w:asciiTheme="minorHAnsi" w:eastAsiaTheme="minorEastAsia" w:hAnsiTheme="minorHAnsi"/>
           <w:noProof/>
-          <w:lang w:val="de-DE" w:eastAsia="de-DE"/>
+          <w:lang w:eastAsia="de-DE"/>
         </w:rPr>
         <w:tab/>
       </w:r>
@@ -1852,7 +1865,7 @@
     </w:p>
     <w:p>
       <w:pPr>
-        <w:pStyle w:val="TOC2"/>
+        <w:pStyle w:val="Verzeichnis2"/>
         <w:tabs>
           <w:tab w:val="left" w:pos="814"/>
           <w:tab w:val="right" w:leader="dot" w:pos="9205"/>
@@ -1860,7 +1873,7 @@
         <w:rPr>
           <w:rFonts w:asciiTheme="minorHAnsi" w:eastAsiaTheme="minorEastAsia" w:hAnsiTheme="minorHAnsi"/>
           <w:noProof/>
-          <w:lang w:val="de-DE" w:eastAsia="de-DE"/>
+          <w:lang w:eastAsia="de-DE"/>
         </w:rPr>
       </w:pPr>
       <w:r>
@@ -1873,7 +1886,7 @@
         <w:rPr>
           <w:rFonts w:asciiTheme="minorHAnsi" w:eastAsiaTheme="minorEastAsia" w:hAnsiTheme="minorHAnsi"/>
           <w:noProof/>
-          <w:lang w:val="de-DE" w:eastAsia="de-DE"/>
+          <w:lang w:eastAsia="de-DE"/>
         </w:rPr>
         <w:tab/>
       </w:r>
@@ -1927,7 +1940,7 @@
     </w:p>
     <w:p>
       <w:pPr>
-        <w:pStyle w:val="TOC2"/>
+        <w:pStyle w:val="Verzeichnis2"/>
         <w:tabs>
           <w:tab w:val="left" w:pos="814"/>
           <w:tab w:val="right" w:leader="dot" w:pos="9205"/>
@@ -1935,7 +1948,7 @@
         <w:rPr>
           <w:rFonts w:asciiTheme="minorHAnsi" w:eastAsiaTheme="minorEastAsia" w:hAnsiTheme="minorHAnsi"/>
           <w:noProof/>
-          <w:lang w:val="de-DE" w:eastAsia="de-DE"/>
+          <w:lang w:eastAsia="de-DE"/>
         </w:rPr>
       </w:pPr>
       <w:r>
@@ -1948,7 +1961,7 @@
         <w:rPr>
           <w:rFonts w:asciiTheme="minorHAnsi" w:eastAsiaTheme="minorEastAsia" w:hAnsiTheme="minorHAnsi"/>
           <w:noProof/>
-          <w:lang w:val="de-DE" w:eastAsia="de-DE"/>
+          <w:lang w:eastAsia="de-DE"/>
         </w:rPr>
         <w:tab/>
       </w:r>
@@ -2002,7 +2015,7 @@
     </w:p>
     <w:p>
       <w:pPr>
-        <w:pStyle w:val="TOC2"/>
+        <w:pStyle w:val="Verzeichnis2"/>
         <w:tabs>
           <w:tab w:val="left" w:pos="814"/>
           <w:tab w:val="right" w:leader="dot" w:pos="9205"/>
@@ -2010,7 +2023,7 @@
         <w:rPr>
           <w:rFonts w:asciiTheme="minorHAnsi" w:eastAsiaTheme="minorEastAsia" w:hAnsiTheme="minorHAnsi"/>
           <w:noProof/>
-          <w:lang w:val="de-DE" w:eastAsia="de-DE"/>
+          <w:lang w:eastAsia="de-DE"/>
         </w:rPr>
       </w:pPr>
       <w:r>
@@ -2023,7 +2036,7 @@
         <w:rPr>
           <w:rFonts w:asciiTheme="minorHAnsi" w:eastAsiaTheme="minorEastAsia" w:hAnsiTheme="minorHAnsi"/>
           <w:noProof/>
-          <w:lang w:val="de-DE" w:eastAsia="de-DE"/>
+          <w:lang w:eastAsia="de-DE"/>
         </w:rPr>
         <w:tab/>
       </w:r>
@@ -2077,7 +2090,7 @@
     </w:p>
     <w:p>
       <w:pPr>
-        <w:pStyle w:val="TOC1"/>
+        <w:pStyle w:val="Verzeichnis1"/>
         <w:tabs>
           <w:tab w:val="left" w:pos="373"/>
           <w:tab w:val="right" w:leader="dot" w:pos="9205"/>
@@ -2085,7 +2098,7 @@
         <w:rPr>
           <w:rFonts w:asciiTheme="minorHAnsi" w:eastAsiaTheme="minorEastAsia" w:hAnsiTheme="minorHAnsi"/>
           <w:noProof/>
-          <w:lang w:val="de-DE" w:eastAsia="de-DE"/>
+          <w:lang w:eastAsia="de-DE"/>
         </w:rPr>
       </w:pPr>
       <w:r>
@@ -2098,7 +2111,7 @@
         <w:rPr>
           <w:rFonts w:asciiTheme="minorHAnsi" w:eastAsiaTheme="minorEastAsia" w:hAnsiTheme="minorHAnsi"/>
           <w:noProof/>
-          <w:lang w:val="de-DE" w:eastAsia="de-DE"/>
+          <w:lang w:eastAsia="de-DE"/>
         </w:rPr>
         <w:tab/>
       </w:r>
@@ -2152,7 +2165,7 @@
     </w:p>
     <w:p>
       <w:pPr>
-        <w:pStyle w:val="TOC2"/>
+        <w:pStyle w:val="Verzeichnis2"/>
         <w:tabs>
           <w:tab w:val="left" w:pos="814"/>
           <w:tab w:val="right" w:leader="dot" w:pos="9205"/>
@@ -2160,7 +2173,7 @@
         <w:rPr>
           <w:rFonts w:asciiTheme="minorHAnsi" w:eastAsiaTheme="minorEastAsia" w:hAnsiTheme="minorHAnsi"/>
           <w:noProof/>
-          <w:lang w:val="de-DE" w:eastAsia="de-DE"/>
+          <w:lang w:eastAsia="de-DE"/>
         </w:rPr>
       </w:pPr>
       <w:r>
@@ -2173,7 +2186,7 @@
         <w:rPr>
           <w:rFonts w:asciiTheme="minorHAnsi" w:eastAsiaTheme="minorEastAsia" w:hAnsiTheme="minorHAnsi"/>
           <w:noProof/>
-          <w:lang w:val="de-DE" w:eastAsia="de-DE"/>
+          <w:lang w:eastAsia="de-DE"/>
         </w:rPr>
         <w:tab/>
       </w:r>
@@ -2227,7 +2240,7 @@
     </w:p>
     <w:p>
       <w:pPr>
-        <w:pStyle w:val="TOC2"/>
+        <w:pStyle w:val="Verzeichnis2"/>
         <w:tabs>
           <w:tab w:val="left" w:pos="814"/>
           <w:tab w:val="right" w:leader="dot" w:pos="9205"/>
@@ -2235,7 +2248,7 @@
         <w:rPr>
           <w:rFonts w:asciiTheme="minorHAnsi" w:eastAsiaTheme="minorEastAsia" w:hAnsiTheme="minorHAnsi"/>
           <w:noProof/>
-          <w:lang w:val="de-DE" w:eastAsia="de-DE"/>
+          <w:lang w:eastAsia="de-DE"/>
         </w:rPr>
       </w:pPr>
       <w:r>
@@ -2249,7 +2262,7 @@
         <w:rPr>
           <w:rFonts w:asciiTheme="minorHAnsi" w:eastAsiaTheme="minorEastAsia" w:hAnsiTheme="minorHAnsi"/>
           <w:noProof/>
-          <w:lang w:val="de-DE" w:eastAsia="de-DE"/>
+          <w:lang w:eastAsia="de-DE"/>
         </w:rPr>
         <w:tab/>
       </w:r>
@@ -2304,7 +2317,7 @@
     </w:p>
     <w:p>
       <w:pPr>
-        <w:pStyle w:val="TOC2"/>
+        <w:pStyle w:val="Verzeichnis2"/>
         <w:tabs>
           <w:tab w:val="left" w:pos="814"/>
           <w:tab w:val="right" w:leader="dot" w:pos="9205"/>
@@ -2312,7 +2325,7 @@
         <w:rPr>
           <w:rFonts w:asciiTheme="minorHAnsi" w:eastAsiaTheme="minorEastAsia" w:hAnsiTheme="minorHAnsi"/>
           <w:noProof/>
-          <w:lang w:val="de-DE" w:eastAsia="de-DE"/>
+          <w:lang w:eastAsia="de-DE"/>
         </w:rPr>
       </w:pPr>
       <w:r>
@@ -2325,7 +2338,7 @@
         <w:rPr>
           <w:rFonts w:asciiTheme="minorHAnsi" w:eastAsiaTheme="minorEastAsia" w:hAnsiTheme="minorHAnsi"/>
           <w:noProof/>
-          <w:lang w:val="de-DE" w:eastAsia="de-DE"/>
+          <w:lang w:eastAsia="de-DE"/>
         </w:rPr>
         <w:tab/>
       </w:r>
@@ -2379,7 +2392,7 @@
     </w:p>
     <w:p>
       <w:pPr>
-        <w:pStyle w:val="TOC2"/>
+        <w:pStyle w:val="Verzeichnis2"/>
         <w:tabs>
           <w:tab w:val="left" w:pos="814"/>
           <w:tab w:val="right" w:leader="dot" w:pos="9205"/>
@@ -2387,7 +2400,7 @@
         <w:rPr>
           <w:rFonts w:asciiTheme="minorHAnsi" w:eastAsiaTheme="minorEastAsia" w:hAnsiTheme="minorHAnsi"/>
           <w:noProof/>
-          <w:lang w:val="de-DE" w:eastAsia="de-DE"/>
+          <w:lang w:eastAsia="de-DE"/>
         </w:rPr>
       </w:pPr>
       <w:r>
@@ -2400,7 +2413,7 @@
         <w:rPr>
           <w:rFonts w:asciiTheme="minorHAnsi" w:eastAsiaTheme="minorEastAsia" w:hAnsiTheme="minorHAnsi"/>
           <w:noProof/>
-          <w:lang w:val="de-DE" w:eastAsia="de-DE"/>
+          <w:lang w:eastAsia="de-DE"/>
         </w:rPr>
         <w:tab/>
       </w:r>
@@ -2454,7 +2467,7 @@
     </w:p>
     <w:p>
       <w:pPr>
-        <w:pStyle w:val="TOC2"/>
+        <w:pStyle w:val="Verzeichnis2"/>
         <w:tabs>
           <w:tab w:val="left" w:pos="814"/>
           <w:tab w:val="right" w:leader="dot" w:pos="9205"/>
@@ -2529,7 +2542,7 @@
     </w:p>
     <w:p>
       <w:pPr>
-        <w:pStyle w:val="TOC1"/>
+        <w:pStyle w:val="Verzeichnis1"/>
         <w:tabs>
           <w:tab w:val="left" w:pos="373"/>
           <w:tab w:val="right" w:leader="dot" w:pos="9205"/>
@@ -2619,7 +2632,7 @@
     <w:p/>
     <w:p>
       <w:pPr>
-        <w:pStyle w:val="Heading1"/>
+        <w:pStyle w:val="berschrift1"/>
       </w:pPr>
       <w:r>
         <w:br w:type="page"/>
@@ -2734,7 +2747,7 @@
     </w:p>
     <w:p>
       <w:pPr>
-        <w:pStyle w:val="Heading1"/>
+        <w:pStyle w:val="berschrift1"/>
       </w:pPr>
       <w:bookmarkStart w:id="2" w:name="_Toc251238842"/>
       <w:bookmarkStart w:id="3" w:name="_Toc251238895"/>
@@ -2756,7 +2769,7 @@
     </w:p>
     <w:p>
       <w:pPr>
-        <w:pStyle w:val="ListParagraph"/>
+        <w:pStyle w:val="Listenabsatz"/>
         <w:numPr>
           <w:ilvl w:val="0"/>
           <w:numId w:val="22"/>
@@ -2775,7 +2788,7 @@
     </w:p>
     <w:p>
       <w:pPr>
-        <w:pStyle w:val="ListParagraph"/>
+        <w:pStyle w:val="Listenabsatz"/>
         <w:numPr>
           <w:ilvl w:val="1"/>
           <w:numId w:val="22"/>
@@ -2787,7 +2800,7 @@
     </w:p>
     <w:p>
       <w:pPr>
-        <w:pStyle w:val="ListParagraph"/>
+        <w:pStyle w:val="Listenabsatz"/>
         <w:numPr>
           <w:ilvl w:val="1"/>
           <w:numId w:val="22"/>
@@ -2799,7 +2812,7 @@
     </w:p>
     <w:p>
       <w:pPr>
-        <w:pStyle w:val="ListParagraph"/>
+        <w:pStyle w:val="Listenabsatz"/>
         <w:numPr>
           <w:ilvl w:val="1"/>
           <w:numId w:val="22"/>
@@ -2811,13 +2824,13 @@
     </w:p>
     <w:p>
       <w:pPr>
-        <w:pStyle w:val="ListParagraph"/>
+        <w:pStyle w:val="Listenabsatz"/>
         <w:ind w:left="760"/>
       </w:pPr>
     </w:p>
     <w:p>
       <w:pPr>
-        <w:pStyle w:val="ListParagraph"/>
+        <w:pStyle w:val="Listenabsatz"/>
         <w:numPr>
           <w:ilvl w:val="0"/>
           <w:numId w:val="22"/>
@@ -2841,7 +2854,7 @@
     </w:p>
     <w:p>
       <w:pPr>
-        <w:pStyle w:val="ListParagraph"/>
+        <w:pStyle w:val="Listenabsatz"/>
         <w:numPr>
           <w:ilvl w:val="1"/>
           <w:numId w:val="22"/>
@@ -2853,7 +2866,7 @@
     </w:p>
     <w:p>
       <w:pPr>
-        <w:pStyle w:val="ListParagraph"/>
+        <w:pStyle w:val="Listenabsatz"/>
         <w:numPr>
           <w:ilvl w:val="1"/>
           <w:numId w:val="22"/>
@@ -2865,7 +2878,7 @@
     </w:p>
     <w:p>
       <w:pPr>
-        <w:pStyle w:val="ListParagraph"/>
+        <w:pStyle w:val="Listenabsatz"/>
         <w:numPr>
           <w:ilvl w:val="1"/>
           <w:numId w:val="22"/>
@@ -2880,13 +2893,13 @@
     </w:p>
     <w:p>
       <w:pPr>
-        <w:pStyle w:val="ListParagraph"/>
+        <w:pStyle w:val="Listenabsatz"/>
         <w:ind w:left="760"/>
       </w:pPr>
     </w:p>
     <w:p>
       <w:pPr>
-        <w:pStyle w:val="ListParagraph"/>
+        <w:pStyle w:val="Listenabsatz"/>
         <w:numPr>
           <w:ilvl w:val="0"/>
           <w:numId w:val="22"/>
@@ -2904,7 +2917,7 @@
     </w:p>
     <w:p>
       <w:pPr>
-        <w:pStyle w:val="ListParagraph"/>
+        <w:pStyle w:val="Listenabsatz"/>
         <w:numPr>
           <w:ilvl w:val="1"/>
           <w:numId w:val="22"/>
@@ -2919,7 +2932,7 @@
     </w:p>
     <w:p>
       <w:pPr>
-        <w:pStyle w:val="ListParagraph"/>
+        <w:pStyle w:val="Listenabsatz"/>
         <w:numPr>
           <w:ilvl w:val="1"/>
           <w:numId w:val="22"/>
@@ -2934,7 +2947,7 @@
     </w:p>
     <w:p>
       <w:pPr>
-        <w:pStyle w:val="ListParagraph"/>
+        <w:pStyle w:val="Listenabsatz"/>
         <w:numPr>
           <w:ilvl w:val="1"/>
           <w:numId w:val="22"/>
@@ -2954,7 +2967,7 @@
     <w:p/>
     <w:p>
       <w:pPr>
-        <w:pStyle w:val="Heading1"/>
+        <w:pStyle w:val="berschrift1"/>
       </w:pPr>
       <w:r>
         <w:br w:type="page"/>
@@ -2974,7 +2987,7 @@
     </w:p>
     <w:p>
       <w:pPr>
-        <w:pStyle w:val="ListParagraph"/>
+        <w:pStyle w:val="Listenabsatz"/>
         <w:numPr>
           <w:ilvl w:val="0"/>
           <w:numId w:val="31"/>
@@ -3010,7 +3023,7 @@
     </w:p>
     <w:p>
       <w:pPr>
-        <w:pStyle w:val="ListParagraph"/>
+        <w:pStyle w:val="Listenabsatz"/>
         <w:numPr>
           <w:ilvl w:val="0"/>
           <w:numId w:val="31"/>
@@ -3031,7 +3044,7 @@
     </w:p>
     <w:p>
       <w:pPr>
-        <w:pStyle w:val="ListParagraph"/>
+        <w:pStyle w:val="Listenabsatz"/>
         <w:numPr>
           <w:ilvl w:val="0"/>
           <w:numId w:val="31"/>
@@ -3063,7 +3076,7 @@
     </w:p>
     <w:p>
       <w:pPr>
-        <w:pStyle w:val="ListParagraph"/>
+        <w:pStyle w:val="Listenabsatz"/>
         <w:numPr>
           <w:ilvl w:val="0"/>
           <w:numId w:val="31"/>
@@ -3099,7 +3112,7 @@
     </w:p>
     <w:p>
       <w:pPr>
-        <w:pStyle w:val="ListParagraph"/>
+        <w:pStyle w:val="Listenabsatz"/>
         <w:numPr>
           <w:ilvl w:val="0"/>
           <w:numId w:val="31"/>
@@ -3123,7 +3136,7 @@
     </w:p>
     <w:p>
       <w:pPr>
-        <w:pStyle w:val="ListParagraph"/>
+        <w:pStyle w:val="Listenabsatz"/>
         <w:numPr>
           <w:ilvl w:val="0"/>
           <w:numId w:val="31"/>
@@ -3153,7 +3166,7 @@
     </w:p>
     <w:p>
       <w:pPr>
-        <w:pStyle w:val="ListParagraph"/>
+        <w:pStyle w:val="Listenabsatz"/>
         <w:numPr>
           <w:ilvl w:val="0"/>
           <w:numId w:val="31"/>
@@ -3204,7 +3217,7 @@
     </w:p>
     <w:p>
       <w:pPr>
-        <w:pStyle w:val="ListParagraph"/>
+        <w:pStyle w:val="Listenabsatz"/>
         <w:numPr>
           <w:ilvl w:val="0"/>
           <w:numId w:val="31"/>
@@ -3228,7 +3241,7 @@
     </w:p>
     <w:p>
       <w:pPr>
-        <w:pStyle w:val="ListParagraph"/>
+        <w:pStyle w:val="Listenabsatz"/>
         <w:numPr>
           <w:ilvl w:val="0"/>
           <w:numId w:val="31"/>
@@ -3252,7 +3265,7 @@
     </w:p>
     <w:p>
       <w:pPr>
-        <w:pStyle w:val="ListParagraph"/>
+        <w:pStyle w:val="Listenabsatz"/>
         <w:numPr>
           <w:ilvl w:val="0"/>
           <w:numId w:val="31"/>
@@ -3267,7 +3280,7 @@
     </w:p>
     <w:p>
       <w:pPr>
-        <w:pStyle w:val="ListParagraph"/>
+        <w:pStyle w:val="Listenabsatz"/>
         <w:numPr>
           <w:ilvl w:val="0"/>
           <w:numId w:val="31"/>
@@ -3294,7 +3307,7 @@
     </w:p>
     <w:p>
       <w:pPr>
-        <w:pStyle w:val="ListParagraph"/>
+        <w:pStyle w:val="Listenabsatz"/>
         <w:numPr>
           <w:ilvl w:val="0"/>
           <w:numId w:val="31"/>
@@ -3306,7 +3319,7 @@
     </w:p>
     <w:p>
       <w:pPr>
-        <w:pStyle w:val="ListParagraph"/>
+        <w:pStyle w:val="Listenabsatz"/>
         <w:numPr>
           <w:ilvl w:val="0"/>
           <w:numId w:val="31"/>
@@ -3318,7 +3331,7 @@
     </w:p>
     <w:p>
       <w:pPr>
-        <w:pStyle w:val="Heading1"/>
+        <w:pStyle w:val="berschrift1"/>
         <w:numPr>
           <w:ilvl w:val="0"/>
           <w:numId w:val="0"/>
@@ -3328,7 +3341,7 @@
     </w:p>
     <w:p>
       <w:pPr>
-        <w:pStyle w:val="Heading1"/>
+        <w:pStyle w:val="berschrift1"/>
       </w:pPr>
       <w:bookmarkStart w:id="6" w:name="_Toc251238843"/>
       <w:bookmarkStart w:id="7" w:name="_Toc251238896"/>
@@ -3347,7 +3360,7 @@
     <w:p/>
     <w:p>
       <w:pPr>
-        <w:pStyle w:val="Heading2"/>
+        <w:pStyle w:val="berschrift2"/>
       </w:pPr>
       <w:r>
         <w:t>R5 reference class</w:t>
@@ -3417,7 +3430,7 @@
     <w:p/>
     <w:p>
       <w:pPr>
-        <w:pStyle w:val="Heading2"/>
+        <w:pStyle w:val="berschrift2"/>
       </w:pPr>
       <w:r>
         <w:br w:type="page"/>
@@ -3439,7 +3452,7 @@
         <w:pict w14:anchorId="7AFF559B">
           <v:rect id="_x0000_s1027" style="position:absolute;margin-left:32.2pt;margin-top:3.35pt;width:311.8pt;height:235.65pt;z-index:251661312;mso-wrap-edited:f;mso-position-horizontal:absolute;mso-position-vertical:absolute" wrapcoords="-58 -121 -58 21478 21658 21478 21658 -121 -58 -121" fillcolor="#c2d69b [1942]" strokecolor="black [3213]" strokeweight="1.5pt">
             <v:fill o:detectmouseclick="t"/>
-            <v:shadow opacity="22938f" mv:blur="38100f" offset="0,2pt"/>
+            <v:shadow opacity="22938f" offset="0"/>
             <v:textbox style="mso-next-textbox:#_x0000_s1027" inset=",7.2pt,,7.2pt">
               <w:txbxContent>
                 <w:p>
@@ -3460,7 +3473,7 @@
                 </w:p>
                 <w:p>
                   <w:pPr>
-                    <w:pStyle w:val="ListParagraph"/>
+                    <w:pStyle w:val="Listenabsatz"/>
                     <w:numPr>
                       <w:ilvl w:val="0"/>
                       <w:numId w:val="13"/>
@@ -3479,7 +3492,7 @@
                 </w:p>
                 <w:p>
                   <w:pPr>
-                    <w:pStyle w:val="ListParagraph"/>
+                    <w:pStyle w:val="Listenabsatz"/>
                     <w:numPr>
                       <w:ilvl w:val="1"/>
                       <w:numId w:val="13"/>
@@ -3497,7 +3510,7 @@
                 </w:p>
                 <w:p>
                   <w:pPr>
-                    <w:pStyle w:val="ListParagraph"/>
+                    <w:pStyle w:val="Listenabsatz"/>
                     <w:numPr>
                       <w:ilvl w:val="1"/>
                       <w:numId w:val="13"/>
@@ -3533,7 +3546,7 @@
                 </w:p>
                 <w:p>
                   <w:pPr>
-                    <w:pStyle w:val="ListParagraph"/>
+                    <w:pStyle w:val="Listenabsatz"/>
                     <w:numPr>
                       <w:ilvl w:val="1"/>
                       <w:numId w:val="13"/>
@@ -3551,7 +3564,7 @@
                 </w:p>
                 <w:p>
                   <w:pPr>
-                    <w:pStyle w:val="ListParagraph"/>
+                    <w:pStyle w:val="Listenabsatz"/>
                     <w:numPr>
                       <w:ilvl w:val="1"/>
                       <w:numId w:val="13"/>
@@ -3569,7 +3582,7 @@
                 </w:p>
                 <w:p>
                   <w:pPr>
-                    <w:pStyle w:val="ListParagraph"/>
+                    <w:pStyle w:val="Listenabsatz"/>
                     <w:numPr>
                       <w:ilvl w:val="1"/>
                       <w:numId w:val="13"/>
@@ -3594,7 +3607,7 @@
                 </w:p>
                 <w:p>
                   <w:pPr>
-                    <w:pStyle w:val="ListParagraph"/>
+                    <w:pStyle w:val="Listenabsatz"/>
                     <w:numPr>
                       <w:ilvl w:val="0"/>
                       <w:numId w:val="13"/>
@@ -3613,7 +3626,7 @@
                 </w:p>
                 <w:p>
                   <w:pPr>
-                    <w:pStyle w:val="ListParagraph"/>
+                    <w:pStyle w:val="Listenabsatz"/>
                     <w:numPr>
                       <w:ilvl w:val="1"/>
                       <w:numId w:val="13"/>
@@ -3631,7 +3644,7 @@
                 </w:p>
                 <w:p>
                   <w:pPr>
-                    <w:pStyle w:val="ListParagraph"/>
+                    <w:pStyle w:val="Listenabsatz"/>
                     <w:numPr>
                       <w:ilvl w:val="1"/>
                       <w:numId w:val="13"/>
@@ -3649,7 +3662,7 @@
                 </w:p>
                 <w:p>
                   <w:pPr>
-                    <w:pStyle w:val="ListParagraph"/>
+                    <w:pStyle w:val="Listenabsatz"/>
                     <w:numPr>
                       <w:ilvl w:val="1"/>
                       <w:numId w:val="13"/>
@@ -3667,7 +3680,7 @@
                 </w:p>
                 <w:p>
                   <w:pPr>
-                    <w:pStyle w:val="ListParagraph"/>
+                    <w:pStyle w:val="Listenabsatz"/>
                     <w:ind w:left="1440"/>
                     <w:rPr>
                       <w:rStyle w:val="Code-Text"/>
@@ -3676,7 +3689,7 @@
                 </w:p>
                 <w:p>
                   <w:pPr>
-                    <w:pStyle w:val="ListParagraph"/>
+                    <w:pStyle w:val="Listenabsatz"/>
                     <w:numPr>
                       <w:ilvl w:val="0"/>
                       <w:numId w:val="13"/>
@@ -3695,7 +3708,7 @@
                 </w:p>
                 <w:p>
                   <w:pPr>
-                    <w:pStyle w:val="ListParagraph"/>
+                    <w:pStyle w:val="Listenabsatz"/>
                     <w:numPr>
                       <w:ilvl w:val="1"/>
                       <w:numId w:val="13"/>
@@ -3713,7 +3726,7 @@
                 </w:p>
                 <w:p>
                   <w:pPr>
-                    <w:pStyle w:val="ListParagraph"/>
+                    <w:pStyle w:val="Listenabsatz"/>
                     <w:numPr>
                       <w:ilvl w:val="1"/>
                       <w:numId w:val="13"/>
@@ -3731,7 +3744,7 @@
                 </w:p>
                 <w:p>
                   <w:pPr>
-                    <w:pStyle w:val="ListParagraph"/>
+                    <w:pStyle w:val="Listenabsatz"/>
                     <w:numPr>
                       <w:ilvl w:val="1"/>
                       <w:numId w:val="13"/>
@@ -3749,7 +3762,7 @@
                 </w:p>
                 <w:p>
                   <w:pPr>
-                    <w:pStyle w:val="ListParagraph"/>
+                    <w:pStyle w:val="Listenabsatz"/>
                     <w:rPr>
                       <w:rStyle w:val="Code-Text"/>
                     </w:rPr>
@@ -3757,7 +3770,7 @@
                 </w:p>
                 <w:p>
                   <w:pPr>
-                    <w:pStyle w:val="ListParagraph"/>
+                    <w:pStyle w:val="Listenabsatz"/>
                     <w:rPr>
                       <w:b/>
                       <w:sz w:val="20"/>
@@ -3816,7 +3829,7 @@
           <w:lang w:eastAsia="de-DE"/>
         </w:rPr>
         <w:pict w14:anchorId="308422DB">
-          <v:shapetype id="_x0000_t202" coordsize="21600,21600" o:spt="202" path="m0,0l0,21600,21600,21600,21600,0xe">
+          <v:shapetype id="_x0000_t202" coordsize="21600,21600" o:spt="202" path="m,l,21600r21600,l21600,xe">
             <v:stroke joinstyle="miter"/>
             <v:path gradientshapeok="t" o:connecttype="rect"/>
           </v:shapetype>
@@ -3904,7 +3917,7 @@
             <v:fill color2="#9bc1ff" o:detectmouseclick="t" focusposition="" focussize=",90" type="gradient">
               <o:fill v:ext="view" type="gradientUnscaled"/>
             </v:fill>
-            <v:shadow opacity="22938f" mv:blur="38100f" offset="0,2pt"/>
+            <v:shadow opacity="22938f" offset="0"/>
             <v:textbox inset=",7.2pt,,7.2pt"/>
           </v:shape>
         </w:pict>
@@ -3920,7 +3933,7 @@
             <v:fill color2="#9bc1ff" o:detectmouseclick="t" focusposition="" focussize=",90" type="gradient">
               <o:fill v:ext="view" type="gradientUnscaled"/>
             </v:fill>
-            <v:shadow opacity="22938f" mv:blur="38100f" offset="0,2pt"/>
+            <v:shadow opacity="22938f" offset="0"/>
             <v:textbox inset=",7.2pt,,7.2pt"/>
           </v:shape>
         </w:pict>
@@ -3935,7 +3948,7 @@
     </w:p>
     <w:p>
       <w:pPr>
-        <w:pStyle w:val="Heading1"/>
+        <w:pStyle w:val="berschrift1"/>
         <w:numPr>
           <w:ilvl w:val="0"/>
           <w:numId w:val="0"/>
@@ -3951,7 +3964,7 @@
         <w:pict w14:anchorId="3DF855C6">
           <v:rect id="_x0000_s1026" style="position:absolute;margin-left:32.2pt;margin-top:35.85pt;width:314.25pt;height:269.65pt;z-index:251660288;mso-wrap-edited:f" wrapcoords="-58 -121 -58 21478 21658 21478 21658 -121 -58 -121" fillcolor="#95b3d7 [1940]" strokecolor="black [3213]" strokeweight="1.5pt">
             <v:fill o:detectmouseclick="t"/>
-            <v:shadow opacity="22938f" mv:blur="38100f" offset="0,2pt"/>
+            <v:shadow opacity="22938f" offset="0"/>
             <v:textbox style="mso-next-textbox:#_x0000_s1026" inset=",7.2pt,,7.2pt">
               <w:txbxContent>
                 <w:p>
@@ -3977,7 +3990,7 @@
                 </w:p>
                 <w:p>
                   <w:pPr>
-                    <w:pStyle w:val="ListParagraph"/>
+                    <w:pStyle w:val="Listenabsatz"/>
                     <w:numPr>
                       <w:ilvl w:val="0"/>
                       <w:numId w:val="13"/>
@@ -3996,7 +4009,7 @@
                 </w:p>
                 <w:p>
                   <w:pPr>
-                    <w:pStyle w:val="ListParagraph"/>
+                    <w:pStyle w:val="Listenabsatz"/>
                     <w:numPr>
                       <w:ilvl w:val="1"/>
                       <w:numId w:val="13"/>
@@ -4014,7 +4027,7 @@
                 </w:p>
                 <w:p>
                   <w:pPr>
-                    <w:pStyle w:val="ListParagraph"/>
+                    <w:pStyle w:val="Listenabsatz"/>
                     <w:numPr>
                       <w:ilvl w:val="1"/>
                       <w:numId w:val="13"/>
@@ -4045,7 +4058,7 @@
                 </w:p>
                 <w:p>
                   <w:pPr>
-                    <w:pStyle w:val="ListParagraph"/>
+                    <w:pStyle w:val="Listenabsatz"/>
                     <w:numPr>
                       <w:ilvl w:val="1"/>
                       <w:numId w:val="13"/>
@@ -4063,7 +4076,7 @@
                 </w:p>
                 <w:p>
                   <w:pPr>
-                    <w:pStyle w:val="ListParagraph"/>
+                    <w:pStyle w:val="Listenabsatz"/>
                     <w:rPr>
                       <w:rStyle w:val="Code-Text"/>
                     </w:rPr>
@@ -4071,7 +4084,7 @@
                 </w:p>
                 <w:p>
                   <w:pPr>
-                    <w:pStyle w:val="ListParagraph"/>
+                    <w:pStyle w:val="Listenabsatz"/>
                     <w:numPr>
                       <w:ilvl w:val="0"/>
                       <w:numId w:val="13"/>
@@ -4104,7 +4117,7 @@
                 </w:p>
                 <w:p>
                   <w:pPr>
-                    <w:pStyle w:val="ListParagraph"/>
+                    <w:pStyle w:val="Listenabsatz"/>
                     <w:numPr>
                       <w:ilvl w:val="1"/>
                       <w:numId w:val="13"/>
@@ -4128,7 +4141,7 @@
                 </w:p>
                 <w:p>
                   <w:pPr>
-                    <w:pStyle w:val="ListParagraph"/>
+                    <w:pStyle w:val="Listenabsatz"/>
                     <w:ind w:left="1440"/>
                     <w:rPr>
                       <w:rStyle w:val="Code-Text"/>
@@ -4137,7 +4150,7 @@
                 </w:p>
                 <w:p>
                   <w:pPr>
-                    <w:pStyle w:val="ListParagraph"/>
+                    <w:pStyle w:val="Listenabsatz"/>
                     <w:numPr>
                       <w:ilvl w:val="0"/>
                       <w:numId w:val="13"/>
@@ -4156,7 +4169,7 @@
                 </w:p>
                 <w:p>
                   <w:pPr>
-                    <w:pStyle w:val="ListParagraph"/>
+                    <w:pStyle w:val="Listenabsatz"/>
                     <w:numPr>
                       <w:ilvl w:val="1"/>
                       <w:numId w:val="13"/>
@@ -4174,7 +4187,7 @@
                 </w:p>
                 <w:p>
                   <w:pPr>
-                    <w:pStyle w:val="ListParagraph"/>
+                    <w:pStyle w:val="Listenabsatz"/>
                     <w:numPr>
                       <w:ilvl w:val="1"/>
                       <w:numId w:val="13"/>
@@ -4198,7 +4211,7 @@
                 </w:p>
                 <w:p>
                   <w:pPr>
-                    <w:pStyle w:val="ListParagraph"/>
+                    <w:pStyle w:val="Listenabsatz"/>
                     <w:ind w:left="1440"/>
                     <w:rPr>
                       <w:rStyle w:val="Code-Text"/>
@@ -4207,7 +4220,7 @@
                 </w:p>
                 <w:p>
                   <w:pPr>
-                    <w:pStyle w:val="ListParagraph"/>
+                    <w:pStyle w:val="Listenabsatz"/>
                     <w:numPr>
                       <w:ilvl w:val="0"/>
                       <w:numId w:val="13"/>
@@ -4226,7 +4239,7 @@
                 </w:p>
                 <w:p>
                   <w:pPr>
-                    <w:pStyle w:val="ListParagraph"/>
+                    <w:pStyle w:val="Listenabsatz"/>
                     <w:numPr>
                       <w:ilvl w:val="1"/>
                       <w:numId w:val="13"/>
@@ -4244,7 +4257,7 @@
                 </w:p>
                 <w:p>
                   <w:pPr>
-                    <w:pStyle w:val="ListParagraph"/>
+                    <w:pStyle w:val="Listenabsatz"/>
                     <w:ind w:left="1440"/>
                     <w:rPr>
                       <w:rStyle w:val="Code-Text"/>
@@ -4253,7 +4266,7 @@
                 </w:p>
                 <w:p>
                   <w:pPr>
-                    <w:pStyle w:val="ListParagraph"/>
+                    <w:pStyle w:val="Listenabsatz"/>
                     <w:numPr>
                       <w:ilvl w:val="0"/>
                       <w:numId w:val="13"/>
@@ -4272,7 +4285,7 @@
                 </w:p>
                 <w:p>
                   <w:pPr>
-                    <w:pStyle w:val="ListParagraph"/>
+                    <w:pStyle w:val="Listenabsatz"/>
                     <w:numPr>
                       <w:ilvl w:val="1"/>
                       <w:numId w:val="13"/>
@@ -4290,7 +4303,7 @@
                 </w:p>
                 <w:p>
                   <w:pPr>
-                    <w:pStyle w:val="ListParagraph"/>
+                    <w:pStyle w:val="Listenabsatz"/>
                     <w:numPr>
                       <w:ilvl w:val="1"/>
                       <w:numId w:val="13"/>
@@ -4308,7 +4321,7 @@
                 </w:p>
                 <w:p>
                   <w:pPr>
-                    <w:pStyle w:val="ListParagraph"/>
+                    <w:pStyle w:val="Listenabsatz"/>
                     <w:numPr>
                       <w:ilvl w:val="1"/>
                       <w:numId w:val="13"/>
@@ -4326,7 +4339,7 @@
                 </w:p>
                 <w:p>
                   <w:pPr>
-                    <w:pStyle w:val="ListParagraph"/>
+                    <w:pStyle w:val="Listenabsatz"/>
                     <w:numPr>
                       <w:ilvl w:val="1"/>
                       <w:numId w:val="13"/>
@@ -4344,7 +4357,7 @@
                 </w:p>
                 <w:p>
                   <w:pPr>
-                    <w:pStyle w:val="ListParagraph"/>
+                    <w:pStyle w:val="Listenabsatz"/>
                     <w:rPr>
                       <w:rStyle w:val="Code-Text"/>
                     </w:rPr>
@@ -4394,7 +4407,7 @@
     </w:p>
     <w:p>
       <w:pPr>
-        <w:pStyle w:val="Heading1"/>
+        <w:pStyle w:val="berschrift1"/>
         <w:numPr>
           <w:ilvl w:val="0"/>
           <w:numId w:val="0"/>
@@ -4403,7 +4416,7 @@
     </w:p>
     <w:p>
       <w:pPr>
-        <w:pStyle w:val="Heading1"/>
+        <w:pStyle w:val="berschrift1"/>
         <w:numPr>
           <w:ilvl w:val="0"/>
           <w:numId w:val="0"/>
@@ -4491,7 +4504,7 @@
     </w:p>
     <w:p>
       <w:pPr>
-        <w:pStyle w:val="Heading2"/>
+        <w:pStyle w:val="berschrift2"/>
       </w:pPr>
       <w:bookmarkStart w:id="8" w:name="_Toc251238846"/>
       <w:bookmarkStart w:id="9" w:name="_Toc251238899"/>
@@ -4519,7 +4532,7 @@
         <w:pict w14:anchorId="69FF3C02">
           <v:rect id="_x0000_s1034" style="position:absolute;margin-left:104.2pt;margin-top:11.95pt;width:98.25pt;height:26.25pt;z-index:251665408;mso-wrap-edited:f;mso-position-horizontal:absolute;mso-position-vertical:absolute" wrapcoords="-58 -121 -58 21478 21658 21478 21658 -121 -58 -121" fillcolor="#fbe8b3" strokecolor="black [3213]" strokeweight="1.5pt">
             <v:fill o:detectmouseclick="t"/>
-            <v:shadow opacity="22938f" mv:blur="38100f" offset="0,2pt"/>
+            <v:shadow opacity="22938f" offset="0"/>
             <v:textbox style="mso-next-textbox:#_x0000_s1034" inset="1mm,1mm,1mm,1mm">
               <w:txbxContent>
                 <w:p>
@@ -4546,7 +4559,7 @@
         <w:pict w14:anchorId="7FAE157B">
           <v:rect id="_x0000_s1050" style="position:absolute;margin-left:365.2pt;margin-top:11.95pt;width:98.25pt;height:26.25pt;z-index:251675648;mso-wrap-edited:f;mso-position-horizontal:absolute;mso-position-vertical:absolute" wrapcoords="-58 -121 -58 21478 21658 21478 21658 -121 -58 -121" fillcolor="#fbe8b3" strokecolor="black [3213]" strokeweight="1.5pt">
             <v:fill o:detectmouseclick="t"/>
-            <v:shadow opacity="22938f" mv:blur="38100f" offset="0,2pt"/>
+            <v:shadow opacity="22938f" offset="0"/>
             <v:textbox style="mso-next-textbox:#_x0000_s1050" inset="1mm,1mm,1mm,1mm">
               <w:txbxContent>
                 <w:p>
@@ -4579,8 +4592,7 @@
               <o:fill v:ext="view" type="gradientUnscaled"/>
             </v:fill>
             <v:stroke dashstyle="1 1" endcap="round"/>
-            <v:shadow opacity="22938f" mv:blur="38100f" offset="0,2pt"/>
-            <v:textbox inset=",7.2pt,,7.2pt"/>
+            <v:shadow opacity="22938f" offset="0"/>
           </v:line>
         </w:pict>
       </w:r>
@@ -4596,8 +4608,7 @@
             <v:fill color2="#b3cfff" o:detectmouseclick="t" focusposition="" focussize=",90" type="gradient">
               <o:fill v:ext="view" type="gradientUnscaled"/>
             </v:fill>
-            <v:shadow opacity="22938f" mv:blur="38100f" offset="0,2pt"/>
-            <v:textbox inset=",7.2pt,,7.2pt"/>
+            <v:shadow opacity="22938f" offset="0"/>
           </v:line>
         </w:pict>
       </w:r>
@@ -4611,8 +4622,7 @@
             <v:fill color2="#b3cfff" o:detectmouseclick="t" focusposition="" focussize=",90" type="gradient">
               <o:fill v:ext="view" type="gradientUnscaled"/>
             </v:fill>
-            <v:shadow opacity="22938f" mv:blur="38100f" offset="0,2pt"/>
-            <v:textbox inset=",7.2pt,,7.2pt"/>
+            <v:shadow opacity="22938f" offset="0"/>
           </v:line>
         </w:pict>
       </w:r>
@@ -4626,8 +4636,7 @@
             <v:fill color2="#b3cfff" o:detectmouseclick="t" focusposition="" focussize=",90" type="gradient">
               <o:fill v:ext="view" type="gradientUnscaled"/>
             </v:fill>
-            <v:shadow opacity="22938f" mv:blur="38100f" offset="0,2pt"/>
-            <v:textbox inset=",7.2pt,,7.2pt"/>
+            <v:shadow opacity="22938f" offset="0"/>
           </v:line>
         </w:pict>
       </w:r>
@@ -4642,7 +4651,7 @@
         <w:pict w14:anchorId="42A8D34E">
           <v:rect id="_x0000_s1036" style="position:absolute;margin-left:194.2pt;margin-top:10.75pt;width:98.25pt;height:26.25pt;z-index:251667456;mso-wrap-edited:f;mso-position-horizontal:absolute;mso-position-vertical:absolute" wrapcoords="-58 -121 -58 21478 21658 21478 21658 -121 -58 -121" fillcolor="#fbe8b3" strokecolor="black [3213]" strokeweight="1.5pt">
             <v:fill o:detectmouseclick="t"/>
-            <v:shadow opacity="22938f" mv:blur="38100f" offset="0,2pt"/>
+            <v:shadow opacity="22938f" offset="0"/>
             <v:textbox style="mso-next-textbox:#_x0000_s1036" inset="1mm,1mm,1mm,1mm">
               <w:txbxContent>
                 <w:p>
@@ -4669,7 +4678,7 @@
         <w:pict w14:anchorId="61BF246F">
           <v:rect id="_x0000_s1035" style="position:absolute;margin-left:23.2pt;margin-top:10.75pt;width:98.25pt;height:26.25pt;z-index:251666432;mso-wrap-edited:f;mso-position-horizontal:absolute;mso-position-vertical:absolute" wrapcoords="-58 -121 -58 21478 21658 21478 21658 -121 -58 -121" fillcolor="#fbe8b3" strokecolor="black [3213]" strokeweight="1.5pt">
             <v:fill o:detectmouseclick="t"/>
-            <v:shadow opacity="22938f" mv:blur="38100f" offset="0,2pt"/>
+            <v:shadow opacity="22938f" offset="0"/>
             <v:textbox style="mso-next-textbox:#_x0000_s1035" inset="1mm,1mm,1mm,1mm">
               <w:txbxContent>
                 <w:p>
@@ -4701,8 +4710,7 @@
             <v:fill color2="#b3cfff" o:detectmouseclick="t" focusposition="" focussize=",90" type="gradient">
               <o:fill v:ext="view" type="gradientUnscaled"/>
             </v:fill>
-            <v:shadow opacity="22938f" mv:blur="38100f" offset="0,2pt"/>
-            <v:textbox inset=",7.2pt,,7.2pt"/>
+            <v:shadow opacity="22938f" offset="0"/>
           </v:line>
         </w:pict>
       </w:r>
@@ -4716,8 +4724,7 @@
             <v:fill color2="#b3cfff" o:detectmouseclick="t" focusposition="" focussize=",90" type="gradient">
               <o:fill v:ext="view" type="gradientUnscaled"/>
             </v:fill>
-            <v:shadow opacity="22938f" mv:blur="38100f" offset="0,2pt"/>
-            <v:textbox inset=",7.2pt,,7.2pt"/>
+            <v:shadow opacity="22938f" offset="0"/>
             <w10:wrap type="tight"/>
           </v:line>
         </w:pict>
@@ -4732,8 +4739,7 @@
             <v:fill color2="#b3cfff" o:detectmouseclick="t" focusposition="" focussize=",90" type="gradient">
               <o:fill v:ext="view" type="gradientUnscaled"/>
             </v:fill>
-            <v:shadow opacity="22938f" mv:blur="38100f" offset="0,2pt"/>
-            <v:textbox inset=",7.2pt,,7.2pt"/>
+            <v:shadow opacity="22938f" offset="0"/>
             <w10:wrap type="tight"/>
           </v:line>
         </w:pict>
@@ -4748,8 +4754,7 @@
             <v:fill color2="#b3cfff" o:detectmouseclick="t" focusposition="" focussize=",90" type="gradient">
               <o:fill v:ext="view" type="gradientUnscaled"/>
             </v:fill>
-            <v:shadow opacity="22938f" mv:blur="38100f" offset="0,2pt"/>
-            <v:textbox inset=",7.2pt,,7.2pt"/>
+            <v:shadow opacity="22938f" offset="0"/>
             <w10:wrap type="tight"/>
           </v:line>
         </w:pict>
@@ -4765,7 +4770,7 @@
         <w:pict w14:anchorId="3F591B96">
           <v:rect id="_x0000_s1052" style="position:absolute;margin-left:392.95pt;margin-top:9.55pt;width:98.25pt;height:35.25pt;z-index:251677696;mso-wrap-edited:f" wrapcoords="-58 -121 -58 21478 21658 21478 21658 -121 -58 -121" fillcolor="#fc6" strokecolor="black [3213]" strokeweight="1.5pt">
             <v:fill o:detectmouseclick="t"/>
-            <v:shadow opacity="22938f" mv:blur="38100f" offset="0,2pt"/>
+            <v:shadow opacity="22938f" offset="0"/>
             <v:textbox style="mso-next-textbox:#_x0000_s1052" inset="1mm,1mm,1mm,1mm">
               <w:txbxContent>
                 <w:p>
@@ -4794,7 +4799,7 @@
         <w:pict w14:anchorId="58841B8A">
           <v:rect id="_x0000_s1038" style="position:absolute;margin-left:104.2pt;margin-top:1.2pt;width:98.25pt;height:26.25pt;z-index:251669504;mso-wrap-edited:f" wrapcoords="-58 -121 -58 21478 21658 21478 21658 -121 -58 -121" fillcolor="#fc6" strokecolor="black [3213]" strokeweight="1.5pt">
             <v:fill o:detectmouseclick="t"/>
-            <v:shadow opacity="22938f" mv:blur="38100f" offset="0,2pt"/>
+            <v:shadow opacity="22938f" offset="0"/>
             <v:textbox style="mso-next-textbox:#_x0000_s1038" inset="1mm,1mm,1mm,1mm">
               <w:txbxContent>
                 <w:p>
@@ -4821,7 +4826,7 @@
         <w:pict w14:anchorId="5F215300">
           <v:rect id="_x0000_s1037" style="position:absolute;margin-left:-21.8pt;margin-top:1.2pt;width:98.25pt;height:26.25pt;z-index:251668480;mso-wrap-edited:f" wrapcoords="-58 -121 -58 21478 21658 21478 21658 -121 -58 -121" fillcolor="#fc6" strokecolor="black [3213]" strokeweight="1.5pt">
             <v:fill o:detectmouseclick="t"/>
-            <v:shadow opacity="22938f" mv:blur="38100f" offset="0,2pt"/>
+            <v:shadow opacity="22938f" offset="0"/>
             <v:textbox style="mso-next-textbox:#_x0000_s1037" inset="1mm,1mm,1mm,1mm">
               <w:txbxContent>
                 <w:p>
@@ -4848,7 +4853,7 @@
         <w:pict w14:anchorId="776D8375">
           <v:rect id="_x0000_s1062" style="position:absolute;margin-left:230.2pt;margin-top:1.2pt;width:121.9pt;height:26.25pt;z-index:251681792;mso-wrap-edited:f" wrapcoords="-58 -121 -58 21478 21658 21478 21658 -121 -58 -121" fillcolor="#fc6" strokecolor="black [3213]" strokeweight="1.5pt">
             <v:fill o:detectmouseclick="t"/>
-            <v:shadow opacity="22938f" mv:blur="38100f" offset="0,2pt"/>
+            <v:shadow opacity="22938f" offset="0"/>
             <v:textbox style="mso-next-textbox:#_x0000_s1062" inset="1mm,1mm,1mm,1mm">
               <w:txbxContent>
                 <w:p>
@@ -4879,7 +4884,7 @@
     <w:p/>
     <w:p>
       <w:pPr>
-        <w:pStyle w:val="Heading2"/>
+        <w:pStyle w:val="berschrift2"/>
       </w:pPr>
       <w:bookmarkStart w:id="11" w:name="_Toc251238847"/>
       <w:bookmarkStart w:id="12" w:name="_Toc251238900"/>
@@ -5054,14 +5059,25 @@
     </w:p>
     <w:p/>
     <w:p>
-      <w:pPr>
-        <w:pStyle w:val="Heading2"/>
-      </w:pPr>
-      <w:bookmarkStart w:id="14" w:name="_Toc251497459"/>
+      <w:r>
+        <w:t>Some of the code that is used during debugging is written inside dummy functions called .tmp.f(). This workaround avoid comments, which are more difficult to execute in an interactive R-sess</w:t>
+      </w:r>
+      <w:bookmarkStart w:id="14" w:name="_GoBack"/>
+      <w:bookmarkEnd w:id="14"/>
+      <w:r>
+        <w:t xml:space="preserve">ion. The workaround .tmp.f() function can be defined several times, and is deleted on loading or sourcing the package code by file zzz.R. </w:t>
+      </w:r>
+    </w:p>
+    <w:p/>
+    <w:p>
+      <w:pPr>
+        <w:pStyle w:val="berschrift2"/>
+      </w:pPr>
+      <w:bookmarkStart w:id="15" w:name="_Toc251497459"/>
       <w:r>
         <w:t>Test routines</w:t>
       </w:r>
-      <w:bookmarkEnd w:id="14"/>
+      <w:bookmarkEnd w:id="15"/>
     </w:p>
     <w:p>
       <w:r>
@@ -5193,17 +5209,17 @@
     <w:p/>
     <w:p>
       <w:pPr>
-        <w:pStyle w:val="Heading2"/>
-      </w:pPr>
-      <w:bookmarkStart w:id="15" w:name="_Toc251238845"/>
-      <w:bookmarkStart w:id="16" w:name="_Toc251238898"/>
-      <w:bookmarkStart w:id="17" w:name="_Toc251497456"/>
+        <w:pStyle w:val="berschrift2"/>
+      </w:pPr>
+      <w:bookmarkStart w:id="16" w:name="_Toc251238845"/>
+      <w:bookmarkStart w:id="17" w:name="_Toc251238898"/>
+      <w:bookmarkStart w:id="18" w:name="_Toc251497456"/>
       <w:r>
         <w:t>Revision control software</w:t>
       </w:r>
-      <w:bookmarkEnd w:id="15"/>
       <w:bookmarkEnd w:id="16"/>
       <w:bookmarkEnd w:id="17"/>
+      <w:bookmarkEnd w:id="18"/>
     </w:p>
     <w:p>
       <w:r>
@@ -5212,38 +5228,38 @@
     </w:p>
     <w:p>
       <w:pPr>
-        <w:pStyle w:val="Heading1"/>
+        <w:pStyle w:val="berschrift1"/>
       </w:pPr>
       <w:r>
         <w:br w:type="page"/>
       </w:r>
-      <w:bookmarkStart w:id="18" w:name="_Toc251238848"/>
-      <w:bookmarkStart w:id="19" w:name="_Toc251238901"/>
-      <w:bookmarkStart w:id="20" w:name="_Toc251497460"/>
+      <w:bookmarkStart w:id="19" w:name="_Toc251238848"/>
+      <w:bookmarkStart w:id="20" w:name="_Toc251238901"/>
+      <w:bookmarkStart w:id="21" w:name="_Toc251497460"/>
       <w:r>
         <w:lastRenderedPageBreak/>
         <w:t>Variable formats</w:t>
       </w:r>
-      <w:bookmarkEnd w:id="18"/>
       <w:bookmarkEnd w:id="19"/>
       <w:bookmarkEnd w:id="20"/>
-    </w:p>
-    <w:p>
-      <w:pPr>
-        <w:pStyle w:val="Heading2"/>
-      </w:pPr>
-      <w:bookmarkStart w:id="21" w:name="_Toc251238850"/>
-      <w:bookmarkStart w:id="22" w:name="_Toc251238903"/>
-      <w:bookmarkStart w:id="23" w:name="_Toc251497461"/>
+      <w:bookmarkEnd w:id="21"/>
+    </w:p>
+    <w:p>
+      <w:pPr>
+        <w:pStyle w:val="berschrift2"/>
+      </w:pPr>
+      <w:bookmarkStart w:id="22" w:name="_Toc251238850"/>
+      <w:bookmarkStart w:id="23" w:name="_Toc251238903"/>
+      <w:bookmarkStart w:id="24" w:name="_Toc251497461"/>
       <w:r>
         <w:t>Data variable a</w:t>
       </w:r>
       <w:r>
         <w:t>ttributes</w:t>
       </w:r>
-      <w:bookmarkEnd w:id="21"/>
       <w:bookmarkEnd w:id="22"/>
       <w:bookmarkEnd w:id="23"/>
+      <w:bookmarkEnd w:id="24"/>
     </w:p>
     <w:p>
       <w:pPr>
@@ -5327,20 +5343,20 @@
     </w:p>
     <w:p>
       <w:pPr>
-        <w:pStyle w:val="Heading2"/>
-      </w:pPr>
-      <w:bookmarkStart w:id="24" w:name="_Toc251497462"/>
+        <w:pStyle w:val="berschrift2"/>
+      </w:pPr>
+      <w:bookmarkStart w:id="25" w:name="_Toc251497462"/>
       <w:r>
         <w:t xml:space="preserve">Data variable naming </w:t>
       </w:r>
-      <w:bookmarkEnd w:id="24"/>
+      <w:bookmarkEnd w:id="25"/>
       <w:r>
         <w:t>systematic</w:t>
       </w:r>
     </w:p>
     <w:p>
       <w:pPr>
-        <w:pStyle w:val="ListParagraph"/>
+        <w:pStyle w:val="Listenabsatz"/>
         <w:numPr>
           <w:ilvl w:val="0"/>
           <w:numId w:val="29"/>
@@ -5364,7 +5380,7 @@
     </w:p>
     <w:p>
       <w:pPr>
-        <w:pStyle w:val="ListParagraph"/>
+        <w:pStyle w:val="Listenabsatz"/>
         <w:numPr>
           <w:ilvl w:val="0"/>
           <w:numId w:val="29"/>
@@ -5379,7 +5395,7 @@
     </w:p>
     <w:p>
       <w:pPr>
-        <w:pStyle w:val="ListParagraph"/>
+        <w:pStyle w:val="Listenabsatz"/>
         <w:numPr>
           <w:ilvl w:val="0"/>
           <w:numId w:val="29"/>
@@ -5400,7 +5416,7 @@
     </w:p>
     <w:p>
       <w:pPr>
-        <w:pStyle w:val="ListParagraph"/>
+        <w:pStyle w:val="Listenabsatz"/>
         <w:numPr>
           <w:ilvl w:val="0"/>
           <w:numId w:val="29"/>
@@ -5467,17 +5483,17 @@
     </w:p>
     <w:p>
       <w:pPr>
-        <w:pStyle w:val="Heading2"/>
-      </w:pPr>
-      <w:bookmarkStart w:id="25" w:name="_Toc251238851"/>
-      <w:bookmarkStart w:id="26" w:name="_Toc251238904"/>
-      <w:bookmarkStart w:id="27" w:name="_Toc251497463"/>
+        <w:pStyle w:val="berschrift2"/>
+      </w:pPr>
+      <w:bookmarkStart w:id="26" w:name="_Toc251238851"/>
+      <w:bookmarkStart w:id="27" w:name="_Toc251238904"/>
+      <w:bookmarkStart w:id="28" w:name="_Toc251497463"/>
       <w:r>
         <w:t>Time format and stamp</w:t>
       </w:r>
-      <w:bookmarkEnd w:id="25"/>
       <w:bookmarkEnd w:id="26"/>
       <w:bookmarkEnd w:id="27"/>
+      <w:bookmarkEnd w:id="28"/>
     </w:p>
     <w:p>
       <w:r>
@@ -5495,7 +5511,7 @@
     </w:p>
     <w:p>
       <w:pPr>
-        <w:pStyle w:val="ListParagraph"/>
+        <w:pStyle w:val="Listenabsatz"/>
         <w:numPr>
           <w:ilvl w:val="0"/>
           <w:numId w:val="17"/>
@@ -5516,7 +5532,7 @@
     </w:p>
     <w:p>
       <w:pPr>
-        <w:pStyle w:val="ListParagraph"/>
+        <w:pStyle w:val="Listenabsatz"/>
         <w:numPr>
           <w:ilvl w:val="0"/>
           <w:numId w:val="17"/>
@@ -5581,7 +5597,7 @@
     </w:p>
     <w:p>
       <w:pPr>
-        <w:pStyle w:val="ListParagraph"/>
+        <w:pStyle w:val="Listenabsatz"/>
         <w:numPr>
           <w:ilvl w:val="0"/>
           <w:numId w:val="17"/>
@@ -5596,7 +5612,7 @@
     </w:p>
     <w:p>
       <w:pPr>
-        <w:pStyle w:val="ListParagraph"/>
+        <w:pStyle w:val="Listenabsatz"/>
         <w:numPr>
           <w:ilvl w:val="0"/>
           <w:numId w:val="17"/>
@@ -5611,7 +5627,7 @@
     </w:p>
     <w:p>
       <w:pPr>
-        <w:pStyle w:val="ListParagraph"/>
+        <w:pStyle w:val="Listenabsatz"/>
         <w:rPr>
           <w:u w:val="single"/>
         </w:rPr>
@@ -5633,7 +5649,7 @@
     </w:p>
     <w:p>
       <w:pPr>
-        <w:pStyle w:val="ListParagraph"/>
+        <w:pStyle w:val="Listenabsatz"/>
         <w:numPr>
           <w:ilvl w:val="0"/>
           <w:numId w:val="27"/>
@@ -5657,7 +5673,7 @@
     </w:p>
     <w:p>
       <w:pPr>
-        <w:pStyle w:val="ListParagraph"/>
+        <w:pStyle w:val="Listenabsatz"/>
         <w:numPr>
           <w:ilvl w:val="0"/>
           <w:numId w:val="16"/>
@@ -5703,7 +5719,7 @@
     </w:p>
     <w:p>
       <w:pPr>
-        <w:pStyle w:val="ListParagraph"/>
+        <w:pStyle w:val="Listenabsatz"/>
         <w:numPr>
           <w:ilvl w:val="0"/>
           <w:numId w:val="16"/>
@@ -5727,7 +5743,7 @@
     </w:p>
     <w:p>
       <w:pPr>
-        <w:pStyle w:val="ListParagraph"/>
+        <w:pStyle w:val="Listenabsatz"/>
         <w:ind w:left="784"/>
         <w:rPr>
           <w:rStyle w:val="Code-Text"/>
@@ -5736,11 +5752,11 @@
     </w:p>
     <w:p>
       <w:pPr>
-        <w:pStyle w:val="Heading2"/>
-      </w:pPr>
-      <w:bookmarkStart w:id="28" w:name="_Toc251238849"/>
-      <w:bookmarkStart w:id="29" w:name="_Toc251238902"/>
-      <w:bookmarkStart w:id="30" w:name="_Toc251497464"/>
+        <w:pStyle w:val="berschrift2"/>
+      </w:pPr>
+      <w:bookmarkStart w:id="29" w:name="_Toc251238849"/>
+      <w:bookmarkStart w:id="30" w:name="_Toc251238902"/>
+      <w:bookmarkStart w:id="31" w:name="_Toc251497464"/>
       <w:r>
         <w:br w:type="page"/>
       </w:r>
@@ -5751,9 +5767,9 @@
       <w:r>
         <w:t xml:space="preserve"> variables newly generated by the gap filling algorithm</w:t>
       </w:r>
-      <w:bookmarkEnd w:id="28"/>
       <w:bookmarkEnd w:id="29"/>
       <w:bookmarkEnd w:id="30"/>
+      <w:bookmarkEnd w:id="31"/>
     </w:p>
     <w:p/>
     <w:p>
@@ -5875,7 +5891,7 @@
     </w:p>
     <w:p>
       <w:pPr>
-        <w:pStyle w:val="Heading1"/>
+        <w:pStyle w:val="berschrift1"/>
         <w:numPr>
           <w:ilvl w:val="0"/>
           <w:numId w:val="0"/>
@@ -5891,16 +5907,16 @@
     </w:p>
     <w:p>
       <w:pPr>
-        <w:pStyle w:val="Heading2"/>
-      </w:pPr>
-      <w:bookmarkStart w:id="31" w:name="_Toc251497465"/>
+        <w:pStyle w:val="berschrift2"/>
+      </w:pPr>
+      <w:bookmarkStart w:id="32" w:name="_Toc251497465"/>
       <w:r>
         <w:t>Variable naming for varia</w:t>
       </w:r>
       <w:r>
         <w:t>bles newly generated by the partitioning algorithm</w:t>
       </w:r>
-      <w:bookmarkEnd w:id="31"/>
+      <w:bookmarkEnd w:id="32"/>
     </w:p>
     <w:p/>
     <w:p>
@@ -6127,21 +6143,21 @@
     </w:p>
     <w:p>
       <w:pPr>
-        <w:pStyle w:val="Heading1"/>
-      </w:pPr>
-      <w:bookmarkStart w:id="32" w:name="_Toc251238852"/>
-      <w:bookmarkStart w:id="33" w:name="_Toc251238905"/>
+        <w:pStyle w:val="berschrift1"/>
+      </w:pPr>
+      <w:bookmarkStart w:id="33" w:name="_Toc251238852"/>
+      <w:bookmarkStart w:id="34" w:name="_Toc251238905"/>
       <w:r>
         <w:br w:type="page"/>
       </w:r>
-      <w:bookmarkStart w:id="34" w:name="_Toc251497466"/>
+      <w:bookmarkStart w:id="35" w:name="_Toc251497466"/>
       <w:r>
         <w:lastRenderedPageBreak/>
         <w:t>Description of R5 site specific data frames:</w:t>
       </w:r>
-      <w:bookmarkEnd w:id="32"/>
       <w:bookmarkEnd w:id="33"/>
       <w:bookmarkEnd w:id="34"/>
+      <w:bookmarkEnd w:id="35"/>
     </w:p>
     <w:p/>
     <w:p>
@@ -6273,17 +6289,17 @@
     <w:p/>
     <w:p>
       <w:pPr>
-        <w:pStyle w:val="Heading2"/>
-      </w:pPr>
-      <w:bookmarkStart w:id="35" w:name="_Toc251238853"/>
-      <w:bookmarkStart w:id="36" w:name="_Toc251238906"/>
-      <w:bookmarkStart w:id="37" w:name="_Toc251497467"/>
+        <w:pStyle w:val="berschrift2"/>
+      </w:pPr>
+      <w:bookmarkStart w:id="36" w:name="_Toc251238853"/>
+      <w:bookmarkStart w:id="37" w:name="_Toc251238906"/>
+      <w:bookmarkStart w:id="38" w:name="_Toc251497467"/>
       <w:r>
         <w:t>sINFO  field of sEddyProc</w:t>
       </w:r>
-      <w:bookmarkEnd w:id="35"/>
       <w:bookmarkEnd w:id="36"/>
       <w:bookmarkEnd w:id="37"/>
+      <w:bookmarkEnd w:id="38"/>
       <w:r>
         <w:t xml:space="preserve"> </w:t>
       </w:r>
@@ -6419,17 +6435,17 @@
     <w:p/>
     <w:p>
       <w:pPr>
-        <w:pStyle w:val="Heading2"/>
-      </w:pPr>
-      <w:bookmarkStart w:id="38" w:name="_Toc251238854"/>
-      <w:bookmarkStart w:id="39" w:name="_Toc251238907"/>
-      <w:bookmarkStart w:id="40" w:name="_Toc251497468"/>
+        <w:pStyle w:val="berschrift2"/>
+      </w:pPr>
+      <w:bookmarkStart w:id="39" w:name="_Toc251238854"/>
+      <w:bookmarkStart w:id="40" w:name="_Toc251238907"/>
+      <w:bookmarkStart w:id="41" w:name="_Toc251497468"/>
       <w:r>
         <w:t>sDATA field of sEddyProc with input data</w:t>
       </w:r>
-      <w:bookmarkEnd w:id="38"/>
       <w:bookmarkEnd w:id="39"/>
       <w:bookmarkEnd w:id="40"/>
+      <w:bookmarkEnd w:id="41"/>
     </w:p>
     <w:p>
       <w:pPr>
@@ -6485,24 +6501,34 @@
       <w:pPr>
         <w:rPr>
           <w:rStyle w:val="Code-Text"/>
+          <w:lang w:val="de-DE"/>
         </w:rPr>
       </w:pPr>
       <w:r>
         <w:rPr>
           <w:rStyle w:val="Code-Text"/>
         </w:rPr>
-        <w:t xml:space="preserve"> $ Rg       : num  0 0 0 0 0 0 0 0 0 0 ...</w:t>
-      </w:r>
-    </w:p>
-    <w:p>
-      <w:pPr>
+        <w:t xml:space="preserve"> </w:t>
+      </w:r>
+      <w:r>
         <w:rPr>
           <w:rStyle w:val="Code-Text"/>
-        </w:rPr>
-      </w:pPr>
-      <w:r>
+          <w:lang w:val="de-DE"/>
+        </w:rPr>
+        <w:t>$ Rg       : num  0 0 0 0 0 0 0 0 0 0 ...</w:t>
+      </w:r>
+    </w:p>
+    <w:p>
+      <w:pPr>
         <w:rPr>
           <w:rStyle w:val="Code-Text"/>
+          <w:lang w:val="de-DE"/>
+        </w:rPr>
+      </w:pPr>
+      <w:r>
+        <w:rPr>
+          <w:rStyle w:val="Code-Text"/>
+          <w:lang w:val="de-DE"/>
         </w:rPr>
         <w:t xml:space="preserve"> $ Tair     : num  7.4 7.5 7.1 6.6 6.6 6.5 6.3 6.1 5.9 6.2 ...</w:t>
       </w:r>
@@ -6511,16 +6537,24 @@
       <w:pPr>
         <w:rPr>
           <w:rStyle w:val="Code-Text"/>
+          <w:lang w:val="de-DE"/>
         </w:rPr>
       </w:pPr>
       <w:r>
         <w:rPr>
           <w:rStyle w:val="Code-Text"/>
+          <w:lang w:val="de-DE"/>
         </w:rPr>
         <w:t xml:space="preserve"> $ VPD      : num  4.6 4.6 4.3 3.9 3.9 4 3.9 3.7 3.4 3.4 ...</w:t>
       </w:r>
     </w:p>
-    <w:p/>
+    <w:p>
+      <w:pPr>
+        <w:rPr>
+          <w:lang w:val="de-DE"/>
+        </w:rPr>
+      </w:pPr>
+    </w:p>
     <w:tbl>
       <w:tblPr>
         <w:tblW w:w="0" w:type="auto"/>
@@ -6533,13 +6567,13 @@
         <w:tblLook w:val="0000" w:firstRow="0" w:lastRow="0" w:firstColumn="0" w:lastColumn="0" w:noHBand="0" w:noVBand="0"/>
       </w:tblPr>
       <w:tblGrid>
-        <w:gridCol w:w="339"/>
+        <w:gridCol w:w="324"/>
         <w:gridCol w:w="1807"/>
         <w:gridCol w:w="735"/>
         <w:gridCol w:w="570"/>
+        <w:gridCol w:w="516"/>
         <w:gridCol w:w="549"/>
-        <w:gridCol w:w="556"/>
-        <w:gridCol w:w="352"/>
+        <w:gridCol w:w="366"/>
       </w:tblGrid>
       <w:tr>
         <w:trPr>
@@ -6573,7 +6607,7 @@
                 <w:color w:val="555555"/>
                 <w:sz w:val="15"/>
                 <w:szCs w:val="15"/>
-                <w:lang w:eastAsia="de-DE"/>
+                <w:lang w:val="de-DE" w:eastAsia="de-DE"/>
               </w:rPr>
             </w:pPr>
             <w:r>
@@ -6584,7 +6618,7 @@
                 <w:color w:val="555555"/>
                 <w:sz w:val="15"/>
                 <w:szCs w:val="15"/>
-                <w:lang w:eastAsia="de-DE"/>
+                <w:lang w:val="de-DE" w:eastAsia="de-DE"/>
               </w:rPr>
               <w:t> </w:t>
             </w:r>
@@ -8703,17 +8737,17 @@
     <w:p/>
     <w:p>
       <w:pPr>
-        <w:pStyle w:val="Heading2"/>
-      </w:pPr>
-      <w:bookmarkStart w:id="41" w:name="_Toc251238855"/>
-      <w:bookmarkStart w:id="42" w:name="_Toc251238908"/>
-      <w:bookmarkStart w:id="43" w:name="_Toc251497469"/>
+        <w:pStyle w:val="berschrift2"/>
+      </w:pPr>
+      <w:bookmarkStart w:id="42" w:name="_Toc251238855"/>
+      <w:bookmarkStart w:id="43" w:name="_Toc251238908"/>
+      <w:bookmarkStart w:id="44" w:name="_Toc251497469"/>
       <w:r>
         <w:t>sTEMP field of sEddyProc with processing results</w:t>
       </w:r>
-      <w:bookmarkEnd w:id="41"/>
       <w:bookmarkEnd w:id="42"/>
       <w:bookmarkEnd w:id="43"/>
+      <w:bookmarkEnd w:id="44"/>
     </w:p>
     <w:p>
       <w:pPr>
@@ -8804,12 +8838,12 @@
         <w:tblLook w:val="0000" w:firstRow="0" w:lastRow="0" w:firstColumn="0" w:lastColumn="0" w:noHBand="0" w:noVBand="0"/>
       </w:tblPr>
       <w:tblGrid>
-        <w:gridCol w:w="339"/>
+        <w:gridCol w:w="324"/>
         <w:gridCol w:w="1807"/>
-        <w:gridCol w:w="923"/>
+        <w:gridCol w:w="916"/>
         <w:gridCol w:w="1148"/>
         <w:gridCol w:w="1065"/>
-        <w:gridCol w:w="352"/>
+        <w:gridCol w:w="366"/>
       </w:tblGrid>
       <w:tr>
         <w:trPr>
@@ -10671,21 +10705,21 @@
     </w:tbl>
     <w:p>
       <w:pPr>
-        <w:pStyle w:val="Heading1"/>
+        <w:pStyle w:val="berschrift1"/>
       </w:pPr>
       <w:r>
         <w:br w:type="page"/>
       </w:r>
-      <w:bookmarkStart w:id="44" w:name="_Toc251238856"/>
-      <w:bookmarkStart w:id="45" w:name="_Toc251238909"/>
-      <w:bookmarkStart w:id="46" w:name="_Toc251497470"/>
+      <w:bookmarkStart w:id="45" w:name="_Toc251238856"/>
+      <w:bookmarkStart w:id="46" w:name="_Toc251238909"/>
+      <w:bookmarkStart w:id="47" w:name="_Toc251497470"/>
       <w:r>
         <w:lastRenderedPageBreak/>
         <w:t>Style guide</w:t>
       </w:r>
-      <w:bookmarkEnd w:id="44"/>
       <w:bookmarkEnd w:id="45"/>
       <w:bookmarkEnd w:id="46"/>
+      <w:bookmarkEnd w:id="47"/>
     </w:p>
     <w:p/>
     <w:p>
@@ -10791,17 +10825,17 @@
     <w:p/>
     <w:p>
       <w:pPr>
-        <w:pStyle w:val="Heading2"/>
-      </w:pPr>
-      <w:bookmarkStart w:id="47" w:name="_Toc251238857"/>
-      <w:bookmarkStart w:id="48" w:name="_Toc251238910"/>
-      <w:bookmarkStart w:id="49" w:name="_Toc251497471"/>
+        <w:pStyle w:val="berschrift2"/>
+      </w:pPr>
+      <w:bookmarkStart w:id="48" w:name="_Toc251238857"/>
+      <w:bookmarkStart w:id="49" w:name="_Toc251238910"/>
+      <w:bookmarkStart w:id="50" w:name="_Toc251497471"/>
       <w:r>
         <w:t>Identifiers</w:t>
       </w:r>
-      <w:bookmarkEnd w:id="47"/>
       <w:bookmarkEnd w:id="48"/>
       <w:bookmarkEnd w:id="49"/>
+      <w:bookmarkEnd w:id="50"/>
     </w:p>
     <w:p>
       <w:r>
@@ -10833,7 +10867,7 @@
     <w:p/>
     <w:p>
       <w:pPr>
-        <w:pStyle w:val="ListParagraph"/>
+        <w:pStyle w:val="Listenabsatz"/>
         <w:numPr>
           <w:ilvl w:val="0"/>
           <w:numId w:val="9"/>
@@ -10878,7 +10912,7 @@
     </w:p>
     <w:p>
       <w:pPr>
-        <w:pStyle w:val="ListParagraph"/>
+        <w:pStyle w:val="Listenabsatz"/>
         <w:numPr>
           <w:ilvl w:val="1"/>
           <w:numId w:val="9"/>
@@ -10899,7 +10933,7 @@
     </w:p>
     <w:p>
       <w:pPr>
-        <w:pStyle w:val="ListParagraph"/>
+        <w:pStyle w:val="Listenabsatz"/>
         <w:numPr>
           <w:ilvl w:val="1"/>
           <w:numId w:val="9"/>
@@ -10929,7 +10963,7 @@
     </w:p>
     <w:p>
       <w:pPr>
-        <w:pStyle w:val="ListParagraph"/>
+        <w:pStyle w:val="Listenabsatz"/>
         <w:numPr>
           <w:ilvl w:val="1"/>
           <w:numId w:val="9"/>
@@ -10953,7 +10987,7 @@
     </w:p>
     <w:p>
       <w:pPr>
-        <w:pStyle w:val="ListParagraph"/>
+        <w:pStyle w:val="Listenabsatz"/>
         <w:numPr>
           <w:ilvl w:val="1"/>
           <w:numId w:val="9"/>
@@ -10977,7 +11011,7 @@
     </w:p>
     <w:p>
       <w:pPr>
-        <w:pStyle w:val="ListParagraph"/>
+        <w:pStyle w:val="Listenabsatz"/>
         <w:numPr>
           <w:ilvl w:val="1"/>
           <w:numId w:val="9"/>
@@ -10997,14 +11031,14 @@
     </w:p>
     <w:p>
       <w:pPr>
-        <w:pStyle w:val="ListParagraph"/>
+        <w:pStyle w:val="Listenabsatz"/>
         <w:ind w:left="1440"/>
         <w:outlineLvl w:val="0"/>
       </w:pPr>
     </w:p>
     <w:p>
       <w:pPr>
-        <w:pStyle w:val="ListParagraph"/>
+        <w:pStyle w:val="Listenabsatz"/>
         <w:numPr>
           <w:ilvl w:val="0"/>
           <w:numId w:val="9"/>
@@ -11060,13 +11094,13 @@
     </w:p>
     <w:p>
       <w:pPr>
-        <w:pStyle w:val="ListParagraph"/>
+        <w:pStyle w:val="Listenabsatz"/>
         <w:outlineLvl w:val="0"/>
       </w:pPr>
     </w:p>
     <w:p>
       <w:pPr>
-        <w:pStyle w:val="ListParagraph"/>
+        <w:pStyle w:val="Listenabsatz"/>
         <w:numPr>
           <w:ilvl w:val="0"/>
           <w:numId w:val="9"/>
@@ -11103,7 +11137,7 @@
     </w:p>
     <w:tbl>
       <w:tblPr>
-        <w:tblStyle w:val="TableGrid"/>
+        <w:tblStyle w:val="Tabellenraster"/>
         <w:tblpPr w:leftFromText="141" w:rightFromText="141" w:vertAnchor="text" w:horzAnchor="page" w:tblpX="1810" w:tblpY="101"/>
         <w:tblW w:w="9322" w:type="dxa"/>
         <w:tblLook w:val="00A0" w:firstRow="1" w:lastRow="0" w:firstColumn="1" w:lastColumn="0" w:noHBand="0" w:noVBand="0"/>
@@ -11973,27 +12007,27 @@
     </w:tbl>
     <w:p>
       <w:pPr>
-        <w:pStyle w:val="ListParagraph"/>
+        <w:pStyle w:val="Listenabsatz"/>
         <w:outlineLvl w:val="0"/>
       </w:pPr>
     </w:p>
     <w:p>
       <w:pPr>
-        <w:pStyle w:val="Heading2"/>
+        <w:pStyle w:val="berschrift2"/>
       </w:pPr>
       <w:r>
         <w:br w:type="page"/>
       </w:r>
-      <w:bookmarkStart w:id="50" w:name="_Toc251238858"/>
-      <w:bookmarkStart w:id="51" w:name="_Toc251238911"/>
-      <w:bookmarkStart w:id="52" w:name="_Toc251497472"/>
+      <w:bookmarkStart w:id="51" w:name="_Toc251238858"/>
+      <w:bookmarkStart w:id="52" w:name="_Toc251238911"/>
+      <w:bookmarkStart w:id="53" w:name="_Toc251497472"/>
       <w:r>
         <w:lastRenderedPageBreak/>
         <w:t>Syntax</w:t>
       </w:r>
-      <w:bookmarkEnd w:id="50"/>
       <w:bookmarkEnd w:id="51"/>
       <w:bookmarkEnd w:id="52"/>
+      <w:bookmarkEnd w:id="53"/>
     </w:p>
     <w:p>
       <w:pPr>
@@ -12222,7 +12256,7 @@
     </w:p>
     <w:p>
       <w:pPr>
-        <w:pStyle w:val="ListParagraph"/>
+        <w:pStyle w:val="Listenabsatz"/>
         <w:numPr>
           <w:ilvl w:val="1"/>
           <w:numId w:val="2"/>
@@ -12244,7 +12278,7 @@
     </w:p>
     <w:p>
       <w:pPr>
-        <w:pStyle w:val="ListParagraph"/>
+        <w:pStyle w:val="Listenabsatz"/>
         <w:numPr>
           <w:ilvl w:val="1"/>
           <w:numId w:val="2"/>
@@ -12412,7 +12446,7 @@
     </w:p>
     <w:p>
       <w:pPr>
-        <w:pStyle w:val="ListParagraph"/>
+        <w:pStyle w:val="Listenabsatz"/>
         <w:numPr>
           <w:ilvl w:val="0"/>
           <w:numId w:val="2"/>
@@ -12501,17 +12535,17 @@
     </w:p>
     <w:p>
       <w:pPr>
-        <w:pStyle w:val="Heading2"/>
-      </w:pPr>
-      <w:bookmarkStart w:id="53" w:name="_Toc251238859"/>
-      <w:bookmarkStart w:id="54" w:name="_Toc251238912"/>
-      <w:bookmarkStart w:id="55" w:name="_Toc251497473"/>
+        <w:pStyle w:val="berschrift2"/>
+      </w:pPr>
+      <w:bookmarkStart w:id="54" w:name="_Toc251238859"/>
+      <w:bookmarkStart w:id="55" w:name="_Toc251238912"/>
+      <w:bookmarkStart w:id="56" w:name="_Toc251497473"/>
       <w:r>
         <w:t>Diagnostic information</w:t>
       </w:r>
-      <w:bookmarkEnd w:id="53"/>
       <w:bookmarkEnd w:id="54"/>
       <w:bookmarkEnd w:id="55"/>
+      <w:bookmarkEnd w:id="56"/>
     </w:p>
     <w:p>
       <w:r>
@@ -12529,7 +12563,7 @@
     </w:p>
     <w:p>
       <w:pPr>
-        <w:pStyle w:val="ListParagraph"/>
+        <w:pStyle w:val="Listenabsatz"/>
         <w:numPr>
           <w:ilvl w:val="0"/>
           <w:numId w:val="17"/>
@@ -12547,7 +12581,7 @@
     </w:p>
     <w:p>
       <w:pPr>
-        <w:pStyle w:val="ListParagraph"/>
+        <w:pStyle w:val="Listenabsatz"/>
         <w:numPr>
           <w:ilvl w:val="0"/>
           <w:numId w:val="17"/>
@@ -12565,7 +12599,7 @@
     </w:p>
     <w:p>
       <w:pPr>
-        <w:pStyle w:val="ListParagraph"/>
+        <w:pStyle w:val="Listenabsatz"/>
         <w:numPr>
           <w:ilvl w:val="0"/>
           <w:numId w:val="17"/>
@@ -12735,21 +12769,21 @@
     </w:p>
     <w:p>
       <w:pPr>
-        <w:pStyle w:val="Heading2"/>
+        <w:pStyle w:val="berschrift2"/>
       </w:pPr>
       <w:r>
         <w:br w:type="page"/>
       </w:r>
-      <w:bookmarkStart w:id="56" w:name="_Toc251238860"/>
-      <w:bookmarkStart w:id="57" w:name="_Toc251238913"/>
-      <w:bookmarkStart w:id="58" w:name="_Toc251497474"/>
+      <w:bookmarkStart w:id="57" w:name="_Toc251238860"/>
+      <w:bookmarkStart w:id="58" w:name="_Toc251238913"/>
+      <w:bookmarkStart w:id="59" w:name="_Toc251497474"/>
       <w:r>
         <w:lastRenderedPageBreak/>
         <w:t>Link requirements</w:t>
       </w:r>
-      <w:bookmarkEnd w:id="56"/>
       <w:bookmarkEnd w:id="57"/>
       <w:bookmarkEnd w:id="58"/>
+      <w:bookmarkEnd w:id="59"/>
     </w:p>
     <w:p>
       <w:r>
@@ -12758,7 +12792,7 @@
     </w:p>
     <w:p>
       <w:pPr>
-        <w:pStyle w:val="ListParagraph"/>
+        <w:pStyle w:val="Listenabsatz"/>
         <w:numPr>
           <w:ilvl w:val="0"/>
           <w:numId w:val="25"/>
@@ -12776,7 +12810,7 @@
     </w:p>
     <w:p>
       <w:pPr>
-        <w:pStyle w:val="ListParagraph"/>
+        <w:pStyle w:val="Listenabsatz"/>
         <w:numPr>
           <w:ilvl w:val="1"/>
           <w:numId w:val="25"/>
@@ -12788,7 +12822,7 @@
     </w:p>
     <w:p>
       <w:pPr>
-        <w:pStyle w:val="ListParagraph"/>
+        <w:pStyle w:val="Listenabsatz"/>
         <w:numPr>
           <w:ilvl w:val="1"/>
           <w:numId w:val="25"/>
@@ -12800,7 +12834,7 @@
     </w:p>
     <w:p>
       <w:pPr>
-        <w:pStyle w:val="ListParagraph"/>
+        <w:pStyle w:val="Listenabsatz"/>
         <w:numPr>
           <w:ilvl w:val="0"/>
           <w:numId w:val="25"/>
@@ -12818,7 +12852,7 @@
     </w:p>
     <w:p>
       <w:pPr>
-        <w:pStyle w:val="ListParagraph"/>
+        <w:pStyle w:val="Listenabsatz"/>
         <w:numPr>
           <w:ilvl w:val="1"/>
           <w:numId w:val="25"/>
@@ -12848,7 +12882,7 @@
     </w:p>
     <w:p>
       <w:pPr>
-        <w:pStyle w:val="ListParagraph"/>
+        <w:pStyle w:val="Listenabsatz"/>
         <w:numPr>
           <w:ilvl w:val="1"/>
           <w:numId w:val="25"/>
@@ -12888,29 +12922,29 @@
     <w:p/>
     <w:p>
       <w:pPr>
-        <w:pStyle w:val="Heading1"/>
+        <w:pStyle w:val="berschrift1"/>
       </w:pPr>
       <w:r>
         <w:br w:type="page"/>
       </w:r>
-      <w:bookmarkStart w:id="59" w:name="_Toc251238861"/>
-      <w:bookmarkStart w:id="60" w:name="_Toc251238914"/>
-      <w:bookmarkStart w:id="61" w:name="_Toc251497475"/>
+      <w:bookmarkStart w:id="60" w:name="_Toc251238861"/>
+      <w:bookmarkStart w:id="61" w:name="_Toc251238914"/>
+      <w:bookmarkStart w:id="62" w:name="_Toc251497475"/>
       <w:r>
         <w:lastRenderedPageBreak/>
         <w:t>Documentation</w:t>
       </w:r>
-      <w:bookmarkEnd w:id="59"/>
       <w:bookmarkEnd w:id="60"/>
       <w:bookmarkEnd w:id="61"/>
-    </w:p>
-    <w:p>
-      <w:pPr>
-        <w:pStyle w:val="Heading2"/>
-      </w:pPr>
-      <w:bookmarkStart w:id="62" w:name="_Toc251238862"/>
-      <w:bookmarkStart w:id="63" w:name="_Toc251238915"/>
-      <w:bookmarkStart w:id="64" w:name="_Toc251497476"/>
+      <w:bookmarkEnd w:id="62"/>
+    </w:p>
+    <w:p>
+      <w:pPr>
+        <w:pStyle w:val="berschrift2"/>
+      </w:pPr>
+      <w:bookmarkStart w:id="63" w:name="_Toc251238862"/>
+      <w:bookmarkStart w:id="64" w:name="_Toc251238915"/>
+      <w:bookmarkStart w:id="65" w:name="_Toc251497476"/>
       <w:r>
         <w:t>Automated documen</w:t>
       </w:r>
@@ -12920,9 +12954,9 @@
       <w:r>
         <w:t>ation</w:t>
       </w:r>
-      <w:bookmarkEnd w:id="62"/>
       <w:bookmarkEnd w:id="63"/>
       <w:bookmarkEnd w:id="64"/>
+      <w:bookmarkEnd w:id="65"/>
     </w:p>
     <w:p>
       <w:r>
@@ -13338,18 +13372,7 @@
           <w:szCs w:val="20"/>
           <w:lang w:eastAsia="de-DE"/>
         </w:rPr>
-        <w:t>: \code{\link{fTemplateInlinedocs}</w:t>
-      </w:r>
-      <w:bookmarkStart w:id="65" w:name="_GoBack"/>
-      <w:bookmarkEnd w:id="65"/>
-      <w:r>
-        <w:rPr>
-          <w:rFonts w:ascii="Courier" w:hAnsi="Courier" w:cs="Courier"/>
-          <w:sz w:val="20"/>
-          <w:szCs w:val="20"/>
-          <w:lang w:eastAsia="de-DE"/>
-        </w:rPr>
-        <w:t>}</w:t>
+        <w:t>: \code{\link{fTemplateInlinedocs}}</w:t>
       </w:r>
     </w:p>
     <w:p>
@@ -14146,7 +14169,7 @@
     </w:p>
     <w:p>
       <w:pPr>
-        <w:pStyle w:val="Heading2"/>
+        <w:pStyle w:val="berschrift2"/>
         <w:rPr>
           <w:lang w:eastAsia="de-DE"/>
         </w:rPr>
@@ -14156,7 +14179,6 @@
         <w:rPr>
           <w:lang w:eastAsia="de-DE"/>
         </w:rPr>
-        <w:lastRenderedPageBreak/>
         <w:t>Automated R5 reference class documentation</w:t>
       </w:r>
       <w:bookmarkEnd w:id="66"/>
@@ -14193,7 +14215,11 @@
         <w:t xml:space="preserve">sEddyProc </w:t>
       </w:r>
       <w:r>
-        <w:t>class are converted to normal functions in the package generation script (genPackage.R</w:t>
+        <w:t xml:space="preserve">class are converted to normal functions in the package </w:t>
+      </w:r>
+      <w:r>
+        <w:lastRenderedPageBreak/>
+        <w:t>generation script (genPackage.R</w:t>
       </w:r>
       <w:r>
         <w:t xml:space="preserve">) prior to documentation and reconverted afterwards. The conversion of methods to functions is done by </w:t>
@@ -14658,7 +14684,7 @@
     <w:p/>
     <w:p>
       <w:pPr>
-        <w:pStyle w:val="Heading2"/>
+        <w:pStyle w:val="berschrift2"/>
       </w:pPr>
       <w:bookmarkStart w:id="69" w:name="_Toc251497478"/>
       <w:r>
@@ -14794,7 +14820,7 @@
     <w:p/>
     <w:p>
       <w:pPr>
-        <w:pStyle w:val="Heading2"/>
+        <w:pStyle w:val="berschrift2"/>
       </w:pPr>
       <w:bookmarkStart w:id="70" w:name="_Toc251497479"/>
       <w:r>
@@ -14861,7 +14887,7 @@
     <w:p/>
     <w:p>
       <w:pPr>
-        <w:pStyle w:val="Heading2"/>
+        <w:pStyle w:val="berschrift2"/>
       </w:pPr>
       <w:bookmarkStart w:id="71" w:name="_Toc251238864"/>
       <w:bookmarkStart w:id="72" w:name="_Toc251238917"/>
@@ -14980,7 +15006,7 @@
     <w:p/>
     <w:p>
       <w:pPr>
-        <w:pStyle w:val="Heading1"/>
+        <w:pStyle w:val="berschrift1"/>
       </w:pPr>
       <w:bookmarkStart w:id="74" w:name="_Toc251238865"/>
       <w:bookmarkStart w:id="75" w:name="_Toc251238918"/>
@@ -15157,7 +15183,7 @@
 </file>
 
 <file path=word/endnotes.xml><?xml version="1.0" encoding="utf-8"?>
-<w:endnotes xmlns:wpc="http://schemas.microsoft.com/office/word/2010/wordprocessingCanvas" xmlns:mo="http://schemas.microsoft.com/office/mac/office/2008/main" xmlns:mc="http://schemas.openxmlformats.org/markup-compatibility/2006" xmlns:mv="urn:schemas-microsoft-com:mac:vml" xmlns:o="urn:schemas-microsoft-com:office:office" xmlns:r="http://schemas.openxmlformats.org/officeDocument/2006/relationships" xmlns:m="http://schemas.openxmlformats.org/officeDocument/2006/math" xmlns:v="urn:schemas-microsoft-com:vml" xmlns:wp14="http://schemas.microsoft.com/office/word/2010/wordprocessingDrawing" xmlns:wp="http://schemas.openxmlformats.org/drawingml/2006/wordprocessingDrawing" xmlns:w10="urn:schemas-microsoft-com:office:word" xmlns:w="http://schemas.openxmlformats.org/wordprocessingml/2006/main" xmlns:w14="http://schemas.microsoft.com/office/word/2010/wordml" xmlns:wpg="http://schemas.microsoft.com/office/word/2010/wordprocessingGroup" xmlns:wpi="http://schemas.microsoft.com/office/word/2010/wordprocessingInk" xmlns:wne="http://schemas.microsoft.com/office/word/2006/wordml" xmlns:wps="http://schemas.microsoft.com/office/word/2010/wordprocessingShape" mc:Ignorable="w14 wp14 mv">
+<w:endnotes xmlns:wpc="http://schemas.microsoft.com/office/word/2010/wordprocessingCanvas" xmlns:mc="http://schemas.openxmlformats.org/markup-compatibility/2006" xmlns:o="urn:schemas-microsoft-com:office:office" xmlns:r="http://schemas.openxmlformats.org/officeDocument/2006/relationships" xmlns:m="http://schemas.openxmlformats.org/officeDocument/2006/math" xmlns:v="urn:schemas-microsoft-com:vml" xmlns:wp14="http://schemas.microsoft.com/office/word/2010/wordprocessingDrawing" xmlns:wp="http://schemas.openxmlformats.org/drawingml/2006/wordprocessingDrawing" xmlns:w10="urn:schemas-microsoft-com:office:word" xmlns:w="http://schemas.openxmlformats.org/wordprocessingml/2006/main" xmlns:w14="http://schemas.microsoft.com/office/word/2010/wordml" xmlns:wpg="http://schemas.microsoft.com/office/word/2010/wordprocessingGroup" xmlns:wpi="http://schemas.microsoft.com/office/word/2010/wordprocessingInk" xmlns:wne="http://schemas.microsoft.com/office/word/2006/wordml" xmlns:wps="http://schemas.microsoft.com/office/word/2010/wordprocessingShape" mc:Ignorable="w14 wp14">
   <w:endnote w:type="separator" w:id="-1">
     <w:p>
       <w:r>
@@ -15176,94 +15202,94 @@
 </file>
 
 <file path=word/footer1.xml><?xml version="1.0" encoding="utf-8"?>
-<w:ftr xmlns:wpc="http://schemas.microsoft.com/office/word/2010/wordprocessingCanvas" xmlns:mo="http://schemas.microsoft.com/office/mac/office/2008/main" xmlns:mc="http://schemas.openxmlformats.org/markup-compatibility/2006" xmlns:mv="urn:schemas-microsoft-com:mac:vml" xmlns:o="urn:schemas-microsoft-com:office:office" xmlns:r="http://schemas.openxmlformats.org/officeDocument/2006/relationships" xmlns:m="http://schemas.openxmlformats.org/officeDocument/2006/math" xmlns:v="urn:schemas-microsoft-com:vml" xmlns:wp14="http://schemas.microsoft.com/office/word/2010/wordprocessingDrawing" xmlns:wp="http://schemas.openxmlformats.org/drawingml/2006/wordprocessingDrawing" xmlns:w10="urn:schemas-microsoft-com:office:word" xmlns:w="http://schemas.openxmlformats.org/wordprocessingml/2006/main" xmlns:w14="http://schemas.microsoft.com/office/word/2010/wordml" xmlns:wpg="http://schemas.microsoft.com/office/word/2010/wordprocessingGroup" xmlns:wpi="http://schemas.microsoft.com/office/word/2010/wordprocessingInk" xmlns:wne="http://schemas.microsoft.com/office/word/2006/wordml" xmlns:wps="http://schemas.microsoft.com/office/word/2010/wordprocessingShape" mc:Ignorable="w14 wp14">
+<w:ftr xmlns:wpc="http://schemas.microsoft.com/office/word/2010/wordprocessingCanvas" xmlns:mc="http://schemas.openxmlformats.org/markup-compatibility/2006" xmlns:o="urn:schemas-microsoft-com:office:office" xmlns:r="http://schemas.openxmlformats.org/officeDocument/2006/relationships" xmlns:m="http://schemas.openxmlformats.org/officeDocument/2006/math" xmlns:v="urn:schemas-microsoft-com:vml" xmlns:wp14="http://schemas.microsoft.com/office/word/2010/wordprocessingDrawing" xmlns:wp="http://schemas.openxmlformats.org/drawingml/2006/wordprocessingDrawing" xmlns:w10="urn:schemas-microsoft-com:office:word" xmlns:w="http://schemas.openxmlformats.org/wordprocessingml/2006/main" xmlns:w14="http://schemas.microsoft.com/office/word/2010/wordml" xmlns:wpg="http://schemas.microsoft.com/office/word/2010/wordprocessingGroup" xmlns:wpi="http://schemas.microsoft.com/office/word/2010/wordprocessingInk" xmlns:wne="http://schemas.microsoft.com/office/word/2006/wordml" xmlns:wps="http://schemas.microsoft.com/office/word/2010/wordprocessingShape" mc:Ignorable="w14 wp14">
   <w:p>
     <w:pPr>
-      <w:pStyle w:val="Footer"/>
+      <w:pStyle w:val="Fuzeile"/>
       <w:framePr w:wrap="around" w:vAnchor="text" w:hAnchor="margin" w:xAlign="center" w:y="1"/>
       <w:rPr>
-        <w:rStyle w:val="PageNumber"/>
+        <w:rStyle w:val="Seitenzahl"/>
       </w:rPr>
     </w:pPr>
     <w:r>
       <w:rPr>
-        <w:rStyle w:val="PageNumber"/>
+        <w:rStyle w:val="Seitenzahl"/>
       </w:rPr>
       <w:fldChar w:fldCharType="begin"/>
     </w:r>
     <w:r>
       <w:rPr>
-        <w:rStyle w:val="PageNumber"/>
+        <w:rStyle w:val="Seitenzahl"/>
       </w:rPr>
       <w:instrText xml:space="preserve">PAGE  </w:instrText>
     </w:r>
     <w:r>
       <w:rPr>
-        <w:rStyle w:val="PageNumber"/>
+        <w:rStyle w:val="Seitenzahl"/>
       </w:rPr>
       <w:fldChar w:fldCharType="end"/>
     </w:r>
   </w:p>
   <w:p>
     <w:pPr>
-      <w:pStyle w:val="Footer"/>
+      <w:pStyle w:val="Fuzeile"/>
     </w:pPr>
   </w:p>
 </w:ftr>
 </file>
 
 <file path=word/footer2.xml><?xml version="1.0" encoding="utf-8"?>
-<w:ftr xmlns:wpc="http://schemas.microsoft.com/office/word/2010/wordprocessingCanvas" xmlns:mo="http://schemas.microsoft.com/office/mac/office/2008/main" xmlns:mc="http://schemas.openxmlformats.org/markup-compatibility/2006" xmlns:mv="urn:schemas-microsoft-com:mac:vml" xmlns:o="urn:schemas-microsoft-com:office:office" xmlns:r="http://schemas.openxmlformats.org/officeDocument/2006/relationships" xmlns:m="http://schemas.openxmlformats.org/officeDocument/2006/math" xmlns:v="urn:schemas-microsoft-com:vml" xmlns:wp14="http://schemas.microsoft.com/office/word/2010/wordprocessingDrawing" xmlns:wp="http://schemas.openxmlformats.org/drawingml/2006/wordprocessingDrawing" xmlns:w10="urn:schemas-microsoft-com:office:word" xmlns:w="http://schemas.openxmlformats.org/wordprocessingml/2006/main" xmlns:w14="http://schemas.microsoft.com/office/word/2010/wordml" xmlns:wpg="http://schemas.microsoft.com/office/word/2010/wordprocessingGroup" xmlns:wpi="http://schemas.microsoft.com/office/word/2010/wordprocessingInk" xmlns:wne="http://schemas.microsoft.com/office/word/2006/wordml" xmlns:wps="http://schemas.microsoft.com/office/word/2010/wordprocessingShape" mc:Ignorable="w14 wp14">
+<w:ftr xmlns:wpc="http://schemas.microsoft.com/office/word/2010/wordprocessingCanvas" xmlns:mc="http://schemas.openxmlformats.org/markup-compatibility/2006" xmlns:o="urn:schemas-microsoft-com:office:office" xmlns:r="http://schemas.openxmlformats.org/officeDocument/2006/relationships" xmlns:m="http://schemas.openxmlformats.org/officeDocument/2006/math" xmlns:v="urn:schemas-microsoft-com:vml" xmlns:wp14="http://schemas.microsoft.com/office/word/2010/wordprocessingDrawing" xmlns:wp="http://schemas.openxmlformats.org/drawingml/2006/wordprocessingDrawing" xmlns:w10="urn:schemas-microsoft-com:office:word" xmlns:w="http://schemas.openxmlformats.org/wordprocessingml/2006/main" xmlns:w14="http://schemas.microsoft.com/office/word/2010/wordml" xmlns:wpg="http://schemas.microsoft.com/office/word/2010/wordprocessingGroup" xmlns:wpi="http://schemas.microsoft.com/office/word/2010/wordprocessingInk" xmlns:wne="http://schemas.microsoft.com/office/word/2006/wordml" xmlns:wps="http://schemas.microsoft.com/office/word/2010/wordprocessingShape" mc:Ignorable="w14 wp14">
   <w:p>
     <w:pPr>
-      <w:pStyle w:val="Footer"/>
+      <w:pStyle w:val="Fuzeile"/>
       <w:framePr w:wrap="around" w:vAnchor="text" w:hAnchor="margin" w:xAlign="center" w:y="1"/>
       <w:rPr>
-        <w:rStyle w:val="PageNumber"/>
+        <w:rStyle w:val="Seitenzahl"/>
       </w:rPr>
     </w:pPr>
     <w:r>
       <w:rPr>
-        <w:rStyle w:val="PageNumber"/>
+        <w:rStyle w:val="Seitenzahl"/>
       </w:rPr>
       <w:fldChar w:fldCharType="begin"/>
     </w:r>
     <w:r>
       <w:rPr>
-        <w:rStyle w:val="PageNumber"/>
+        <w:rStyle w:val="Seitenzahl"/>
       </w:rPr>
       <w:instrText xml:space="preserve">PAGE  </w:instrText>
     </w:r>
     <w:r>
       <w:rPr>
-        <w:rStyle w:val="PageNumber"/>
+        <w:rStyle w:val="Seitenzahl"/>
       </w:rPr>
       <w:fldChar w:fldCharType="separate"/>
     </w:r>
     <w:r>
       <w:rPr>
-        <w:rStyle w:val="PageNumber"/>
+        <w:rStyle w:val="Seitenzahl"/>
         <w:noProof/>
       </w:rPr>
-      <w:t>1</w:t>
+      <w:t>5</w:t>
     </w:r>
     <w:r>
       <w:rPr>
-        <w:rStyle w:val="PageNumber"/>
+        <w:rStyle w:val="Seitenzahl"/>
       </w:rPr>
       <w:fldChar w:fldCharType="end"/>
     </w:r>
   </w:p>
   <w:p>
     <w:pPr>
-      <w:pStyle w:val="Footer"/>
+      <w:pStyle w:val="Fuzeile"/>
     </w:pPr>
   </w:p>
 </w:ftr>
 </file>
 
 <file path=word/footnotes.xml><?xml version="1.0" encoding="utf-8"?>
-<w:footnotes xmlns:wpc="http://schemas.microsoft.com/office/word/2010/wordprocessingCanvas" xmlns:mo="http://schemas.microsoft.com/office/mac/office/2008/main" xmlns:mc="http://schemas.openxmlformats.org/markup-compatibility/2006" xmlns:mv="urn:schemas-microsoft-com:mac:vml" xmlns:o="urn:schemas-microsoft-com:office:office" xmlns:r="http://schemas.openxmlformats.org/officeDocument/2006/relationships" xmlns:m="http://schemas.openxmlformats.org/officeDocument/2006/math" xmlns:v="urn:schemas-microsoft-com:vml" xmlns:wp14="http://schemas.microsoft.com/office/word/2010/wordprocessingDrawing" xmlns:wp="http://schemas.openxmlformats.org/drawingml/2006/wordprocessingDrawing" xmlns:w10="urn:schemas-microsoft-com:office:word" xmlns:w="http://schemas.openxmlformats.org/wordprocessingml/2006/main" xmlns:w14="http://schemas.microsoft.com/office/word/2010/wordml" xmlns:wpg="http://schemas.microsoft.com/office/word/2010/wordprocessingGroup" xmlns:wpi="http://schemas.microsoft.com/office/word/2010/wordprocessingInk" xmlns:wne="http://schemas.microsoft.com/office/word/2006/wordml" xmlns:wps="http://schemas.microsoft.com/office/word/2010/wordprocessingShape" mc:Ignorable="w14 wp14 mv">
+<w:footnotes xmlns:wpc="http://schemas.microsoft.com/office/word/2010/wordprocessingCanvas" xmlns:mc="http://schemas.openxmlformats.org/markup-compatibility/2006" xmlns:o="urn:schemas-microsoft-com:office:office" xmlns:r="http://schemas.openxmlformats.org/officeDocument/2006/relationships" xmlns:m="http://schemas.openxmlformats.org/officeDocument/2006/math" xmlns:v="urn:schemas-microsoft-com:vml" xmlns:wp14="http://schemas.microsoft.com/office/word/2010/wordprocessingDrawing" xmlns:wp="http://schemas.openxmlformats.org/drawingml/2006/wordprocessingDrawing" xmlns:w10="urn:schemas-microsoft-com:office:word" xmlns:w="http://schemas.openxmlformats.org/wordprocessingml/2006/main" xmlns:w14="http://schemas.microsoft.com/office/word/2010/wordml" xmlns:wpg="http://schemas.microsoft.com/office/word/2010/wordprocessingGroup" xmlns:wpi="http://schemas.microsoft.com/office/word/2010/wordprocessingInk" xmlns:wne="http://schemas.microsoft.com/office/word/2006/wordml" xmlns:wps="http://schemas.microsoft.com/office/word/2010/wordprocessingShape" mc:Ignorable="w14 wp14">
   <w:footnote w:type="separator" w:id="-1">
     <w:p>
       <w:r>
@@ -15282,7 +15308,7 @@
 </file>
 
 <file path=word/numbering.xml><?xml version="1.0" encoding="utf-8"?>
-<w:numbering xmlns:wpc="http://schemas.microsoft.com/office/word/2010/wordprocessingCanvas" xmlns:mo="http://schemas.microsoft.com/office/mac/office/2008/main" xmlns:mc="http://schemas.openxmlformats.org/markup-compatibility/2006" xmlns:mv="urn:schemas-microsoft-com:mac:vml" xmlns:o="urn:schemas-microsoft-com:office:office" xmlns:r="http://schemas.openxmlformats.org/officeDocument/2006/relationships" xmlns:m="http://schemas.openxmlformats.org/officeDocument/2006/math" xmlns:v="urn:schemas-microsoft-com:vml" xmlns:wp14="http://schemas.microsoft.com/office/word/2010/wordprocessingDrawing" xmlns:wp="http://schemas.openxmlformats.org/drawingml/2006/wordprocessingDrawing" xmlns:w10="urn:schemas-microsoft-com:office:word" xmlns:w="http://schemas.openxmlformats.org/wordprocessingml/2006/main" xmlns:w14="http://schemas.microsoft.com/office/word/2010/wordml" xmlns:wpg="http://schemas.microsoft.com/office/word/2010/wordprocessingGroup" xmlns:wpi="http://schemas.microsoft.com/office/word/2010/wordprocessingInk" xmlns:wne="http://schemas.microsoft.com/office/word/2006/wordml" xmlns:wps="http://schemas.microsoft.com/office/word/2010/wordprocessingShape" mc:Ignorable="w14 wp14 mv">
+<w:numbering xmlns:wpc="http://schemas.microsoft.com/office/word/2010/wordprocessingCanvas" xmlns:mc="http://schemas.openxmlformats.org/markup-compatibility/2006" xmlns:o="urn:schemas-microsoft-com:office:office" xmlns:r="http://schemas.openxmlformats.org/officeDocument/2006/relationships" xmlns:m="http://schemas.openxmlformats.org/officeDocument/2006/math" xmlns:v="urn:schemas-microsoft-com:vml" xmlns:wp14="http://schemas.microsoft.com/office/word/2010/wordprocessingDrawing" xmlns:wp="http://schemas.openxmlformats.org/drawingml/2006/wordprocessingDrawing" xmlns:w10="urn:schemas-microsoft-com:office:word" xmlns:w="http://schemas.openxmlformats.org/wordprocessingml/2006/main" xmlns:w14="http://schemas.microsoft.com/office/word/2010/wordml" xmlns:wpg="http://schemas.microsoft.com/office/word/2010/wordprocessingGroup" xmlns:wpi="http://schemas.microsoft.com/office/word/2010/wordprocessingInk" xmlns:wne="http://schemas.microsoft.com/office/word/2006/wordml" xmlns:wps="http://schemas.microsoft.com/office/word/2010/wordprocessingShape" mc:Ignorable="w14 wp14">
   <w:abstractNum w:abstractNumId="0">
     <w:nsid w:val="00777B37"/>
     <w:multiLevelType w:val="multilevel"/>
@@ -16291,7 +16317,7 @@
     <w:lvl w:ilvl="0">
       <w:start w:val="1"/>
       <w:numFmt w:val="decimal"/>
-      <w:pStyle w:val="Heading1"/>
+      <w:pStyle w:val="berschrift1"/>
       <w:lvlText w:val="%1"/>
       <w:lvlJc w:val="left"/>
       <w:pPr>
@@ -16301,7 +16327,7 @@
     <w:lvl w:ilvl="1">
       <w:start w:val="1"/>
       <w:numFmt w:val="decimal"/>
-      <w:pStyle w:val="Heading2"/>
+      <w:pStyle w:val="berschrift2"/>
       <w:lvlText w:val="%1.%2"/>
       <w:lvlJc w:val="left"/>
       <w:pPr>
@@ -16311,7 +16337,7 @@
     <w:lvl w:ilvl="2">
       <w:start w:val="1"/>
       <w:numFmt w:val="decimal"/>
-      <w:pStyle w:val="Heading3"/>
+      <w:pStyle w:val="berschrift3"/>
       <w:lvlText w:val="%1.%2.%3"/>
       <w:lvlJc w:val="left"/>
       <w:pPr>
@@ -16321,7 +16347,7 @@
     <w:lvl w:ilvl="3">
       <w:start w:val="1"/>
       <w:numFmt w:val="decimal"/>
-      <w:pStyle w:val="Heading4"/>
+      <w:pStyle w:val="berschrift4"/>
       <w:lvlText w:val="%1.%2.%3.%4"/>
       <w:lvlJc w:val="left"/>
       <w:pPr>
@@ -16331,7 +16357,7 @@
     <w:lvl w:ilvl="4">
       <w:start w:val="1"/>
       <w:numFmt w:val="decimal"/>
-      <w:pStyle w:val="Heading5"/>
+      <w:pStyle w:val="berschrift5"/>
       <w:lvlText w:val="%1.%2.%3.%4.%5"/>
       <w:lvlJc w:val="left"/>
       <w:pPr>
@@ -16341,7 +16367,7 @@
     <w:lvl w:ilvl="5">
       <w:start w:val="1"/>
       <w:numFmt w:val="decimal"/>
-      <w:pStyle w:val="Heading6"/>
+      <w:pStyle w:val="berschrift6"/>
       <w:lvlText w:val="%1.%2.%3.%4.%5.%6"/>
       <w:lvlJc w:val="left"/>
       <w:pPr>
@@ -16351,7 +16377,7 @@
     <w:lvl w:ilvl="6">
       <w:start w:val="1"/>
       <w:numFmt w:val="decimal"/>
-      <w:pStyle w:val="Heading7"/>
+      <w:pStyle w:val="berschrift7"/>
       <w:lvlText w:val="%1.%2.%3.%4.%5.%6.%7"/>
       <w:lvlJc w:val="left"/>
       <w:pPr>
@@ -16361,7 +16387,7 @@
     <w:lvl w:ilvl="7">
       <w:start w:val="1"/>
       <w:numFmt w:val="decimal"/>
-      <w:pStyle w:val="Heading8"/>
+      <w:pStyle w:val="berschrift8"/>
       <w:lvlText w:val="%1.%2.%3.%4.%5.%6.%7.%8"/>
       <w:lvlJc w:val="left"/>
       <w:pPr>
@@ -16371,7 +16397,7 @@
     <w:lvl w:ilvl="8">
       <w:start w:val="1"/>
       <w:numFmt w:val="decimal"/>
-      <w:pStyle w:val="Heading9"/>
+      <w:pStyle w:val="berschrift9"/>
       <w:lvlText w:val="%1.%2.%3.%4.%5.%6.%7.%8.%9"/>
       <w:lvlJc w:val="left"/>
       <w:pPr>
@@ -18973,7 +18999,7 @@
       </w:pPr>
     </w:pPrDefault>
   </w:docDefaults>
-  <w:latentStyles w:defLockedState="0" w:defUIPriority="0" w:defSemiHidden="0" w:defUnhideWhenUsed="0" w:defQFormat="0" w:count="276">
+  <w:latentStyles w:defLockedState="0" w:defUIPriority="0" w:defSemiHidden="0" w:defUnhideWhenUsed="0" w:defQFormat="0" w:count="267">
     <w:lsdException w:name="toc 1" w:uiPriority="39"/>
     <w:lsdException w:name="toc 2" w:uiPriority="39"/>
     <w:lsdException w:name="toc 3" w:uiPriority="39"/>
@@ -18984,7 +19010,7 @@
     <w:lsdException w:name="toc 8" w:uiPriority="39"/>
     <w:lsdException w:name="toc 9" w:uiPriority="39"/>
   </w:latentStyles>
-  <w:style w:type="paragraph" w:default="1" w:styleId="Normal">
+  <w:style w:type="paragraph" w:default="1" w:styleId="Standard">
     <w:name w:val="Normal"/>
     <w:qFormat/>
     <w:rsid w:val="00B03E4C"/>
@@ -18995,11 +19021,11 @@
       <w:rFonts w:ascii="Arial" w:hAnsi="Arial"/>
     </w:rPr>
   </w:style>
-  <w:style w:type="paragraph" w:styleId="Heading1">
+  <w:style w:type="paragraph" w:styleId="berschrift1">
     <w:name w:val="heading 1"/>
-    <w:basedOn w:val="Normal"/>
-    <w:next w:val="Normal"/>
-    <w:link w:val="Heading1Char"/>
+    <w:basedOn w:val="Standard"/>
+    <w:next w:val="Standard"/>
+    <w:link w:val="berschrift1Zchn"/>
     <w:rsid w:val="00BB67EA"/>
     <w:pPr>
       <w:keepNext/>
@@ -19018,11 +19044,11 @@
       <w:szCs w:val="32"/>
     </w:rPr>
   </w:style>
-  <w:style w:type="paragraph" w:styleId="Heading2">
+  <w:style w:type="paragraph" w:styleId="berschrift2">
     <w:name w:val="heading 2"/>
-    <w:basedOn w:val="Normal"/>
-    <w:next w:val="Normal"/>
-    <w:link w:val="Heading2Char"/>
+    <w:basedOn w:val="Standard"/>
+    <w:next w:val="Standard"/>
+    <w:link w:val="berschrift2Zchn"/>
     <w:rsid w:val="00B40ECF"/>
     <w:pPr>
       <w:keepNext/>
@@ -19043,11 +19069,11 @@
       <w:szCs w:val="26"/>
     </w:rPr>
   </w:style>
-  <w:style w:type="paragraph" w:styleId="Heading3">
+  <w:style w:type="paragraph" w:styleId="berschrift3">
     <w:name w:val="heading 3"/>
-    <w:basedOn w:val="Normal"/>
-    <w:next w:val="Normal"/>
-    <w:link w:val="Heading3Char"/>
+    <w:basedOn w:val="Standard"/>
+    <w:next w:val="Standard"/>
+    <w:link w:val="berschrift3Zchn"/>
     <w:rsid w:val="00BB67EA"/>
     <w:pPr>
       <w:keepNext/>
@@ -19066,10 +19092,10 @@
       <w:color w:val="4F81BD" w:themeColor="accent1"/>
     </w:rPr>
   </w:style>
-  <w:style w:type="paragraph" w:styleId="Heading4">
+  <w:style w:type="paragraph" w:styleId="berschrift4">
     <w:name w:val="heading 4"/>
-    <w:basedOn w:val="Normal"/>
-    <w:link w:val="Heading4Char"/>
+    <w:basedOn w:val="Standard"/>
+    <w:link w:val="berschrift4Zchn"/>
     <w:uiPriority w:val="9"/>
     <w:rsid w:val="00BB67EA"/>
     <w:pPr>
@@ -19087,11 +19113,11 @@
       <w:lang w:eastAsia="de-DE"/>
     </w:rPr>
   </w:style>
-  <w:style w:type="paragraph" w:styleId="Heading5">
+  <w:style w:type="paragraph" w:styleId="berschrift5">
     <w:name w:val="heading 5"/>
-    <w:basedOn w:val="Normal"/>
-    <w:next w:val="Normal"/>
-    <w:link w:val="Heading5Char"/>
+    <w:basedOn w:val="Standard"/>
+    <w:next w:val="Standard"/>
+    <w:link w:val="berschrift5Zchn"/>
     <w:rsid w:val="00BB67EA"/>
     <w:pPr>
       <w:keepNext/>
@@ -19108,11 +19134,11 @@
       <w:color w:val="244061" w:themeColor="accent1" w:themeShade="80"/>
     </w:rPr>
   </w:style>
-  <w:style w:type="paragraph" w:styleId="Heading6">
+  <w:style w:type="paragraph" w:styleId="berschrift6">
     <w:name w:val="heading 6"/>
-    <w:basedOn w:val="Normal"/>
-    <w:next w:val="Normal"/>
-    <w:link w:val="Heading6Char"/>
+    <w:basedOn w:val="Standard"/>
+    <w:next w:val="Standard"/>
+    <w:link w:val="berschrift6Zchn"/>
     <w:rsid w:val="00BB67EA"/>
     <w:pPr>
       <w:keepNext/>
@@ -19131,11 +19157,11 @@
       <w:color w:val="244061" w:themeColor="accent1" w:themeShade="80"/>
     </w:rPr>
   </w:style>
-  <w:style w:type="paragraph" w:styleId="Heading7">
+  <w:style w:type="paragraph" w:styleId="berschrift7">
     <w:name w:val="heading 7"/>
-    <w:basedOn w:val="Normal"/>
-    <w:next w:val="Normal"/>
-    <w:link w:val="Heading7Char"/>
+    <w:basedOn w:val="Standard"/>
+    <w:next w:val="Standard"/>
+    <w:link w:val="berschrift7Zchn"/>
     <w:rsid w:val="00BB67EA"/>
     <w:pPr>
       <w:keepNext/>
@@ -19154,11 +19180,11 @@
       <w:color w:val="404040" w:themeColor="text1" w:themeTint="BF"/>
     </w:rPr>
   </w:style>
-  <w:style w:type="paragraph" w:styleId="Heading8">
+  <w:style w:type="paragraph" w:styleId="berschrift8">
     <w:name w:val="heading 8"/>
-    <w:basedOn w:val="Normal"/>
-    <w:next w:val="Normal"/>
-    <w:link w:val="Heading8Char"/>
+    <w:basedOn w:val="Standard"/>
+    <w:next w:val="Standard"/>
+    <w:link w:val="berschrift8Zchn"/>
     <w:rsid w:val="00BB67EA"/>
     <w:pPr>
       <w:keepNext/>
@@ -19177,11 +19203,11 @@
       <w:szCs w:val="20"/>
     </w:rPr>
   </w:style>
-  <w:style w:type="paragraph" w:styleId="Heading9">
+  <w:style w:type="paragraph" w:styleId="berschrift9">
     <w:name w:val="heading 9"/>
-    <w:basedOn w:val="Normal"/>
-    <w:next w:val="Normal"/>
-    <w:link w:val="Heading9Char"/>
+    <w:basedOn w:val="Standard"/>
+    <w:next w:val="Standard"/>
+    <w:link w:val="berschrift9Zchn"/>
     <w:rsid w:val="00BB67EA"/>
     <w:pPr>
       <w:keepNext/>
@@ -19202,13 +19228,13 @@
       <w:szCs w:val="20"/>
     </w:rPr>
   </w:style>
-  <w:style w:type="character" w:default="1" w:styleId="DefaultParagraphFont">
+  <w:style w:type="character" w:default="1" w:styleId="Absatz-Standardschriftart">
     <w:name w:val="Default Paragraph Font"/>
     <w:uiPriority w:val="1"/>
     <w:semiHidden/>
     <w:unhideWhenUsed/>
   </w:style>
-  <w:style w:type="table" w:default="1" w:styleId="TableNormal">
+  <w:style w:type="table" w:default="1" w:styleId="NormaleTabelle">
     <w:name w:val="Normal Table"/>
     <w:uiPriority w:val="99"/>
     <w:semiHidden/>
@@ -19223,21 +19249,21 @@
       </w:tblCellMar>
     </w:tblPr>
   </w:style>
-  <w:style w:type="numbering" w:default="1" w:styleId="NoList">
+  <w:style w:type="numbering" w:default="1" w:styleId="KeineListe">
     <w:name w:val="No List"/>
     <w:uiPriority w:val="99"/>
     <w:semiHidden/>
     <w:unhideWhenUsed/>
   </w:style>
-  <w:style w:type="character" w:customStyle="1" w:styleId="Absatz-Standardschriftart">
-    <w:name w:val="Absatz-Standardschriftart"/>
+  <w:style w:type="character" w:customStyle="1" w:styleId="Absatz-Standardschriftart1">
+    <w:name w:val="Absatz-Standardschriftart1"/>
     <w:semiHidden/>
     <w:rsid w:val="00D111B4"/>
   </w:style>
-  <w:style w:type="paragraph" w:styleId="Caption">
+  <w:style w:type="paragraph" w:styleId="Beschriftung">
     <w:name w:val="caption"/>
-    <w:basedOn w:val="Normal"/>
-    <w:next w:val="Normal"/>
+    <w:basedOn w:val="Standard"/>
+    <w:next w:val="Standard"/>
     <w:autoRedefine/>
     <w:uiPriority w:val="35"/>
     <w:unhideWhenUsed/>
@@ -19249,10 +19275,10 @@
       <w:szCs w:val="18"/>
     </w:rPr>
   </w:style>
-  <w:style w:type="character" w:customStyle="1" w:styleId="Heading1Char">
-    <w:name w:val="Heading 1 Char"/>
-    <w:basedOn w:val="DefaultParagraphFont"/>
-    <w:link w:val="Heading1"/>
+  <w:style w:type="character" w:customStyle="1" w:styleId="berschrift1Zchn">
+    <w:name w:val="Überschrift 1 Zchn"/>
+    <w:basedOn w:val="Absatz-Standardschriftart"/>
+    <w:link w:val="berschrift1"/>
     <w:rsid w:val="00BB67EA"/>
     <w:rPr>
       <w:rFonts w:ascii="Arial" w:eastAsiaTheme="majorEastAsia" w:hAnsi="Arial" w:cstheme="majorBidi"/>
@@ -19263,10 +19289,10 @@
       <w:lang w:val="de-DE"/>
     </w:rPr>
   </w:style>
-  <w:style w:type="character" w:customStyle="1" w:styleId="Heading2Char">
-    <w:name w:val="Heading 2 Char"/>
-    <w:basedOn w:val="DefaultParagraphFont"/>
-    <w:link w:val="Heading2"/>
+  <w:style w:type="character" w:customStyle="1" w:styleId="berschrift2Zchn">
+    <w:name w:val="Überschrift 2 Zchn"/>
+    <w:basedOn w:val="Absatz-Standardschriftart"/>
+    <w:link w:val="berschrift2"/>
     <w:rsid w:val="00B40ECF"/>
     <w:rPr>
       <w:rFonts w:ascii="Arial" w:eastAsiaTheme="majorEastAsia" w:hAnsi="Arial" w:cstheme="majorBidi"/>
@@ -19277,10 +19303,10 @@
       <w:lang w:val="de-DE"/>
     </w:rPr>
   </w:style>
-  <w:style w:type="character" w:customStyle="1" w:styleId="Heading3Char">
-    <w:name w:val="Heading 3 Char"/>
-    <w:basedOn w:val="DefaultParagraphFont"/>
-    <w:link w:val="Heading3"/>
+  <w:style w:type="character" w:customStyle="1" w:styleId="berschrift3Zchn">
+    <w:name w:val="Überschrift 3 Zchn"/>
+    <w:basedOn w:val="Absatz-Standardschriftart"/>
+    <w:link w:val="berschrift3"/>
     <w:rsid w:val="00BB67EA"/>
     <w:rPr>
       <w:rFonts w:asciiTheme="majorHAnsi" w:eastAsiaTheme="majorEastAsia" w:hAnsiTheme="majorHAnsi" w:cstheme="majorBidi"/>
@@ -19290,10 +19316,10 @@
       <w:lang w:val="de-DE"/>
     </w:rPr>
   </w:style>
-  <w:style w:type="character" w:customStyle="1" w:styleId="Heading4Char">
-    <w:name w:val="Heading 4 Char"/>
-    <w:basedOn w:val="DefaultParagraphFont"/>
-    <w:link w:val="Heading4"/>
+  <w:style w:type="character" w:customStyle="1" w:styleId="berschrift4Zchn">
+    <w:name w:val="Überschrift 4 Zchn"/>
+    <w:basedOn w:val="Absatz-Standardschriftart"/>
+    <w:link w:val="berschrift4"/>
     <w:uiPriority w:val="9"/>
     <w:rsid w:val="00BB67EA"/>
     <w:rPr>
@@ -19303,10 +19329,10 @@
       <w:lang w:eastAsia="de-DE"/>
     </w:rPr>
   </w:style>
-  <w:style w:type="character" w:customStyle="1" w:styleId="Heading5Char">
-    <w:name w:val="Heading 5 Char"/>
-    <w:basedOn w:val="DefaultParagraphFont"/>
-    <w:link w:val="Heading5"/>
+  <w:style w:type="character" w:customStyle="1" w:styleId="berschrift5Zchn">
+    <w:name w:val="Überschrift 5 Zchn"/>
+    <w:basedOn w:val="Absatz-Standardschriftart"/>
+    <w:link w:val="berschrift5"/>
     <w:rsid w:val="00BB67EA"/>
     <w:rPr>
       <w:rFonts w:asciiTheme="majorHAnsi" w:eastAsiaTheme="majorEastAsia" w:hAnsiTheme="majorHAnsi" w:cstheme="majorBidi"/>
@@ -19314,10 +19340,10 @@
       <w:lang w:val="de-DE"/>
     </w:rPr>
   </w:style>
-  <w:style w:type="character" w:customStyle="1" w:styleId="Heading6Char">
-    <w:name w:val="Heading 6 Char"/>
-    <w:basedOn w:val="DefaultParagraphFont"/>
-    <w:link w:val="Heading6"/>
+  <w:style w:type="character" w:customStyle="1" w:styleId="berschrift6Zchn">
+    <w:name w:val="Überschrift 6 Zchn"/>
+    <w:basedOn w:val="Absatz-Standardschriftart"/>
+    <w:link w:val="berschrift6"/>
     <w:rsid w:val="00BB67EA"/>
     <w:rPr>
       <w:rFonts w:asciiTheme="majorHAnsi" w:eastAsiaTheme="majorEastAsia" w:hAnsiTheme="majorHAnsi" w:cstheme="majorBidi"/>
@@ -19327,10 +19353,10 @@
       <w:lang w:val="de-DE"/>
     </w:rPr>
   </w:style>
-  <w:style w:type="character" w:customStyle="1" w:styleId="Heading7Char">
-    <w:name w:val="Heading 7 Char"/>
-    <w:basedOn w:val="DefaultParagraphFont"/>
-    <w:link w:val="Heading7"/>
+  <w:style w:type="character" w:customStyle="1" w:styleId="berschrift7Zchn">
+    <w:name w:val="Überschrift 7 Zchn"/>
+    <w:basedOn w:val="Absatz-Standardschriftart"/>
+    <w:link w:val="berschrift7"/>
     <w:rsid w:val="00BB67EA"/>
     <w:rPr>
       <w:rFonts w:asciiTheme="majorHAnsi" w:eastAsiaTheme="majorEastAsia" w:hAnsiTheme="majorHAnsi" w:cstheme="majorBidi"/>
@@ -19340,10 +19366,10 @@
       <w:lang w:val="de-DE"/>
     </w:rPr>
   </w:style>
-  <w:style w:type="character" w:customStyle="1" w:styleId="Heading8Char">
-    <w:name w:val="Heading 8 Char"/>
-    <w:basedOn w:val="DefaultParagraphFont"/>
-    <w:link w:val="Heading8"/>
+  <w:style w:type="character" w:customStyle="1" w:styleId="berschrift8Zchn">
+    <w:name w:val="Überschrift 8 Zchn"/>
+    <w:basedOn w:val="Absatz-Standardschriftart"/>
+    <w:link w:val="berschrift8"/>
     <w:rsid w:val="00BB67EA"/>
     <w:rPr>
       <w:rFonts w:asciiTheme="majorHAnsi" w:eastAsiaTheme="majorEastAsia" w:hAnsiTheme="majorHAnsi" w:cstheme="majorBidi"/>
@@ -19353,10 +19379,10 @@
       <w:lang w:val="de-DE"/>
     </w:rPr>
   </w:style>
-  <w:style w:type="character" w:customStyle="1" w:styleId="Heading9Char">
-    <w:name w:val="Heading 9 Char"/>
-    <w:basedOn w:val="DefaultParagraphFont"/>
-    <w:link w:val="Heading9"/>
+  <w:style w:type="character" w:customStyle="1" w:styleId="berschrift9Zchn">
+    <w:name w:val="Überschrift 9 Zchn"/>
+    <w:basedOn w:val="Absatz-Standardschriftart"/>
+    <w:link w:val="berschrift9"/>
     <w:rsid w:val="00BB67EA"/>
     <w:rPr>
       <w:rFonts w:asciiTheme="majorHAnsi" w:eastAsiaTheme="majorEastAsia" w:hAnsiTheme="majorHAnsi" w:cstheme="majorBidi"/>
@@ -19368,9 +19394,9 @@
       <w:lang w:val="de-DE"/>
     </w:rPr>
   </w:style>
-  <w:style w:type="paragraph" w:styleId="ListParagraph">
+  <w:style w:type="paragraph" w:styleId="Listenabsatz">
     <w:name w:val="List Paragraph"/>
-    <w:basedOn w:val="Normal"/>
+    <w:basedOn w:val="Standard"/>
     <w:uiPriority w:val="34"/>
     <w:qFormat/>
     <w:rsid w:val="00BB67EA"/>
@@ -19381,7 +19407,7 @@
   </w:style>
   <w:style w:type="character" w:styleId="HTMLCode">
     <w:name w:val="HTML Code"/>
-    <w:basedOn w:val="DefaultParagraphFont"/>
+    <w:basedOn w:val="Absatz-Standardschriftart"/>
     <w:uiPriority w:val="99"/>
     <w:rsid w:val="00BB67EA"/>
     <w:rPr>
@@ -19389,9 +19415,9 @@
       <w:sz w:val="20"/>
     </w:rPr>
   </w:style>
-  <w:style w:type="paragraph" w:styleId="NormalWeb">
+  <w:style w:type="paragraph" w:styleId="StandardWeb">
     <w:name w:val="Normal (Web)"/>
-    <w:basedOn w:val="Normal"/>
+    <w:basedOn w:val="Standard"/>
     <w:uiPriority w:val="99"/>
     <w:rsid w:val="00BB67EA"/>
     <w:pPr>
@@ -19404,19 +19430,19 @@
       <w:lang w:eastAsia="de-DE"/>
     </w:rPr>
   </w:style>
-  <w:style w:type="character" w:styleId="Emphasis">
+  <w:style w:type="character" w:styleId="Hervorhebung">
     <w:name w:val="Emphasis"/>
-    <w:basedOn w:val="DefaultParagraphFont"/>
+    <w:basedOn w:val="Absatz-Standardschriftart"/>
     <w:uiPriority w:val="20"/>
     <w:rsid w:val="00BB67EA"/>
     <w:rPr>
       <w:i/>
     </w:rPr>
   </w:style>
-  <w:style w:type="paragraph" w:styleId="HTMLPreformatted">
+  <w:style w:type="paragraph" w:styleId="HTMLVorformatiert">
     <w:name w:val="HTML Preformatted"/>
-    <w:basedOn w:val="Normal"/>
-    <w:link w:val="HTMLPreformattedChar"/>
+    <w:basedOn w:val="Standard"/>
+    <w:link w:val="HTMLVorformatiertZchn"/>
     <w:uiPriority w:val="99"/>
     <w:rsid w:val="00BB67EA"/>
     <w:pPr>
@@ -19446,10 +19472,10 @@
       <w:lang w:eastAsia="de-DE"/>
     </w:rPr>
   </w:style>
-  <w:style w:type="character" w:customStyle="1" w:styleId="HTMLPreformattedChar">
-    <w:name w:val="HTML Preformatted Char"/>
-    <w:basedOn w:val="DefaultParagraphFont"/>
-    <w:link w:val="HTMLPreformatted"/>
+  <w:style w:type="character" w:customStyle="1" w:styleId="HTMLVorformatiertZchn">
+    <w:name w:val="HTML Vorformatiert Zchn"/>
+    <w:basedOn w:val="Absatz-Standardschriftart"/>
+    <w:link w:val="HTMLVorformatiert"/>
     <w:uiPriority w:val="99"/>
     <w:rsid w:val="00BB67EA"/>
     <w:rPr>
@@ -19459,15 +19485,14 @@
       <w:lang w:eastAsia="de-DE"/>
     </w:rPr>
   </w:style>
-  <w:style w:type="table" w:styleId="TableGrid">
+  <w:style w:type="table" w:styleId="Tabellenraster">
     <w:name w:val="Table Grid"/>
-    <w:basedOn w:val="TableNormal"/>
+    <w:basedOn w:val="NormaleTabelle"/>
     <w:rsid w:val="00BB67EA"/>
     <w:pPr>
       <w:spacing w:after="0"/>
     </w:pPr>
     <w:tblPr>
-      <w:tblInd w:w="0" w:type="dxa"/>
       <w:tblBorders>
         <w:top w:val="single" w:sz="4" w:space="0" w:color="000000" w:themeColor="text1"/>
         <w:left w:val="single" w:sz="4" w:space="0" w:color="000000" w:themeColor="text1"/>
@@ -19476,26 +19501,20 @@
         <w:insideH w:val="single" w:sz="4" w:space="0" w:color="000000" w:themeColor="text1"/>
         <w:insideV w:val="single" w:sz="4" w:space="0" w:color="000000" w:themeColor="text1"/>
       </w:tblBorders>
-      <w:tblCellMar>
-        <w:top w:w="0" w:type="dxa"/>
-        <w:left w:w="108" w:type="dxa"/>
-        <w:bottom w:w="0" w:type="dxa"/>
-        <w:right w:w="108" w:type="dxa"/>
-      </w:tblCellMar>
     </w:tblPr>
   </w:style>
   <w:style w:type="character" w:styleId="Hyperlink">
     <w:name w:val="Hyperlink"/>
-    <w:basedOn w:val="DefaultParagraphFont"/>
+    <w:basedOn w:val="Absatz-Standardschriftart"/>
     <w:rsid w:val="00BB67EA"/>
     <w:rPr>
       <w:color w:val="0000FF" w:themeColor="hyperlink"/>
       <w:u w:val="single"/>
     </w:rPr>
   </w:style>
-  <w:style w:type="character" w:styleId="Strong">
+  <w:style w:type="character" w:styleId="Fett">
     <w:name w:val="Strong"/>
-    <w:basedOn w:val="DefaultParagraphFont"/>
+    <w:basedOn w:val="Absatz-Standardschriftart"/>
     <w:rsid w:val="00BB67EA"/>
     <w:rPr>
       <w:b/>
@@ -19504,17 +19523,17 @@
   </w:style>
   <w:style w:type="character" w:customStyle="1" w:styleId="Code-Text">
     <w:name w:val="Code-Text"/>
-    <w:basedOn w:val="DefaultParagraphFont"/>
+    <w:basedOn w:val="Absatz-Standardschriftart"/>
     <w:rsid w:val="000E22CE"/>
     <w:rPr>
       <w:rFonts w:ascii="Courier" w:hAnsi="Courier"/>
       <w:sz w:val="20"/>
     </w:rPr>
   </w:style>
-  <w:style w:type="paragraph" w:styleId="Footer">
+  <w:style w:type="paragraph" w:styleId="Fuzeile">
     <w:name w:val="footer"/>
-    <w:basedOn w:val="Normal"/>
-    <w:link w:val="FooterChar"/>
+    <w:basedOn w:val="Standard"/>
+    <w:link w:val="FuzeileZchn"/>
     <w:rsid w:val="00BB67EA"/>
     <w:pPr>
       <w:tabs>
@@ -19523,41 +19542,41 @@
       </w:tabs>
     </w:pPr>
   </w:style>
-  <w:style w:type="character" w:customStyle="1" w:styleId="FooterChar">
-    <w:name w:val="Footer Char"/>
-    <w:basedOn w:val="DefaultParagraphFont"/>
-    <w:link w:val="Footer"/>
+  <w:style w:type="character" w:customStyle="1" w:styleId="FuzeileZchn">
+    <w:name w:val="Fußzeile Zchn"/>
+    <w:basedOn w:val="Absatz-Standardschriftart"/>
+    <w:link w:val="Fuzeile"/>
     <w:rsid w:val="00BB67EA"/>
     <w:rPr>
       <w:lang w:val="de-DE"/>
     </w:rPr>
   </w:style>
-  <w:style w:type="character" w:styleId="PageNumber">
+  <w:style w:type="character" w:styleId="Seitenzahl">
     <w:name w:val="page number"/>
-    <w:basedOn w:val="DefaultParagraphFont"/>
+    <w:basedOn w:val="Absatz-Standardschriftart"/>
     <w:rsid w:val="00BB67EA"/>
   </w:style>
-  <w:style w:type="character" w:styleId="FollowedHyperlink">
+  <w:style w:type="character" w:styleId="BesuchterHyperlink">
     <w:name w:val="FollowedHyperlink"/>
-    <w:basedOn w:val="DefaultParagraphFont"/>
+    <w:basedOn w:val="Absatz-Standardschriftart"/>
     <w:rsid w:val="00D421B5"/>
     <w:rPr>
       <w:color w:val="800080" w:themeColor="followedHyperlink"/>
       <w:u w:val="single"/>
     </w:rPr>
   </w:style>
-  <w:style w:type="paragraph" w:styleId="TOC1">
+  <w:style w:type="paragraph" w:styleId="Verzeichnis1">
     <w:name w:val="toc 1"/>
-    <w:basedOn w:val="Normal"/>
-    <w:next w:val="Normal"/>
+    <w:basedOn w:val="Standard"/>
+    <w:next w:val="Standard"/>
     <w:autoRedefine/>
     <w:uiPriority w:val="39"/>
     <w:rsid w:val="00C660AF"/>
   </w:style>
-  <w:style w:type="paragraph" w:styleId="TOC2">
+  <w:style w:type="paragraph" w:styleId="Verzeichnis2">
     <w:name w:val="toc 2"/>
-    <w:basedOn w:val="Normal"/>
-    <w:next w:val="Normal"/>
+    <w:basedOn w:val="Standard"/>
+    <w:next w:val="Standard"/>
     <w:autoRedefine/>
     <w:uiPriority w:val="39"/>
     <w:rsid w:val="00C660AF"/>
@@ -19565,10 +19584,10 @@
       <w:ind w:left="240"/>
     </w:pPr>
   </w:style>
-  <w:style w:type="paragraph" w:styleId="TOC3">
+  <w:style w:type="paragraph" w:styleId="Verzeichnis3">
     <w:name w:val="toc 3"/>
-    <w:basedOn w:val="Normal"/>
-    <w:next w:val="Normal"/>
+    <w:basedOn w:val="Standard"/>
+    <w:next w:val="Standard"/>
     <w:autoRedefine/>
     <w:uiPriority w:val="39"/>
     <w:rsid w:val="00C660AF"/>
@@ -19576,10 +19595,10 @@
       <w:ind w:left="480"/>
     </w:pPr>
   </w:style>
-  <w:style w:type="paragraph" w:styleId="TOC4">
+  <w:style w:type="paragraph" w:styleId="Verzeichnis4">
     <w:name w:val="toc 4"/>
-    <w:basedOn w:val="Normal"/>
-    <w:next w:val="Normal"/>
+    <w:basedOn w:val="Standard"/>
+    <w:next w:val="Standard"/>
     <w:autoRedefine/>
     <w:uiPriority w:val="39"/>
     <w:rsid w:val="00C660AF"/>
@@ -19587,10 +19606,10 @@
       <w:ind w:left="720"/>
     </w:pPr>
   </w:style>
-  <w:style w:type="paragraph" w:styleId="TOC5">
+  <w:style w:type="paragraph" w:styleId="Verzeichnis5">
     <w:name w:val="toc 5"/>
-    <w:basedOn w:val="Normal"/>
-    <w:next w:val="Normal"/>
+    <w:basedOn w:val="Standard"/>
+    <w:next w:val="Standard"/>
     <w:autoRedefine/>
     <w:uiPriority w:val="39"/>
     <w:rsid w:val="00C660AF"/>
@@ -19598,10 +19617,10 @@
       <w:ind w:left="960"/>
     </w:pPr>
   </w:style>
-  <w:style w:type="paragraph" w:styleId="TOC6">
+  <w:style w:type="paragraph" w:styleId="Verzeichnis6">
     <w:name w:val="toc 6"/>
-    <w:basedOn w:val="Normal"/>
-    <w:next w:val="Normal"/>
+    <w:basedOn w:val="Standard"/>
+    <w:next w:val="Standard"/>
     <w:autoRedefine/>
     <w:uiPriority w:val="39"/>
     <w:rsid w:val="00C660AF"/>
@@ -19609,10 +19628,10 @@
       <w:ind w:left="1200"/>
     </w:pPr>
   </w:style>
-  <w:style w:type="paragraph" w:styleId="TOC7">
+  <w:style w:type="paragraph" w:styleId="Verzeichnis7">
     <w:name w:val="toc 7"/>
-    <w:basedOn w:val="Normal"/>
-    <w:next w:val="Normal"/>
+    <w:basedOn w:val="Standard"/>
+    <w:next w:val="Standard"/>
     <w:autoRedefine/>
     <w:uiPriority w:val="39"/>
     <w:rsid w:val="00C660AF"/>
@@ -19620,10 +19639,10 @@
       <w:ind w:left="1440"/>
     </w:pPr>
   </w:style>
-  <w:style w:type="paragraph" w:styleId="TOC8">
+  <w:style w:type="paragraph" w:styleId="Verzeichnis8">
     <w:name w:val="toc 8"/>
-    <w:basedOn w:val="Normal"/>
-    <w:next w:val="Normal"/>
+    <w:basedOn w:val="Standard"/>
+    <w:next w:val="Standard"/>
     <w:autoRedefine/>
     <w:uiPriority w:val="39"/>
     <w:rsid w:val="00C660AF"/>
@@ -19631,10 +19650,10 @@
       <w:ind w:left="1680"/>
     </w:pPr>
   </w:style>
-  <w:style w:type="paragraph" w:styleId="TOC9">
+  <w:style w:type="paragraph" w:styleId="Verzeichnis9">
     <w:name w:val="toc 9"/>
-    <w:basedOn w:val="Normal"/>
-    <w:next w:val="Normal"/>
+    <w:basedOn w:val="Standard"/>
+    <w:next w:val="Standard"/>
     <w:autoRedefine/>
     <w:uiPriority w:val="39"/>
     <w:rsid w:val="00C660AF"/>
@@ -19642,11 +19661,33 @@
       <w:ind w:left="1920"/>
     </w:pPr>
   </w:style>
+  <w:style w:type="paragraph" w:styleId="Sprechblasentext">
+    <w:name w:val="Balloon Text"/>
+    <w:basedOn w:val="Standard"/>
+    <w:link w:val="SprechblasentextZchn"/>
+    <w:rsid w:val="008716ED"/>
+    <w:rPr>
+      <w:rFonts w:ascii="Tahoma" w:hAnsi="Tahoma" w:cs="Tahoma"/>
+      <w:sz w:val="16"/>
+      <w:szCs w:val="16"/>
+    </w:rPr>
+  </w:style>
+  <w:style w:type="character" w:customStyle="1" w:styleId="SprechblasentextZchn">
+    <w:name w:val="Sprechblasentext Zchn"/>
+    <w:basedOn w:val="Absatz-Standardschriftart"/>
+    <w:link w:val="Sprechblasentext"/>
+    <w:rsid w:val="008716ED"/>
+    <w:rPr>
+      <w:rFonts w:ascii="Tahoma" w:hAnsi="Tahoma" w:cs="Tahoma"/>
+      <w:sz w:val="16"/>
+      <w:szCs w:val="16"/>
+    </w:rPr>
+  </w:style>
 </w:styles>
 </file>
 
 <file path=word/stylesWithEffects.xml><?xml version="1.0" encoding="utf-8"?>
-<w:styles xmlns:wpc="http://schemas.microsoft.com/office/word/2010/wordprocessingCanvas" xmlns:mo="http://schemas.microsoft.com/office/mac/office/2008/main" xmlns:mc="http://schemas.openxmlformats.org/markup-compatibility/2006" xmlns:mv="urn:schemas-microsoft-com:mac:vml" xmlns:o="urn:schemas-microsoft-com:office:office" xmlns:r="http://schemas.openxmlformats.org/officeDocument/2006/relationships" xmlns:m="http://schemas.openxmlformats.org/officeDocument/2006/math" xmlns:v="urn:schemas-microsoft-com:vml" xmlns:wp14="http://schemas.microsoft.com/office/word/2010/wordprocessingDrawing" xmlns:wp="http://schemas.openxmlformats.org/drawingml/2006/wordprocessingDrawing" xmlns:w10="urn:schemas-microsoft-com:office:word" xmlns:w="http://schemas.openxmlformats.org/wordprocessingml/2006/main" xmlns:w14="http://schemas.microsoft.com/office/word/2010/wordml" xmlns:wpg="http://schemas.microsoft.com/office/word/2010/wordprocessingGroup" xmlns:wpi="http://schemas.microsoft.com/office/word/2010/wordprocessingInk" xmlns:wne="http://schemas.microsoft.com/office/word/2006/wordml" xmlns:wps="http://schemas.microsoft.com/office/word/2010/wordprocessingShape" mc:Ignorable="w14 wp14 mv">
+<w:styles xmlns:wpc="http://schemas.microsoft.com/office/word/2010/wordprocessingCanvas" xmlns:mc="http://schemas.openxmlformats.org/markup-compatibility/2006" xmlns:o="urn:schemas-microsoft-com:office:office" xmlns:r="http://schemas.openxmlformats.org/officeDocument/2006/relationships" xmlns:m="http://schemas.openxmlformats.org/officeDocument/2006/math" xmlns:v="urn:schemas-microsoft-com:vml" xmlns:wp14="http://schemas.microsoft.com/office/word/2010/wordprocessingDrawing" xmlns:wp="http://schemas.openxmlformats.org/drawingml/2006/wordprocessingDrawing" xmlns:w10="urn:schemas-microsoft-com:office:word" xmlns:w="http://schemas.openxmlformats.org/wordprocessingml/2006/main" xmlns:w14="http://schemas.microsoft.com/office/word/2010/wordml" xmlns:wpg="http://schemas.microsoft.com/office/word/2010/wordprocessingGroup" xmlns:wpi="http://schemas.microsoft.com/office/word/2010/wordprocessingInk" xmlns:wne="http://schemas.microsoft.com/office/word/2006/wordml" xmlns:wps="http://schemas.microsoft.com/office/word/2010/wordprocessingShape" mc:Ignorable="w14 wp14">
   <w:docDefaults>
     <w:rPrDefault>
       <w:rPr>
@@ -19658,7 +19699,7 @@
     </w:rPrDefault>
     <w:pPrDefault/>
   </w:docDefaults>
-  <w:latentStyles w:defLockedState="0" w:defUIPriority="99" w:defSemiHidden="1" w:defUnhideWhenUsed="1" w:defQFormat="0" w:count="276">
+  <w:latentStyles w:defLockedState="0" w:defUIPriority="99" w:defSemiHidden="1" w:defUnhideWhenUsed="1" w:defQFormat="0" w:count="267">
     <w:lsdException w:name="Normal" w:semiHidden="0" w:uiPriority="0" w:unhideWhenUsed="0" w:qFormat="1"/>
     <w:lsdException w:name="heading 1" w:semiHidden="0" w:uiPriority="9" w:unhideWhenUsed="0" w:qFormat="1"/>
     <w:lsdException w:name="heading 2" w:uiPriority="9" w:qFormat="1"/>
@@ -19797,17 +19838,17 @@
     <w:lsdException w:name="Bibliography" w:uiPriority="37"/>
     <w:lsdException w:name="TOC Heading" w:uiPriority="39" w:qFormat="1"/>
   </w:latentStyles>
-  <w:style w:type="paragraph" w:default="1" w:styleId="Normal">
+  <w:style w:type="paragraph" w:default="1" w:styleId="Standard">
     <w:name w:val="Normal"/>
     <w:qFormat/>
   </w:style>
-  <w:style w:type="character" w:default="1" w:styleId="DefaultParagraphFont">
+  <w:style w:type="character" w:default="1" w:styleId="Absatz-Standardschriftart">
     <w:name w:val="Default Paragraph Font"/>
     <w:uiPriority w:val="1"/>
     <w:semiHidden/>
     <w:unhideWhenUsed/>
   </w:style>
-  <w:style w:type="table" w:default="1" w:styleId="TableNormal">
+  <w:style w:type="table" w:default="1" w:styleId="NormaleTabelle">
     <w:name w:val="Normal Table"/>
     <w:uiPriority w:val="99"/>
     <w:semiHidden/>
@@ -19822,7 +19863,7 @@
       </w:tblCellMar>
     </w:tblPr>
   </w:style>
-  <w:style w:type="numbering" w:default="1" w:styleId="NoList">
+  <w:style w:type="numbering" w:default="1" w:styleId="KeineListe">
     <w:name w:val="No List"/>
     <w:uiPriority w:val="99"/>
     <w:semiHidden/>

</xml_diff>